<commit_message>
Updates design document with encouragement feature
</commit_message>
<xml_diff>
--- a/Usage Flow.docx
+++ b/Usage Flow.docx
@@ -988,7 +988,7 @@
             <v:path o:extrusionok="f" gradientshapeok="t" o:connecttype="rect"/>
             <o:lock v:ext="edit" aspectratio="t"/>
           </v:shapetype>
-          <v:shape id="_x0000_i1028" type="#_x0000_t75" style="width:138.75pt;height:220.5pt">
+          <v:shape id="_x0000_i1025" type="#_x0000_t75" style="width:138.75pt;height:220.5pt">
             <v:imagedata r:id="rId12" o:title="car_demo"/>
           </v:shape>
         </w:pict>
@@ -1038,7 +1038,7 @@
           <w:szCs w:val="24"/>
         </w:rPr>
         <w:pict>
-          <v:shape id="_x0000_i1029" type="#_x0000_t75" style="width:147.75pt;height:229.5pt">
+          <v:shape id="_x0000_i1026" type="#_x0000_t75" style="width:147.75pt;height:229.5pt">
             <v:imagedata r:id="rId13" o:title="car_going"/>
           </v:shape>
         </w:pict>
@@ -1081,7 +1081,7 @@
           <w:szCs w:val="24"/>
         </w:rPr>
         <w:pict>
-          <v:shape id="_x0000_i1030" type="#_x0000_t75" style="width:140.25pt;height:183.75pt">
+          <v:shape id="_x0000_i1027" type="#_x0000_t75" style="width:140.25pt;height:183.75pt">
             <v:imagedata r:id="rId14" o:title="car_fail"/>
           </v:shape>
         </w:pict>
@@ -1123,7 +1123,7 @@
           <w:szCs w:val="24"/>
         </w:rPr>
         <w:pict>
-          <v:shape id="_x0000_i1031" type="#_x0000_t75" style="width:137.25pt;height:181.5pt">
+          <v:shape id="_x0000_i1028" type="#_x0000_t75" style="width:137.25pt;height:181.5pt">
             <v:imagedata r:id="rId15" o:title="car_goal"/>
           </v:shape>
         </w:pict>
@@ -2023,9 +2023,9 @@
         </w:rPr>
         <w:drawing>
           <wp:inline distT="0" distB="0" distL="0" distR="0" wp14:anchorId="693F6C7B" wp14:editId="4131A2B8">
-            <wp:extent cx="1181100" cy="1713092"/>
-            <wp:effectExtent l="0" t="0" r="0" b="1905"/>
-            <wp:docPr id="19" name="Picture 19" descr="E:\Schoolwork\School\COSC3P99\diagram_images\encouragement.jpg"/>
+            <wp:extent cx="1247775" cy="2219999"/>
+            <wp:effectExtent l="0" t="0" r="0" b="8890"/>
+            <wp:docPr id="19" name="Picture 19"/>
             <wp:cNvGraphicFramePr>
               <a:graphicFrameLocks xmlns:a="http://schemas.openxmlformats.org/drawingml/2006/main" noChangeAspect="1"/>
             </wp:cNvGraphicFramePr>
@@ -2046,7 +2046,6 @@
                         </a:ext>
                       </a:extLst>
                     </a:blip>
-                    <a:srcRect/>
                     <a:stretch>
                       <a:fillRect/>
                     </a:stretch>
@@ -2054,7 +2053,7 @@
                   <pic:spPr bwMode="auto">
                     <a:xfrm>
                       <a:off x="0" y="0"/>
-                      <a:ext cx="1184890" cy="1718590"/>
+                      <a:ext cx="1251066" cy="2225854"/>
                     </a:xfrm>
                     <a:prstGeom prst="rect">
                       <a:avLst/>
@@ -2095,7 +2094,25 @@
           <w:sz w:val="24"/>
           <w:szCs w:val="24"/>
         </w:rPr>
-        <w:t>Tapping ‘OK’ will return the user to the carousel menu.</w:t>
+        <w:t>Tapping ‘</w:t>
+      </w:r>
+      <w:r>
+        <w:rPr>
+          <w:rFonts w:ascii="Times New Roman" w:hAnsi="Times New Roman" w:cs="Times New Roman"/>
+          <w:sz w:val="24"/>
+          <w:szCs w:val="24"/>
+        </w:rPr>
+        <w:t>Thanks!</w:t>
+      </w:r>
+      <w:bookmarkStart w:id="0" w:name="_GoBack"/>
+      <w:bookmarkEnd w:id="0"/>
+      <w:r>
+        <w:rPr>
+          <w:rFonts w:ascii="Times New Roman" w:hAnsi="Times New Roman" w:cs="Times New Roman"/>
+          <w:sz w:val="24"/>
+          <w:szCs w:val="24"/>
+        </w:rPr>
+        <w:t>’ will return the user to the carousel menu.</w:t>
       </w:r>
     </w:p>
     <w:p>
@@ -2201,15 +2218,7 @@
           <w:szCs w:val="24"/>
         </w:rPr>
         <w:tab/>
-        <w:t xml:space="preserve">When important milestones, such as one week or one month of continuous app use, are met, the option to post about the achievement to a social media network is presented to the user. Further actions are handled by </w:t>
-      </w:r>
-      <w:r>
-        <w:rPr>
-          <w:rFonts w:ascii="Times New Roman" w:hAnsi="Times New Roman" w:cs="Times New Roman"/>
-          <w:sz w:val="24"/>
-          <w:szCs w:val="24"/>
-        </w:rPr>
-        <w:t xml:space="preserve">Android’s native message passing framework, meaning that the </w:t>
+        <w:t xml:space="preserve">When important milestones, such as one week or one month of continuous app use, are met, the option to post about the achievement to a social media network is presented to the user. </w:t>
       </w:r>
       <w:r>
         <w:rPr>
@@ -2218,170 +2227,166 @@
           <w:szCs w:val="24"/>
         </w:rPr>
         <w:lastRenderedPageBreak/>
-        <w:t>user can easily send the app’s message to any social network or messaging system installed on the phone.</w:t>
-      </w:r>
-    </w:p>
-    <w:p>
-      <w:pPr>
-        <w:spacing w:line="480" w:lineRule="auto"/>
-        <w:rPr>
-          <w:rFonts w:ascii="Times New Roman" w:hAnsi="Times New Roman" w:cs="Times New Roman"/>
-          <w:sz w:val="24"/>
-          <w:szCs w:val="24"/>
-        </w:rPr>
-      </w:pPr>
-    </w:p>
-    <w:p>
-      <w:pPr>
-        <w:spacing w:line="480" w:lineRule="auto"/>
-        <w:rPr>
-          <w:rFonts w:ascii="Times New Roman" w:hAnsi="Times New Roman" w:cs="Times New Roman"/>
-          <w:sz w:val="24"/>
-          <w:szCs w:val="24"/>
-        </w:rPr>
-      </w:pPr>
-    </w:p>
-    <w:p>
-      <w:pPr>
-        <w:spacing w:line="480" w:lineRule="auto"/>
-        <w:rPr>
-          <w:rFonts w:ascii="Times New Roman" w:hAnsi="Times New Roman" w:cs="Times New Roman"/>
-          <w:sz w:val="24"/>
-          <w:szCs w:val="24"/>
-        </w:rPr>
-      </w:pPr>
-    </w:p>
-    <w:p>
-      <w:pPr>
-        <w:spacing w:line="480" w:lineRule="auto"/>
-        <w:rPr>
-          <w:rFonts w:ascii="Times New Roman" w:hAnsi="Times New Roman" w:cs="Times New Roman"/>
-          <w:sz w:val="24"/>
-          <w:szCs w:val="24"/>
-        </w:rPr>
-      </w:pPr>
-    </w:p>
-    <w:p>
-      <w:pPr>
-        <w:spacing w:line="480" w:lineRule="auto"/>
-        <w:rPr>
-          <w:rFonts w:ascii="Times New Roman" w:hAnsi="Times New Roman" w:cs="Times New Roman"/>
-          <w:sz w:val="24"/>
-          <w:szCs w:val="24"/>
-        </w:rPr>
-      </w:pPr>
-    </w:p>
-    <w:p>
-      <w:pPr>
-        <w:spacing w:line="480" w:lineRule="auto"/>
-        <w:rPr>
-          <w:rFonts w:ascii="Times New Roman" w:hAnsi="Times New Roman" w:cs="Times New Roman"/>
-          <w:sz w:val="24"/>
-          <w:szCs w:val="24"/>
-        </w:rPr>
-      </w:pPr>
-    </w:p>
-    <w:p>
-      <w:pPr>
-        <w:spacing w:line="480" w:lineRule="auto"/>
-        <w:rPr>
-          <w:rFonts w:ascii="Times New Roman" w:hAnsi="Times New Roman" w:cs="Times New Roman"/>
-          <w:sz w:val="24"/>
-          <w:szCs w:val="24"/>
-        </w:rPr>
-      </w:pPr>
-    </w:p>
-    <w:p>
-      <w:pPr>
-        <w:spacing w:line="480" w:lineRule="auto"/>
-        <w:rPr>
-          <w:rFonts w:ascii="Times New Roman" w:hAnsi="Times New Roman" w:cs="Times New Roman"/>
-          <w:sz w:val="24"/>
-          <w:szCs w:val="24"/>
-        </w:rPr>
-      </w:pPr>
-    </w:p>
-    <w:p>
-      <w:pPr>
-        <w:spacing w:line="480" w:lineRule="auto"/>
-        <w:rPr>
-          <w:rFonts w:ascii="Times New Roman" w:hAnsi="Times New Roman" w:cs="Times New Roman"/>
-          <w:sz w:val="24"/>
-          <w:szCs w:val="24"/>
-        </w:rPr>
-      </w:pPr>
-    </w:p>
-    <w:p>
-      <w:pPr>
-        <w:spacing w:line="480" w:lineRule="auto"/>
-        <w:rPr>
-          <w:rFonts w:ascii="Times New Roman" w:hAnsi="Times New Roman" w:cs="Times New Roman"/>
-          <w:sz w:val="24"/>
-          <w:szCs w:val="24"/>
-        </w:rPr>
-      </w:pPr>
-    </w:p>
-    <w:p>
-      <w:pPr>
-        <w:spacing w:line="480" w:lineRule="auto"/>
-        <w:rPr>
-          <w:rFonts w:ascii="Times New Roman" w:hAnsi="Times New Roman" w:cs="Times New Roman"/>
-          <w:sz w:val="24"/>
-          <w:szCs w:val="24"/>
-        </w:rPr>
-      </w:pPr>
-    </w:p>
-    <w:p>
-      <w:pPr>
-        <w:spacing w:line="480" w:lineRule="auto"/>
-        <w:rPr>
-          <w:rFonts w:ascii="Times New Roman" w:hAnsi="Times New Roman" w:cs="Times New Roman"/>
-          <w:sz w:val="24"/>
-          <w:szCs w:val="24"/>
-        </w:rPr>
-      </w:pPr>
-    </w:p>
-    <w:p>
-      <w:pPr>
-        <w:spacing w:line="480" w:lineRule="auto"/>
-        <w:rPr>
-          <w:rFonts w:ascii="Times New Roman" w:hAnsi="Times New Roman" w:cs="Times New Roman"/>
-          <w:sz w:val="24"/>
-          <w:szCs w:val="24"/>
-        </w:rPr>
-      </w:pPr>
-    </w:p>
-    <w:p>
-      <w:pPr>
-        <w:spacing w:line="480" w:lineRule="auto"/>
-        <w:rPr>
-          <w:rFonts w:ascii="Times New Roman" w:hAnsi="Times New Roman" w:cs="Times New Roman"/>
-          <w:sz w:val="24"/>
-          <w:szCs w:val="24"/>
-        </w:rPr>
-      </w:pPr>
-    </w:p>
-    <w:p>
-      <w:pPr>
-        <w:spacing w:line="480" w:lineRule="auto"/>
-        <w:rPr>
-          <w:rFonts w:ascii="Times New Roman" w:hAnsi="Times New Roman" w:cs="Times New Roman"/>
-          <w:sz w:val="24"/>
-          <w:szCs w:val="24"/>
-        </w:rPr>
-      </w:pPr>
-    </w:p>
-    <w:p>
-      <w:pPr>
-        <w:spacing w:line="480" w:lineRule="auto"/>
-        <w:rPr>
-          <w:rFonts w:ascii="Times New Roman" w:hAnsi="Times New Roman" w:cs="Times New Roman"/>
-          <w:sz w:val="24"/>
-          <w:szCs w:val="24"/>
-        </w:rPr>
-      </w:pPr>
-      <w:bookmarkStart w:id="0" w:name="_GoBack"/>
-      <w:bookmarkEnd w:id="0"/>
+        <w:t xml:space="preserve">Further actions are handled by </w:t>
+      </w:r>
+      <w:r>
+        <w:rPr>
+          <w:rFonts w:ascii="Times New Roman" w:hAnsi="Times New Roman" w:cs="Times New Roman"/>
+          <w:sz w:val="24"/>
+          <w:szCs w:val="24"/>
+        </w:rPr>
+        <w:t>Android’s native message passing framework, meaning that the user can easily send the app’s message to any social network or messaging system installed on the phone.</w:t>
+      </w:r>
+    </w:p>
+    <w:p>
+      <w:pPr>
+        <w:spacing w:line="480" w:lineRule="auto"/>
+        <w:rPr>
+          <w:rFonts w:ascii="Times New Roman" w:hAnsi="Times New Roman" w:cs="Times New Roman"/>
+          <w:sz w:val="24"/>
+          <w:szCs w:val="24"/>
+        </w:rPr>
+      </w:pPr>
+    </w:p>
+    <w:p>
+      <w:pPr>
+        <w:spacing w:line="480" w:lineRule="auto"/>
+        <w:rPr>
+          <w:rFonts w:ascii="Times New Roman" w:hAnsi="Times New Roman" w:cs="Times New Roman"/>
+          <w:sz w:val="24"/>
+          <w:szCs w:val="24"/>
+        </w:rPr>
+      </w:pPr>
+    </w:p>
+    <w:p>
+      <w:pPr>
+        <w:spacing w:line="480" w:lineRule="auto"/>
+        <w:rPr>
+          <w:rFonts w:ascii="Times New Roman" w:hAnsi="Times New Roman" w:cs="Times New Roman"/>
+          <w:sz w:val="24"/>
+          <w:szCs w:val="24"/>
+        </w:rPr>
+      </w:pPr>
+    </w:p>
+    <w:p>
+      <w:pPr>
+        <w:spacing w:line="480" w:lineRule="auto"/>
+        <w:rPr>
+          <w:rFonts w:ascii="Times New Roman" w:hAnsi="Times New Roman" w:cs="Times New Roman"/>
+          <w:sz w:val="24"/>
+          <w:szCs w:val="24"/>
+        </w:rPr>
+      </w:pPr>
+    </w:p>
+    <w:p>
+      <w:pPr>
+        <w:spacing w:line="480" w:lineRule="auto"/>
+        <w:rPr>
+          <w:rFonts w:ascii="Times New Roman" w:hAnsi="Times New Roman" w:cs="Times New Roman"/>
+          <w:sz w:val="24"/>
+          <w:szCs w:val="24"/>
+        </w:rPr>
+      </w:pPr>
+    </w:p>
+    <w:p>
+      <w:pPr>
+        <w:spacing w:line="480" w:lineRule="auto"/>
+        <w:rPr>
+          <w:rFonts w:ascii="Times New Roman" w:hAnsi="Times New Roman" w:cs="Times New Roman"/>
+          <w:sz w:val="24"/>
+          <w:szCs w:val="24"/>
+        </w:rPr>
+      </w:pPr>
+    </w:p>
+    <w:p>
+      <w:pPr>
+        <w:spacing w:line="480" w:lineRule="auto"/>
+        <w:rPr>
+          <w:rFonts w:ascii="Times New Roman" w:hAnsi="Times New Roman" w:cs="Times New Roman"/>
+          <w:sz w:val="24"/>
+          <w:szCs w:val="24"/>
+        </w:rPr>
+      </w:pPr>
+    </w:p>
+    <w:p>
+      <w:pPr>
+        <w:spacing w:line="480" w:lineRule="auto"/>
+        <w:rPr>
+          <w:rFonts w:ascii="Times New Roman" w:hAnsi="Times New Roman" w:cs="Times New Roman"/>
+          <w:sz w:val="24"/>
+          <w:szCs w:val="24"/>
+        </w:rPr>
+      </w:pPr>
+    </w:p>
+    <w:p>
+      <w:pPr>
+        <w:spacing w:line="480" w:lineRule="auto"/>
+        <w:rPr>
+          <w:rFonts w:ascii="Times New Roman" w:hAnsi="Times New Roman" w:cs="Times New Roman"/>
+          <w:sz w:val="24"/>
+          <w:szCs w:val="24"/>
+        </w:rPr>
+      </w:pPr>
+    </w:p>
+    <w:p>
+      <w:pPr>
+        <w:spacing w:line="480" w:lineRule="auto"/>
+        <w:rPr>
+          <w:rFonts w:ascii="Times New Roman" w:hAnsi="Times New Roman" w:cs="Times New Roman"/>
+          <w:sz w:val="24"/>
+          <w:szCs w:val="24"/>
+        </w:rPr>
+      </w:pPr>
+    </w:p>
+    <w:p>
+      <w:pPr>
+        <w:spacing w:line="480" w:lineRule="auto"/>
+        <w:rPr>
+          <w:rFonts w:ascii="Times New Roman" w:hAnsi="Times New Roman" w:cs="Times New Roman"/>
+          <w:sz w:val="24"/>
+          <w:szCs w:val="24"/>
+        </w:rPr>
+      </w:pPr>
+    </w:p>
+    <w:p>
+      <w:pPr>
+        <w:spacing w:line="480" w:lineRule="auto"/>
+        <w:rPr>
+          <w:rFonts w:ascii="Times New Roman" w:hAnsi="Times New Roman" w:cs="Times New Roman"/>
+          <w:sz w:val="24"/>
+          <w:szCs w:val="24"/>
+        </w:rPr>
+      </w:pPr>
+    </w:p>
+    <w:p>
+      <w:pPr>
+        <w:spacing w:line="480" w:lineRule="auto"/>
+        <w:rPr>
+          <w:rFonts w:ascii="Times New Roman" w:hAnsi="Times New Roman" w:cs="Times New Roman"/>
+          <w:sz w:val="24"/>
+          <w:szCs w:val="24"/>
+        </w:rPr>
+      </w:pPr>
+    </w:p>
+    <w:p>
+      <w:pPr>
+        <w:spacing w:line="480" w:lineRule="auto"/>
+        <w:rPr>
+          <w:rFonts w:ascii="Times New Roman" w:hAnsi="Times New Roman" w:cs="Times New Roman"/>
+          <w:sz w:val="24"/>
+          <w:szCs w:val="24"/>
+        </w:rPr>
+      </w:pPr>
+    </w:p>
+    <w:p>
+      <w:pPr>
+        <w:spacing w:line="480" w:lineRule="auto"/>
+        <w:rPr>
+          <w:rFonts w:ascii="Times New Roman" w:hAnsi="Times New Roman" w:cs="Times New Roman"/>
+          <w:sz w:val="24"/>
+          <w:szCs w:val="24"/>
+        </w:rPr>
+      </w:pPr>
     </w:p>
     <w:p>
       <w:pPr>
@@ -2437,6 +2442,7 @@
       <w:r>
         <w:rPr>
           <w:rFonts w:ascii="Times New Roman" w:hAnsi="Times New Roman" w:cs="Times New Roman"/>
+          <w:noProof/>
           <w:sz w:val="24"/>
           <w:szCs w:val="24"/>
         </w:rPr>
@@ -2521,6 +2527,7 @@
       <w:r>
         <w:rPr>
           <w:rFonts w:ascii="Times New Roman" w:hAnsi="Times New Roman" w:cs="Times New Roman"/>
+          <w:noProof/>
           <w:sz w:val="24"/>
           <w:szCs w:val="24"/>
         </w:rPr>
@@ -2605,6 +2612,7 @@
       <w:r>
         <w:rPr>
           <w:rFonts w:ascii="Times New Roman" w:hAnsi="Times New Roman" w:cs="Times New Roman"/>
+          <w:noProof/>
           <w:sz w:val="24"/>
           <w:szCs w:val="24"/>
         </w:rPr>
@@ -2690,6 +2698,7 @@
       <w:r>
         <w:rPr>
           <w:rFonts w:ascii="Times New Roman" w:hAnsi="Times New Roman" w:cs="Times New Roman"/>
+          <w:noProof/>
           <w:sz w:val="24"/>
           <w:szCs w:val="24"/>
         </w:rPr>
@@ -2824,6 +2833,7 @@
       <w:r>
         <w:rPr>
           <w:rFonts w:ascii="Times New Roman" w:hAnsi="Times New Roman" w:cs="Times New Roman"/>
+          <w:noProof/>
           <w:sz w:val="24"/>
           <w:szCs w:val="24"/>
         </w:rPr>
@@ -2908,6 +2918,7 @@
       <w:r>
         <w:rPr>
           <w:rFonts w:ascii="Times New Roman" w:hAnsi="Times New Roman" w:cs="Times New Roman"/>
+          <w:noProof/>
           <w:sz w:val="24"/>
           <w:szCs w:val="24"/>
         </w:rPr>
@@ -2992,6 +3003,7 @@
       <w:r>
         <w:rPr>
           <w:rFonts w:ascii="Times New Roman" w:hAnsi="Times New Roman" w:cs="Times New Roman"/>
+          <w:noProof/>
           <w:sz w:val="24"/>
           <w:szCs w:val="24"/>
         </w:rPr>
@@ -3077,6 +3089,7 @@
       <w:r>
         <w:rPr>
           <w:rFonts w:ascii="Times New Roman" w:hAnsi="Times New Roman" w:cs="Times New Roman"/>
+          <w:noProof/>
           <w:sz w:val="24"/>
           <w:szCs w:val="24"/>
         </w:rPr>
@@ -3201,6 +3214,7 @@
       <w:r>
         <w:rPr>
           <w:rFonts w:ascii="Times New Roman" w:hAnsi="Times New Roman" w:cs="Times New Roman"/>
+          <w:noProof/>
           <w:sz w:val="24"/>
           <w:szCs w:val="24"/>
           <w:lang w:val="en-CA"/>
@@ -3257,6 +3271,7 @@
       <w:r>
         <w:rPr>
           <w:rFonts w:ascii="Times New Roman" w:hAnsi="Times New Roman" w:cs="Times New Roman"/>
+          <w:noProof/>
           <w:sz w:val="24"/>
           <w:szCs w:val="24"/>
           <w:lang w:val="en-CA"/>
@@ -3361,6 +3376,7 @@
       <w:r>
         <w:rPr>
           <w:rFonts w:ascii="Times New Roman" w:hAnsi="Times New Roman" w:cs="Times New Roman"/>
+          <w:noProof/>
           <w:sz w:val="24"/>
           <w:szCs w:val="24"/>
           <w:lang w:val="en-CA"/>
@@ -3474,6 +3490,7 @@
       <w:r>
         <w:rPr>
           <w:rFonts w:ascii="Times New Roman" w:hAnsi="Times New Roman" w:cs="Times New Roman"/>
+          <w:noProof/>
           <w:sz w:val="24"/>
           <w:szCs w:val="24"/>
           <w:lang w:val="en-CA"/>
@@ -3690,6 +3707,7 @@
     <w:lsdException w:name="HTML Sample" w:semiHidden="1" w:unhideWhenUsed="1"/>
     <w:lsdException w:name="HTML Typewriter" w:semiHidden="1" w:unhideWhenUsed="1"/>
     <w:lsdException w:name="HTML Variable" w:semiHidden="1" w:unhideWhenUsed="1"/>
+    <w:lsdException w:name="Normal Table" w:semiHidden="1" w:unhideWhenUsed="1"/>
     <w:lsdException w:name="annotation subject" w:semiHidden="1" w:unhideWhenUsed="1"/>
     <w:lsdException w:name="No List" w:semiHidden="1" w:unhideWhenUsed="1"/>
     <w:lsdException w:name="Outline List 1" w:semiHidden="1" w:unhideWhenUsed="1"/>
@@ -3733,8 +3751,10 @@
     <w:lsdException w:name="Table Elegant" w:semiHidden="1" w:unhideWhenUsed="1"/>
     <w:lsdException w:name="Table Professional" w:semiHidden="1" w:unhideWhenUsed="1"/>
     <w:lsdException w:name="Table Subtle 1" w:semiHidden="1" w:unhideWhenUsed="1"/>
+    <w:lsdException w:name="Table Subtle 2" w:semiHidden="1" w:unhideWhenUsed="1"/>
     <w:lsdException w:name="Table Web 1" w:semiHidden="1" w:unhideWhenUsed="1"/>
     <w:lsdException w:name="Table Web 2" w:semiHidden="1" w:unhideWhenUsed="1"/>
+    <w:lsdException w:name="Table Web 3" w:semiHidden="1" w:unhideWhenUsed="1"/>
     <w:lsdException w:name="Balloon Text" w:semiHidden="1" w:unhideWhenUsed="1"/>
     <w:lsdException w:name="Table Grid" w:uiPriority="59"/>
     <w:lsdException w:name="Table Theme" w:semiHidden="1" w:unhideWhenUsed="1"/>
@@ -3965,6 +3985,7 @@
   <w:style w:type="character" w:default="1" w:styleId="DefaultParagraphFont">
     <w:name w:val="Default Paragraph Font"/>
     <w:uiPriority w:val="1"/>
+    <w:semiHidden/>
     <w:unhideWhenUsed/>
   </w:style>
   <w:style w:type="table" w:default="1" w:styleId="TableNormal">
@@ -4279,7 +4300,7 @@
 </file>
 
 <file path=customXml/itemProps1.xml><?xml version="1.0" encoding="utf-8"?>
-<ds:datastoreItem xmlns:ds="http://schemas.openxmlformats.org/officeDocument/2006/customXml" ds:itemID="{729A03B2-CF1D-4ED3-A037-855EE6FBDE2F}">
+<ds:datastoreItem xmlns:ds="http://schemas.openxmlformats.org/officeDocument/2006/customXml" ds:itemID="{7A1103B4-0391-4648-A365-802E065990A4}">
   <ds:schemaRefs>
     <ds:schemaRef ds:uri="http://schemas.openxmlformats.org/officeDocument/2006/bibliography"/>
   </ds:schemaRefs>

</xml_diff>

<commit_message>
Adds PocketSphinx justification to Usage Flow
</commit_message>
<xml_diff>
--- a/Usage Flow.docx
+++ b/Usage Flow.docx
@@ -46,7 +46,41 @@
           <w:sz w:val="24"/>
           <w:szCs w:val="24"/>
         </w:rPr>
-        <w:t>, which uses the PocketSphinx speech recognition library for interactivity</w:t>
+        <w:t xml:space="preserve">, which uses the </w:t>
+      </w:r>
+      <w:proofErr w:type="spellStart"/>
+      <w:r>
+        <w:rPr>
+          <w:rFonts w:ascii="Times New Roman" w:hAnsi="Times New Roman" w:cs="Times New Roman"/>
+          <w:sz w:val="24"/>
+          <w:szCs w:val="24"/>
+        </w:rPr>
+        <w:t>PocketSphinx</w:t>
+      </w:r>
+      <w:proofErr w:type="spellEnd"/>
+      <w:r>
+        <w:rPr>
+          <w:rFonts w:ascii="Times New Roman" w:hAnsi="Times New Roman" w:cs="Times New Roman"/>
+          <w:sz w:val="24"/>
+          <w:szCs w:val="24"/>
+        </w:rPr>
+        <w:t xml:space="preserve"> speech recognition library </w:t>
+      </w:r>
+      <w:r>
+        <w:rPr>
+          <w:rFonts w:ascii="Times New Roman" w:hAnsi="Times New Roman" w:cs="Times New Roman"/>
+          <w:sz w:val="24"/>
+          <w:szCs w:val="24"/>
+        </w:rPr>
+        <w:t xml:space="preserve">from Carnegie Melon University </w:t>
+      </w:r>
+      <w:r>
+        <w:rPr>
+          <w:rFonts w:ascii="Times New Roman" w:hAnsi="Times New Roman" w:cs="Times New Roman"/>
+          <w:sz w:val="24"/>
+          <w:szCs w:val="24"/>
+        </w:rPr>
+        <w:t>for interactivity</w:t>
       </w:r>
       <w:r>
         <w:rPr>
@@ -55,6 +89,32 @@
           <w:szCs w:val="24"/>
         </w:rPr>
         <w:t xml:space="preserve">. Its purpose is to allow the user to practice his or her speech skills using interactive speech exercises and anxiety management techniques. </w:t>
+      </w:r>
+      <w:r>
+        <w:rPr>
+          <w:rFonts w:ascii="Times New Roman" w:hAnsi="Times New Roman" w:cs="Times New Roman"/>
+          <w:sz w:val="24"/>
+          <w:szCs w:val="24"/>
+        </w:rPr>
+        <w:t xml:space="preserve">The benefit of the </w:t>
+      </w:r>
+      <w:proofErr w:type="spellStart"/>
+      <w:r>
+        <w:rPr>
+          <w:rFonts w:ascii="Times New Roman" w:hAnsi="Times New Roman" w:cs="Times New Roman"/>
+          <w:sz w:val="24"/>
+          <w:szCs w:val="24"/>
+        </w:rPr>
+        <w:t>PocketSphinx</w:t>
+      </w:r>
+      <w:proofErr w:type="spellEnd"/>
+      <w:r>
+        <w:rPr>
+          <w:rFonts w:ascii="Times New Roman" w:hAnsi="Times New Roman" w:cs="Times New Roman"/>
+          <w:sz w:val="24"/>
+          <w:szCs w:val="24"/>
+        </w:rPr>
+        <w:t xml:space="preserve"> system is that it is free to use and supports continuous speech recognition, easing the implementation of games built around speech recognition.</w:t>
       </w:r>
     </w:p>
     <w:p>
@@ -200,16 +260,6 @@
           <w:szCs w:val="24"/>
         </w:rPr>
       </w:pPr>
-    </w:p>
-    <w:p>
-      <w:pPr>
-        <w:spacing w:line="480" w:lineRule="auto"/>
-        <w:rPr>
-          <w:rFonts w:ascii="Times New Roman" w:hAnsi="Times New Roman" w:cs="Times New Roman"/>
-          <w:sz w:val="24"/>
-          <w:szCs w:val="24"/>
-        </w:rPr>
-      </w:pPr>
       <w:r>
         <w:rPr>
           <w:rFonts w:ascii="Times New Roman" w:hAnsi="Times New Roman" w:cs="Times New Roman"/>
@@ -685,6 +735,8 @@
           <w:szCs w:val="24"/>
         </w:rPr>
       </w:pPr>
+      <w:bookmarkStart w:id="0" w:name="_GoBack"/>
+      <w:bookmarkEnd w:id="0"/>
     </w:p>
     <w:p>
       <w:pPr>
@@ -988,7 +1040,7 @@
             <v:path o:extrusionok="f" gradientshapeok="t" o:connecttype="rect"/>
             <o:lock v:ext="edit" aspectratio="t"/>
           </v:shapetype>
-          <v:shape id="_x0000_i1028" type="#_x0000_t75" style="width:138.75pt;height:220.5pt">
+          <v:shape id="_x0000_i1025" type="#_x0000_t75" style="width:138.75pt;height:220.5pt">
             <v:imagedata r:id="rId12" o:title="car_demo"/>
           </v:shape>
         </w:pict>
@@ -1038,7 +1090,7 @@
           <w:szCs w:val="24"/>
         </w:rPr>
         <w:pict>
-          <v:shape id="_x0000_i1029" type="#_x0000_t75" style="width:147.75pt;height:229.5pt">
+          <v:shape id="_x0000_i1026" type="#_x0000_t75" style="width:147.75pt;height:229.5pt">
             <v:imagedata r:id="rId13" o:title="car_going"/>
           </v:shape>
         </w:pict>
@@ -1081,7 +1133,7 @@
           <w:szCs w:val="24"/>
         </w:rPr>
         <w:pict>
-          <v:shape id="_x0000_i1030" type="#_x0000_t75" style="width:140.25pt;height:183.75pt">
+          <v:shape id="_x0000_i1027" type="#_x0000_t75" style="width:140.25pt;height:183.75pt">
             <v:imagedata r:id="rId14" o:title="car_fail"/>
           </v:shape>
         </w:pict>
@@ -1123,7 +1175,7 @@
           <w:szCs w:val="24"/>
         </w:rPr>
         <w:pict>
-          <v:shape id="_x0000_i1031" type="#_x0000_t75" style="width:137.25pt;height:181.5pt">
+          <v:shape id="_x0000_i1028" type="#_x0000_t75" style="width:137.25pt;height:181.5pt">
             <v:imagedata r:id="rId15" o:title="car_goal"/>
           </v:shape>
         </w:pict>
@@ -2380,8 +2432,6 @@
           <w:szCs w:val="24"/>
         </w:rPr>
       </w:pPr>
-      <w:bookmarkStart w:id="0" w:name="_GoBack"/>
-      <w:bookmarkEnd w:id="0"/>
     </w:p>
     <w:p>
       <w:pPr>
@@ -2437,6 +2487,7 @@
       <w:r>
         <w:rPr>
           <w:rFonts w:ascii="Times New Roman" w:hAnsi="Times New Roman" w:cs="Times New Roman"/>
+          <w:noProof/>
           <w:sz w:val="24"/>
           <w:szCs w:val="24"/>
         </w:rPr>
@@ -2521,6 +2572,7 @@
       <w:r>
         <w:rPr>
           <w:rFonts w:ascii="Times New Roman" w:hAnsi="Times New Roman" w:cs="Times New Roman"/>
+          <w:noProof/>
           <w:sz w:val="24"/>
           <w:szCs w:val="24"/>
         </w:rPr>
@@ -2605,6 +2657,7 @@
       <w:r>
         <w:rPr>
           <w:rFonts w:ascii="Times New Roman" w:hAnsi="Times New Roman" w:cs="Times New Roman"/>
+          <w:noProof/>
           <w:sz w:val="24"/>
           <w:szCs w:val="24"/>
         </w:rPr>
@@ -2690,6 +2743,7 @@
       <w:r>
         <w:rPr>
           <w:rFonts w:ascii="Times New Roman" w:hAnsi="Times New Roman" w:cs="Times New Roman"/>
+          <w:noProof/>
           <w:sz w:val="24"/>
           <w:szCs w:val="24"/>
         </w:rPr>
@@ -2824,6 +2878,7 @@
       <w:r>
         <w:rPr>
           <w:rFonts w:ascii="Times New Roman" w:hAnsi="Times New Roman" w:cs="Times New Roman"/>
+          <w:noProof/>
           <w:sz w:val="24"/>
           <w:szCs w:val="24"/>
         </w:rPr>
@@ -2908,6 +2963,7 @@
       <w:r>
         <w:rPr>
           <w:rFonts w:ascii="Times New Roman" w:hAnsi="Times New Roman" w:cs="Times New Roman"/>
+          <w:noProof/>
           <w:sz w:val="24"/>
           <w:szCs w:val="24"/>
         </w:rPr>
@@ -2992,6 +3048,7 @@
       <w:r>
         <w:rPr>
           <w:rFonts w:ascii="Times New Roman" w:hAnsi="Times New Roman" w:cs="Times New Roman"/>
+          <w:noProof/>
           <w:sz w:val="24"/>
           <w:szCs w:val="24"/>
         </w:rPr>
@@ -3077,6 +3134,7 @@
       <w:r>
         <w:rPr>
           <w:rFonts w:ascii="Times New Roman" w:hAnsi="Times New Roman" w:cs="Times New Roman"/>
+          <w:noProof/>
           <w:sz w:val="24"/>
           <w:szCs w:val="24"/>
         </w:rPr>
@@ -3201,6 +3259,7 @@
       <w:r>
         <w:rPr>
           <w:rFonts w:ascii="Times New Roman" w:hAnsi="Times New Roman" w:cs="Times New Roman"/>
+          <w:noProof/>
           <w:sz w:val="24"/>
           <w:szCs w:val="24"/>
           <w:lang w:val="en-CA"/>
@@ -3257,6 +3316,7 @@
       <w:r>
         <w:rPr>
           <w:rFonts w:ascii="Times New Roman" w:hAnsi="Times New Roman" w:cs="Times New Roman"/>
+          <w:noProof/>
           <w:sz w:val="24"/>
           <w:szCs w:val="24"/>
           <w:lang w:val="en-CA"/>
@@ -3361,6 +3421,7 @@
       <w:r>
         <w:rPr>
           <w:rFonts w:ascii="Times New Roman" w:hAnsi="Times New Roman" w:cs="Times New Roman"/>
+          <w:noProof/>
           <w:sz w:val="24"/>
           <w:szCs w:val="24"/>
           <w:lang w:val="en-CA"/>
@@ -3431,7 +3492,25 @@
           <w:szCs w:val="24"/>
         </w:rPr>
         <w:tab/>
-        <w:t xml:space="preserve">This tool is used to track negative thoughts related to speaking and stuttering, for tracking and better identification within cognitive-behavioural therapy of distorted or catastrophized thinking. Thoughts can be entered with the system keyboard, and a mood rating can be </w:t>
+        <w:t>This tool is used to track negative thoughts related to speaking and stuttering, for tracking and better identification within cognitive-</w:t>
+      </w:r>
+      <w:proofErr w:type="spellStart"/>
+      <w:r>
+        <w:rPr>
+          <w:rFonts w:ascii="Times New Roman" w:hAnsi="Times New Roman" w:cs="Times New Roman"/>
+          <w:sz w:val="24"/>
+          <w:szCs w:val="24"/>
+        </w:rPr>
+        <w:t>behavioural</w:t>
+      </w:r>
+      <w:proofErr w:type="spellEnd"/>
+      <w:r>
+        <w:rPr>
+          <w:rFonts w:ascii="Times New Roman" w:hAnsi="Times New Roman" w:cs="Times New Roman"/>
+          <w:sz w:val="24"/>
+          <w:szCs w:val="24"/>
+        </w:rPr>
+        <w:t xml:space="preserve"> therapy of distorted or catastrophized thinking. Thoughts can be entered with the system keyboard, and a mood rating can be </w:t>
       </w:r>
       <w:r>
         <w:rPr>
@@ -3474,6 +3553,7 @@
       <w:r>
         <w:rPr>
           <w:rFonts w:ascii="Times New Roman" w:hAnsi="Times New Roman" w:cs="Times New Roman"/>
+          <w:noProof/>
           <w:sz w:val="24"/>
           <w:szCs w:val="24"/>
           <w:lang w:val="en-CA"/>
@@ -3690,6 +3770,7 @@
     <w:lsdException w:name="HTML Sample" w:semiHidden="1" w:unhideWhenUsed="1"/>
     <w:lsdException w:name="HTML Typewriter" w:semiHidden="1" w:unhideWhenUsed="1"/>
     <w:lsdException w:name="HTML Variable" w:semiHidden="1" w:unhideWhenUsed="1"/>
+    <w:lsdException w:name="Normal Table" w:semiHidden="1" w:unhideWhenUsed="1"/>
     <w:lsdException w:name="annotation subject" w:semiHidden="1" w:unhideWhenUsed="1"/>
     <w:lsdException w:name="No List" w:semiHidden="1" w:unhideWhenUsed="1"/>
     <w:lsdException w:name="Outline List 1" w:semiHidden="1" w:unhideWhenUsed="1"/>
@@ -3733,8 +3814,10 @@
     <w:lsdException w:name="Table Elegant" w:semiHidden="1" w:unhideWhenUsed="1"/>
     <w:lsdException w:name="Table Professional" w:semiHidden="1" w:unhideWhenUsed="1"/>
     <w:lsdException w:name="Table Subtle 1" w:semiHidden="1" w:unhideWhenUsed="1"/>
+    <w:lsdException w:name="Table Subtle 2" w:semiHidden="1" w:unhideWhenUsed="1"/>
     <w:lsdException w:name="Table Web 1" w:semiHidden="1" w:unhideWhenUsed="1"/>
     <w:lsdException w:name="Table Web 2" w:semiHidden="1" w:unhideWhenUsed="1"/>
+    <w:lsdException w:name="Table Web 3" w:semiHidden="1" w:unhideWhenUsed="1"/>
     <w:lsdException w:name="Balloon Text" w:semiHidden="1" w:unhideWhenUsed="1"/>
     <w:lsdException w:name="Table Grid" w:uiPriority="59"/>
     <w:lsdException w:name="Table Theme" w:semiHidden="1" w:unhideWhenUsed="1"/>
@@ -3965,6 +4048,7 @@
   <w:style w:type="character" w:default="1" w:styleId="DefaultParagraphFont">
     <w:name w:val="Default Paragraph Font"/>
     <w:uiPriority w:val="1"/>
+    <w:semiHidden/>
     <w:unhideWhenUsed/>
   </w:style>
   <w:style w:type="table" w:default="1" w:styleId="TableNormal">
@@ -4279,7 +4363,7 @@
 </file>
 
 <file path=customXml/itemProps1.xml><?xml version="1.0" encoding="utf-8"?>
-<ds:datastoreItem xmlns:ds="http://schemas.openxmlformats.org/officeDocument/2006/customXml" ds:itemID="{729A03B2-CF1D-4ED3-A037-855EE6FBDE2F}">
+<ds:datastoreItem xmlns:ds="http://schemas.openxmlformats.org/officeDocument/2006/customXml" ds:itemID="{9C132133-CF31-4FBC-9A99-72E96E40D7CF}">
   <ds:schemaRefs>
     <ds:schemaRef ds:uri="http://schemas.openxmlformats.org/officeDocument/2006/bibliography"/>
   </ds:schemaRefs>

</xml_diff>

<commit_message>
Updates Usage Flow document to reflect final vers
</commit_message>
<xml_diff>
--- a/Usage Flow.docx
+++ b/Usage Flow.docx
@@ -46,7 +46,25 @@
           <w:sz w:val="24"/>
           <w:szCs w:val="24"/>
         </w:rPr>
-        <w:t>, which uses the PocketSphinx speech recognition library for interactivity</w:t>
+        <w:t xml:space="preserve">, which uses the </w:t>
+      </w:r>
+      <w:proofErr w:type="spellStart"/>
+      <w:r>
+        <w:rPr>
+          <w:rFonts w:ascii="Times New Roman" w:hAnsi="Times New Roman" w:cs="Times New Roman"/>
+          <w:sz w:val="24"/>
+          <w:szCs w:val="24"/>
+        </w:rPr>
+        <w:t>PocketSphinx</w:t>
+      </w:r>
+      <w:proofErr w:type="spellEnd"/>
+      <w:r>
+        <w:rPr>
+          <w:rFonts w:ascii="Times New Roman" w:hAnsi="Times New Roman" w:cs="Times New Roman"/>
+          <w:sz w:val="24"/>
+          <w:szCs w:val="24"/>
+        </w:rPr>
+        <w:t xml:space="preserve"> speech recognition library for interactivity</w:t>
       </w:r>
       <w:r>
         <w:rPr>
@@ -96,9 +114,9 @@
         </w:rPr>
         <w:drawing>
           <wp:inline distT="0" distB="0" distL="0" distR="0" wp14:anchorId="5A6271CD" wp14:editId="0DB4B1BF">
-            <wp:extent cx="2124657" cy="2686050"/>
+            <wp:extent cx="1513323" cy="2690352"/>
             <wp:effectExtent l="0" t="0" r="0" b="0"/>
-            <wp:docPr id="1" name="Picture 1" descr="C:\Users\av11sl\AppData\Local\Microsoft\Windows\Temporary Internet Files\Content.Word\splash.jpg"/>
+            <wp:docPr id="1" name="Picture 1"/>
             <wp:cNvGraphicFramePr>
               <a:graphicFrameLocks xmlns:a="http://schemas.openxmlformats.org/drawingml/2006/main" noChangeAspect="1"/>
             </wp:cNvGraphicFramePr>
@@ -119,7 +137,6 @@
                         </a:ext>
                       </a:extLst>
                     </a:blip>
-                    <a:srcRect/>
                     <a:stretch>
                       <a:fillRect/>
                     </a:stretch>
@@ -127,7 +144,7 @@
                   <pic:spPr bwMode="auto">
                     <a:xfrm>
                       <a:off x="0" y="0"/>
-                      <a:ext cx="2128060" cy="2690352"/>
+                      <a:ext cx="1513323" cy="2690352"/>
                     </a:xfrm>
                     <a:prstGeom prst="rect">
                       <a:avLst/>
@@ -143,106 +160,18 @@
           </wp:inline>
         </w:drawing>
       </w:r>
-    </w:p>
-    <w:p>
-      <w:pPr>
-        <w:spacing w:line="480" w:lineRule="auto"/>
-        <w:rPr>
-          <w:rFonts w:ascii="Times New Roman" w:hAnsi="Times New Roman" w:cs="Times New Roman"/>
-          <w:sz w:val="24"/>
-          <w:szCs w:val="24"/>
-        </w:rPr>
-      </w:pPr>
-      <w:r>
-        <w:rPr>
-          <w:rFonts w:ascii="Times New Roman" w:hAnsi="Times New Roman" w:cs="Times New Roman"/>
-          <w:sz w:val="24"/>
-          <w:szCs w:val="24"/>
-        </w:rPr>
-        <w:tab/>
-        <w:t xml:space="preserve">Use of the app begins </w:t>
-      </w:r>
-      <w:r>
-        <w:rPr>
-          <w:rFonts w:ascii="Times New Roman" w:hAnsi="Times New Roman" w:cs="Times New Roman"/>
-          <w:sz w:val="24"/>
-          <w:szCs w:val="24"/>
-        </w:rPr>
-        <w:t>with a splash screen to allow for smooth background loading of the app assets. This screen is also used to display copyright and credit information. Tapping anywhere on the screen displays the game’s main menu, which functions as a carousel.</w:t>
-      </w:r>
-    </w:p>
-    <w:p>
-      <w:pPr>
-        <w:spacing w:line="480" w:lineRule="auto"/>
-        <w:rPr>
-          <w:rFonts w:ascii="Times New Roman" w:hAnsi="Times New Roman" w:cs="Times New Roman"/>
-          <w:sz w:val="24"/>
-          <w:szCs w:val="24"/>
-        </w:rPr>
-      </w:pPr>
-    </w:p>
-    <w:p>
-      <w:pPr>
-        <w:spacing w:line="480" w:lineRule="auto"/>
-        <w:rPr>
-          <w:rFonts w:ascii="Times New Roman" w:hAnsi="Times New Roman" w:cs="Times New Roman"/>
-          <w:sz w:val="24"/>
-          <w:szCs w:val="24"/>
-        </w:rPr>
-      </w:pPr>
-    </w:p>
-    <w:p>
-      <w:pPr>
-        <w:spacing w:line="480" w:lineRule="auto"/>
-        <w:rPr>
-          <w:rFonts w:ascii="Times New Roman" w:hAnsi="Times New Roman" w:cs="Times New Roman"/>
-          <w:sz w:val="24"/>
-          <w:szCs w:val="24"/>
-        </w:rPr>
-      </w:pPr>
-    </w:p>
-    <w:p>
-      <w:pPr>
-        <w:spacing w:line="480" w:lineRule="auto"/>
-        <w:rPr>
-          <w:rFonts w:ascii="Times New Roman" w:hAnsi="Times New Roman" w:cs="Times New Roman"/>
-          <w:sz w:val="24"/>
-          <w:szCs w:val="24"/>
-        </w:rPr>
-      </w:pPr>
-      <w:r>
-        <w:rPr>
-          <w:rFonts w:ascii="Times New Roman" w:hAnsi="Times New Roman" w:cs="Times New Roman"/>
-          <w:b/>
-          <w:sz w:val="24"/>
-          <w:szCs w:val="24"/>
-        </w:rPr>
-        <w:lastRenderedPageBreak/>
-        <w:t>Menu</w:t>
-      </w:r>
-    </w:p>
-    <w:p>
-      <w:pPr>
-        <w:spacing w:line="480" w:lineRule="auto"/>
-        <w:rPr>
-          <w:rFonts w:ascii="Times New Roman" w:hAnsi="Times New Roman" w:cs="Times New Roman"/>
-          <w:sz w:val="24"/>
-          <w:szCs w:val="24"/>
-        </w:rPr>
-      </w:pPr>
       <w:r>
         <w:rPr>
           <w:rFonts w:ascii="Times New Roman" w:hAnsi="Times New Roman" w:cs="Times New Roman"/>
           <w:noProof/>
           <w:sz w:val="24"/>
           <w:szCs w:val="24"/>
-          <w:lang w:val="en-CA" w:eastAsia="en-CA"/>
         </w:rPr>
         <w:drawing>
           <wp:inline distT="0" distB="0" distL="0" distR="0">
-            <wp:extent cx="1657350" cy="1981200"/>
+            <wp:extent cx="1524000" cy="2709333"/>
             <wp:effectExtent l="0" t="0" r="0" b="0"/>
-            <wp:docPr id="13" name="Picture 13" descr="C:\Users\av11sl\AppData\Local\Microsoft\Windows\Temporary Internet Files\Content.Word\menu_car.jpg"/>
+            <wp:docPr id="2" name="Picture 2" descr="C:\Users\Myself\AppData\Local\Microsoft\Windows\INetCache\Content.Word\Screenshot_20170827-132244.png"/>
             <wp:cNvGraphicFramePr>
               <a:graphicFrameLocks xmlns:a="http://schemas.openxmlformats.org/drawingml/2006/main" noChangeAspect="1"/>
             </wp:cNvGraphicFramePr>
@@ -250,7 +179,7 @@
               <a:graphicData uri="http://schemas.openxmlformats.org/drawingml/2006/picture">
                 <pic:pic xmlns:pic="http://schemas.openxmlformats.org/drawingml/2006/picture">
                   <pic:nvPicPr>
-                    <pic:cNvPr id="0" name="Picture 13" descr="C:\Users\av11sl\AppData\Local\Microsoft\Windows\Temporary Internet Files\Content.Word\menu_car.jpg"/>
+                    <pic:cNvPr id="0" name="Picture 5" descr="C:\Users\Myself\AppData\Local\Microsoft\Windows\INetCache\Content.Word\Screenshot_20170827-132244.png"/>
                     <pic:cNvPicPr>
                       <a:picLocks noChangeAspect="1" noChangeArrowheads="1"/>
                     </pic:cNvPicPr>
@@ -271,7 +200,7 @@
                   <pic:spPr bwMode="auto">
                     <a:xfrm>
                       <a:off x="0" y="0"/>
-                      <a:ext cx="1657350" cy="1981200"/>
+                      <a:ext cx="1529682" cy="2719435"/>
                     </a:xfrm>
                     <a:prstGeom prst="rect">
                       <a:avLst/>
@@ -287,6 +216,133 @@
           </wp:inline>
         </w:drawing>
       </w:r>
+    </w:p>
+    <w:p>
+      <w:pPr>
+        <w:spacing w:line="480" w:lineRule="auto"/>
+        <w:rPr>
+          <w:rFonts w:ascii="Times New Roman" w:hAnsi="Times New Roman" w:cs="Times New Roman"/>
+          <w:sz w:val="24"/>
+          <w:szCs w:val="24"/>
+        </w:rPr>
+      </w:pPr>
+      <w:r>
+        <w:rPr>
+          <w:rFonts w:ascii="Times New Roman" w:hAnsi="Times New Roman" w:cs="Times New Roman"/>
+          <w:sz w:val="24"/>
+          <w:szCs w:val="24"/>
+        </w:rPr>
+        <w:tab/>
+        <w:t xml:space="preserve">Use of the app begins </w:t>
+      </w:r>
+      <w:r>
+        <w:rPr>
+          <w:rFonts w:ascii="Times New Roman" w:hAnsi="Times New Roman" w:cs="Times New Roman"/>
+          <w:sz w:val="24"/>
+          <w:szCs w:val="24"/>
+        </w:rPr>
+        <w:t>with a splash screen to allow for smooth background loading of the app assets</w:t>
+      </w:r>
+      <w:r>
+        <w:rPr>
+          <w:rFonts w:ascii="Times New Roman" w:hAnsi="Times New Roman" w:cs="Times New Roman"/>
+          <w:sz w:val="24"/>
+          <w:szCs w:val="24"/>
+        </w:rPr>
+        <w:t>, as well as registering the daily notification with the Android OS.</w:t>
+      </w:r>
+      <w:r>
+        <w:rPr>
+          <w:rFonts w:ascii="Times New Roman" w:hAnsi="Times New Roman" w:cs="Times New Roman"/>
+          <w:sz w:val="24"/>
+          <w:szCs w:val="24"/>
+        </w:rPr>
+        <w:t xml:space="preserve"> Tapping anywhere on the</w:t>
+      </w:r>
+      <w:r>
+        <w:rPr>
+          <w:rFonts w:ascii="Times New Roman" w:hAnsi="Times New Roman" w:cs="Times New Roman"/>
+          <w:sz w:val="24"/>
+          <w:szCs w:val="24"/>
+        </w:rPr>
+        <w:t xml:space="preserve"> upper portion of the</w:t>
+      </w:r>
+      <w:r>
+        <w:rPr>
+          <w:rFonts w:ascii="Times New Roman" w:hAnsi="Times New Roman" w:cs="Times New Roman"/>
+          <w:sz w:val="24"/>
+          <w:szCs w:val="24"/>
+        </w:rPr>
+        <w:t xml:space="preserve"> screen displays the game’s main menu, which functions as a carousel.</w:t>
+      </w:r>
+      <w:r>
+        <w:rPr>
+          <w:rFonts w:ascii="Times New Roman" w:hAnsi="Times New Roman" w:cs="Times New Roman"/>
+          <w:sz w:val="24"/>
+          <w:szCs w:val="24"/>
+        </w:rPr>
+        <w:t xml:space="preserve"> The button on the bottom can be pressed to display the third-party license information within the app.</w:t>
+      </w:r>
+    </w:p>
+    <w:p>
+      <w:pPr>
+        <w:spacing w:line="480" w:lineRule="auto"/>
+        <w:rPr>
+          <w:rFonts w:ascii="Times New Roman" w:hAnsi="Times New Roman" w:cs="Times New Roman"/>
+          <w:sz w:val="24"/>
+          <w:szCs w:val="24"/>
+        </w:rPr>
+      </w:pPr>
+    </w:p>
+    <w:p>
+      <w:pPr>
+        <w:spacing w:line="480" w:lineRule="auto"/>
+        <w:rPr>
+          <w:rFonts w:ascii="Times New Roman" w:hAnsi="Times New Roman" w:cs="Times New Roman"/>
+          <w:sz w:val="24"/>
+          <w:szCs w:val="24"/>
+        </w:rPr>
+      </w:pPr>
+    </w:p>
+    <w:p>
+      <w:pPr>
+        <w:spacing w:line="480" w:lineRule="auto"/>
+        <w:rPr>
+          <w:rFonts w:ascii="Times New Roman" w:hAnsi="Times New Roman" w:cs="Times New Roman"/>
+          <w:sz w:val="24"/>
+          <w:szCs w:val="24"/>
+        </w:rPr>
+      </w:pPr>
+    </w:p>
+    <w:p>
+      <w:pPr>
+        <w:spacing w:line="480" w:lineRule="auto"/>
+        <w:rPr>
+          <w:rFonts w:ascii="Times New Roman" w:hAnsi="Times New Roman" w:cs="Times New Roman"/>
+          <w:sz w:val="24"/>
+          <w:szCs w:val="24"/>
+        </w:rPr>
+      </w:pPr>
+      <w:r>
+        <w:rPr>
+          <w:rFonts w:ascii="Times New Roman" w:hAnsi="Times New Roman" w:cs="Times New Roman"/>
+          <w:b/>
+          <w:sz w:val="24"/>
+          <w:szCs w:val="24"/>
+        </w:rPr>
+        <w:t>Menu</w:t>
+      </w:r>
+    </w:p>
+    <w:p>
+      <w:pPr>
+        <w:spacing w:line="480" w:lineRule="auto"/>
+        <w:jc w:val="center"/>
+        <w:rPr>
+          <w:rFonts w:ascii="Times New Roman" w:hAnsi="Times New Roman" w:cs="Times New Roman"/>
+          <w:sz w:val="24"/>
+          <w:szCs w:val="24"/>
+        </w:rPr>
+      </w:pPr>
       <w:r>
         <w:rPr>
           <w:rFonts w:ascii="Times New Roman" w:hAnsi="Times New Roman" w:cs="Times New Roman"/>
@@ -297,9 +353,9 @@
         </w:rPr>
         <w:drawing>
           <wp:inline distT="0" distB="0" distL="0" distR="0">
-            <wp:extent cx="1246262" cy="1905000"/>
-            <wp:effectExtent l="0" t="0" r="0" b="0"/>
-            <wp:docPr id="4" name="Picture 4" descr="C:\Users\av11sl\AppData\Local\Microsoft\Windows\Temporary Internet Files\Content.Word\menu_train.jpg"/>
+            <wp:extent cx="1158359" cy="2059305"/>
+            <wp:effectExtent l="0" t="0" r="3810" b="0"/>
+            <wp:docPr id="13" name="Picture 13"/>
             <wp:cNvGraphicFramePr>
               <a:graphicFrameLocks xmlns:a="http://schemas.openxmlformats.org/drawingml/2006/main" noChangeAspect="1"/>
             </wp:cNvGraphicFramePr>
@@ -307,7 +363,7 @@
               <a:graphicData uri="http://schemas.openxmlformats.org/drawingml/2006/picture">
                 <pic:pic xmlns:pic="http://schemas.openxmlformats.org/drawingml/2006/picture">
                   <pic:nvPicPr>
-                    <pic:cNvPr id="0" name="Picture 31" descr="C:\Users\av11sl\AppData\Local\Microsoft\Windows\Temporary Internet Files\Content.Word\menu_train.jpg"/>
+                    <pic:cNvPr id="0" name="Picture 13" descr="C:\Users\av11sl\AppData\Local\Microsoft\Windows\Temporary Internet Files\Content.Word\menu_car.jpg"/>
                     <pic:cNvPicPr>
                       <a:picLocks noChangeAspect="1" noChangeArrowheads="1"/>
                     </pic:cNvPicPr>
@@ -320,7 +376,6 @@
                         </a:ext>
                       </a:extLst>
                     </a:blip>
-                    <a:srcRect/>
                     <a:stretch>
                       <a:fillRect/>
                     </a:stretch>
@@ -328,7 +383,7 @@
                   <pic:spPr bwMode="auto">
                     <a:xfrm>
                       <a:off x="0" y="0"/>
-                      <a:ext cx="1249748" cy="1910329"/>
+                      <a:ext cx="1161266" cy="2064474"/>
                     </a:xfrm>
                     <a:prstGeom prst="rect">
                       <a:avLst/>
@@ -353,10 +408,10 @@
           <w:lang w:val="en-CA" w:eastAsia="en-CA"/>
         </w:rPr>
         <w:drawing>
-          <wp:inline distT="0" distB="0" distL="0" distR="0" wp14:anchorId="4E2B4E6E" wp14:editId="6E6CAAF9">
-            <wp:extent cx="1145676" cy="2038350"/>
-            <wp:effectExtent l="0" t="0" r="0" b="0"/>
-            <wp:docPr id="40" name="Picture 40"/>
+          <wp:inline distT="0" distB="0" distL="0" distR="0">
+            <wp:extent cx="1143000" cy="2031999"/>
+            <wp:effectExtent l="0" t="0" r="0" b="6985"/>
+            <wp:docPr id="4" name="Picture 4"/>
             <wp:cNvGraphicFramePr>
               <a:graphicFrameLocks xmlns:a="http://schemas.openxmlformats.org/drawingml/2006/main" noChangeAspect="1"/>
             </wp:cNvGraphicFramePr>
@@ -364,7 +419,7 @@
               <a:graphicData uri="http://schemas.openxmlformats.org/drawingml/2006/picture">
                 <pic:pic xmlns:pic="http://schemas.openxmlformats.org/drawingml/2006/picture">
                   <pic:nvPicPr>
-                    <pic:cNvPr id="0" name="Picture 40" descr="C:\Users\av11sl\AppData\Local\Microsoft\Windows\Temporary Internet Files\Content.Word\menu_breathe.jpg"/>
+                    <pic:cNvPr id="0" name="Picture 31" descr="C:\Users\av11sl\AppData\Local\Microsoft\Windows\Temporary Internet Files\Content.Word\menu_train.jpg"/>
                     <pic:cNvPicPr>
                       <a:picLocks noChangeAspect="1" noChangeArrowheads="1"/>
                     </pic:cNvPicPr>
@@ -384,7 +439,7 @@
                   <pic:spPr bwMode="auto">
                     <a:xfrm>
                       <a:off x="0" y="0"/>
-                      <a:ext cx="1145676" cy="2038350"/>
+                      <a:ext cx="1147418" cy="2039852"/>
                     </a:xfrm>
                     <a:prstGeom prst="rect">
                       <a:avLst/>
@@ -406,12 +461,13 @@
           <w:noProof/>
           <w:sz w:val="24"/>
           <w:szCs w:val="24"/>
+          <w:lang w:val="en-CA" w:eastAsia="en-CA"/>
         </w:rPr>
         <w:drawing>
-          <wp:inline distT="0" distB="0" distL="0" distR="0">
-            <wp:extent cx="1190625" cy="2018030"/>
-            <wp:effectExtent l="0" t="0" r="9525" b="1270"/>
-            <wp:docPr id="9" name="Picture 9"/>
+          <wp:inline distT="0" distB="0" distL="0" distR="0" wp14:anchorId="4E2B4E6E" wp14:editId="6E6CAAF9">
+            <wp:extent cx="1145676" cy="2036757"/>
+            <wp:effectExtent l="0" t="0" r="0" b="1905"/>
+            <wp:docPr id="40" name="Picture 40"/>
             <wp:cNvGraphicFramePr>
               <a:graphicFrameLocks xmlns:a="http://schemas.openxmlformats.org/drawingml/2006/main" noChangeAspect="1"/>
             </wp:cNvGraphicFramePr>
@@ -419,7 +475,7 @@
               <a:graphicData uri="http://schemas.openxmlformats.org/drawingml/2006/picture">
                 <pic:pic xmlns:pic="http://schemas.openxmlformats.org/drawingml/2006/picture">
                   <pic:nvPicPr>
-                    <pic:cNvPr id="0" name="Picture 18" descr="menu_streak"/>
+                    <pic:cNvPr id="0" name="Picture 40" descr="C:\Users\av11sl\AppData\Local\Microsoft\Windows\Temporary Internet Files\Content.Word\menu_breathe.jpg"/>
                     <pic:cNvPicPr>
                       <a:picLocks noChangeAspect="1" noChangeArrowheads="1"/>
                     </pic:cNvPicPr>
@@ -439,7 +495,7 @@
                   <pic:spPr bwMode="auto">
                     <a:xfrm>
                       <a:off x="0" y="0"/>
-                      <a:ext cx="1192446" cy="2021116"/>
+                      <a:ext cx="1145676" cy="2036757"/>
                     </a:xfrm>
                     <a:prstGeom prst="rect">
                       <a:avLst/>
@@ -455,268 +511,6 @@
           </wp:inline>
         </w:drawing>
       </w:r>
-    </w:p>
-    <w:p>
-      <w:pPr>
-        <w:spacing w:line="480" w:lineRule="auto"/>
-        <w:rPr>
-          <w:rFonts w:ascii="Times New Roman" w:hAnsi="Times New Roman" w:cs="Times New Roman"/>
-          <w:sz w:val="24"/>
-          <w:szCs w:val="24"/>
-        </w:rPr>
-      </w:pPr>
-      <w:r>
-        <w:rPr>
-          <w:rFonts w:ascii="Times New Roman" w:hAnsi="Times New Roman" w:cs="Times New Roman"/>
-          <w:sz w:val="24"/>
-          <w:szCs w:val="24"/>
-        </w:rPr>
-        <w:tab/>
-      </w:r>
-      <w:r>
-        <w:rPr>
-          <w:rFonts w:ascii="Times New Roman" w:hAnsi="Times New Roman" w:cs="Times New Roman"/>
-          <w:sz w:val="24"/>
-          <w:szCs w:val="24"/>
-        </w:rPr>
-        <w:t xml:space="preserve">Dark arrows on the left and right sides of the screen indicate to the user that he can swipe left and right to navigate through the menu. </w:t>
-      </w:r>
-      <w:r>
-        <w:rPr>
-          <w:rFonts w:ascii="Times New Roman" w:hAnsi="Times New Roman" w:cs="Times New Roman"/>
-          <w:sz w:val="24"/>
-          <w:szCs w:val="24"/>
-        </w:rPr>
-        <w:t>Three</w:t>
-      </w:r>
-      <w:r>
-        <w:rPr>
-          <w:rFonts w:ascii="Times New Roman" w:hAnsi="Times New Roman" w:cs="Times New Roman"/>
-          <w:sz w:val="24"/>
-          <w:szCs w:val="24"/>
-        </w:rPr>
-        <w:t xml:space="preserve"> features are accessible through this menu, through the ‘Start’ button at</w:t>
-      </w:r>
-      <w:r>
-        <w:rPr>
-          <w:rFonts w:ascii="Times New Roman" w:hAnsi="Times New Roman" w:cs="Times New Roman"/>
-          <w:sz w:val="24"/>
-          <w:szCs w:val="24"/>
-        </w:rPr>
-        <w:t xml:space="preserve"> the bottom of the screen. Tapp</w:t>
-      </w:r>
-      <w:r>
-        <w:rPr>
-          <w:rFonts w:ascii="Times New Roman" w:hAnsi="Times New Roman" w:cs="Times New Roman"/>
-          <w:sz w:val="24"/>
-          <w:szCs w:val="24"/>
-        </w:rPr>
-        <w:t xml:space="preserve">ing the Start button loads the corresponding exercise or activity. </w:t>
-      </w:r>
-      <w:r>
-        <w:rPr>
-          <w:rFonts w:ascii="Times New Roman" w:hAnsi="Times New Roman" w:cs="Times New Roman"/>
-          <w:sz w:val="24"/>
-          <w:szCs w:val="24"/>
-        </w:rPr>
-        <w:t>Some</w:t>
-      </w:r>
-      <w:r>
-        <w:rPr>
-          <w:rFonts w:ascii="Times New Roman" w:hAnsi="Times New Roman" w:cs="Times New Roman"/>
-          <w:sz w:val="24"/>
-          <w:szCs w:val="24"/>
-        </w:rPr>
-        <w:t xml:space="preserve"> activity titles</w:t>
-      </w:r>
-      <w:r>
-        <w:rPr>
-          <w:rFonts w:ascii="Times New Roman" w:hAnsi="Times New Roman" w:cs="Times New Roman"/>
-          <w:sz w:val="24"/>
-          <w:szCs w:val="24"/>
-        </w:rPr>
-        <w:t xml:space="preserve"> shown here</w:t>
-      </w:r>
-      <w:r>
-        <w:rPr>
-          <w:rFonts w:ascii="Times New Roman" w:hAnsi="Times New Roman" w:cs="Times New Roman"/>
-          <w:sz w:val="24"/>
-          <w:szCs w:val="24"/>
-        </w:rPr>
-        <w:t xml:space="preserve"> are temporary.</w:t>
-      </w:r>
-    </w:p>
-    <w:p>
-      <w:pPr>
-        <w:spacing w:line="480" w:lineRule="auto"/>
-        <w:ind w:firstLine="720"/>
-        <w:rPr>
-          <w:rFonts w:ascii="Times New Roman" w:hAnsi="Times New Roman" w:cs="Times New Roman"/>
-          <w:sz w:val="24"/>
-          <w:szCs w:val="24"/>
-        </w:rPr>
-      </w:pPr>
-      <w:r>
-        <w:rPr>
-          <w:rFonts w:ascii="Times New Roman" w:hAnsi="Times New Roman" w:cs="Times New Roman"/>
-          <w:sz w:val="24"/>
-          <w:szCs w:val="24"/>
-        </w:rPr>
-        <w:t xml:space="preserve">The </w:t>
-      </w:r>
-      <w:r>
-        <w:rPr>
-          <w:rFonts w:ascii="Times New Roman" w:hAnsi="Times New Roman" w:cs="Times New Roman"/>
-          <w:sz w:val="24"/>
-          <w:szCs w:val="24"/>
-        </w:rPr>
-        <w:t>fourth</w:t>
-      </w:r>
-      <w:r>
-        <w:rPr>
-          <w:rFonts w:ascii="Times New Roman" w:hAnsi="Times New Roman" w:cs="Times New Roman"/>
-          <w:sz w:val="24"/>
-          <w:szCs w:val="24"/>
-        </w:rPr>
-        <w:t xml:space="preserve"> screen in the carousel menu contains a calendar indicating which days of the month the user has successfully completed at least one exercise, as well as statistics about his current and best ‘streak’ (days in which at least one exercise is completed). The purpose of this screen is to encourage repeat use of the app.</w:t>
-      </w:r>
-    </w:p>
-    <w:p>
-      <w:pPr>
-        <w:spacing w:line="480" w:lineRule="auto"/>
-        <w:ind w:firstLine="720"/>
-        <w:rPr>
-          <w:rFonts w:ascii="Times New Roman" w:hAnsi="Times New Roman" w:cs="Times New Roman"/>
-          <w:sz w:val="24"/>
-          <w:szCs w:val="24"/>
-        </w:rPr>
-      </w:pPr>
-      <w:r>
-        <w:rPr>
-          <w:rFonts w:ascii="Times New Roman" w:hAnsi="Times New Roman" w:cs="Times New Roman"/>
-          <w:sz w:val="24"/>
-          <w:szCs w:val="24"/>
-        </w:rPr>
-        <w:t xml:space="preserve">Consistent between </w:t>
-      </w:r>
-      <w:r>
-        <w:rPr>
-          <w:rFonts w:ascii="Times New Roman" w:hAnsi="Times New Roman" w:cs="Times New Roman"/>
-          <w:sz w:val="24"/>
-          <w:szCs w:val="24"/>
-        </w:rPr>
-        <w:t>all</w:t>
-      </w:r>
-      <w:r>
-        <w:rPr>
-          <w:rFonts w:ascii="Times New Roman" w:hAnsi="Times New Roman" w:cs="Times New Roman"/>
-          <w:sz w:val="24"/>
-          <w:szCs w:val="24"/>
-        </w:rPr>
-        <w:t xml:space="preserve"> the screen is a </w:t>
-      </w:r>
-      <w:r>
-        <w:rPr>
-          <w:rFonts w:ascii="Times New Roman" w:hAnsi="Times New Roman" w:cs="Times New Roman"/>
-          <w:sz w:val="24"/>
-          <w:szCs w:val="24"/>
-        </w:rPr>
-        <w:t>wrench</w:t>
-      </w:r>
-      <w:r>
-        <w:rPr>
-          <w:rFonts w:ascii="Times New Roman" w:hAnsi="Times New Roman" w:cs="Times New Roman"/>
-          <w:sz w:val="24"/>
-          <w:szCs w:val="24"/>
-        </w:rPr>
-        <w:t xml:space="preserve"> icon in the top right corner of the screen. Tapping this </w:t>
-      </w:r>
-      <w:r>
-        <w:rPr>
-          <w:rFonts w:ascii="Times New Roman" w:hAnsi="Times New Roman" w:cs="Times New Roman"/>
-          <w:sz w:val="24"/>
-          <w:szCs w:val="24"/>
-        </w:rPr>
-        <w:t xml:space="preserve">icon loads the </w:t>
-      </w:r>
-      <w:r>
-        <w:rPr>
-          <w:rFonts w:ascii="Times New Roman" w:hAnsi="Times New Roman" w:cs="Times New Roman"/>
-          <w:sz w:val="24"/>
-          <w:szCs w:val="24"/>
-        </w:rPr>
-        <w:t xml:space="preserve">corresponding </w:t>
-      </w:r>
-      <w:r>
-        <w:rPr>
-          <w:rFonts w:ascii="Times New Roman" w:hAnsi="Times New Roman" w:cs="Times New Roman"/>
-          <w:sz w:val="24"/>
-          <w:szCs w:val="24"/>
-        </w:rPr>
-        <w:t>Settings screen.</w:t>
-      </w:r>
-    </w:p>
-    <w:p>
-      <w:pPr>
-        <w:spacing w:line="480" w:lineRule="auto"/>
-        <w:rPr>
-          <w:rFonts w:ascii="Times New Roman" w:hAnsi="Times New Roman" w:cs="Times New Roman"/>
-          <w:sz w:val="24"/>
-          <w:szCs w:val="24"/>
-        </w:rPr>
-      </w:pPr>
-    </w:p>
-    <w:p>
-      <w:pPr>
-        <w:spacing w:line="480" w:lineRule="auto"/>
-        <w:rPr>
-          <w:rFonts w:ascii="Times New Roman" w:hAnsi="Times New Roman" w:cs="Times New Roman"/>
-          <w:sz w:val="24"/>
-          <w:szCs w:val="24"/>
-        </w:rPr>
-      </w:pPr>
-    </w:p>
-    <w:p>
-      <w:pPr>
-        <w:spacing w:line="480" w:lineRule="auto"/>
-        <w:rPr>
-          <w:rFonts w:ascii="Times New Roman" w:hAnsi="Times New Roman" w:cs="Times New Roman"/>
-          <w:sz w:val="24"/>
-          <w:szCs w:val="24"/>
-        </w:rPr>
-      </w:pPr>
-    </w:p>
-    <w:p>
-      <w:pPr>
-        <w:spacing w:line="480" w:lineRule="auto"/>
-        <w:rPr>
-          <w:rFonts w:ascii="Times New Roman" w:hAnsi="Times New Roman" w:cs="Times New Roman"/>
-          <w:b/>
-          <w:sz w:val="24"/>
-          <w:szCs w:val="24"/>
-        </w:rPr>
-      </w:pPr>
-      <w:r>
-        <w:rPr>
-          <w:rFonts w:ascii="Times New Roman" w:hAnsi="Times New Roman" w:cs="Times New Roman"/>
-          <w:b/>
-          <w:sz w:val="24"/>
-          <w:szCs w:val="24"/>
-        </w:rPr>
-        <w:lastRenderedPageBreak/>
-        <w:t>Settings</w:t>
-      </w:r>
-    </w:p>
-    <w:p>
-      <w:pPr>
-        <w:spacing w:line="480" w:lineRule="auto"/>
-        <w:jc w:val="center"/>
-        <w:rPr>
-          <w:rFonts w:ascii="Times New Roman" w:hAnsi="Times New Roman" w:cs="Times New Roman"/>
-          <w:sz w:val="24"/>
-          <w:szCs w:val="24"/>
-        </w:rPr>
-      </w:pPr>
       <w:r>
         <w:rPr>
           <w:rFonts w:ascii="Times New Roman" w:hAnsi="Times New Roman" w:cs="Times New Roman"/>
@@ -726,9 +520,9 @@
         </w:rPr>
         <w:drawing>
           <wp:inline distT="0" distB="0" distL="0" distR="0">
-            <wp:extent cx="1200150" cy="2135267"/>
-            <wp:effectExtent l="0" t="0" r="0" b="0"/>
-            <wp:docPr id="21" name="Picture 21"/>
+            <wp:extent cx="1136877" cy="2021116"/>
+            <wp:effectExtent l="0" t="0" r="6350" b="0"/>
+            <wp:docPr id="9" name="Picture 9"/>
             <wp:cNvGraphicFramePr>
               <a:graphicFrameLocks xmlns:a="http://schemas.openxmlformats.org/drawingml/2006/main" noChangeAspect="1"/>
             </wp:cNvGraphicFramePr>
@@ -736,8 +530,10 @@
               <a:graphicData uri="http://schemas.openxmlformats.org/drawingml/2006/picture">
                 <pic:pic xmlns:pic="http://schemas.openxmlformats.org/drawingml/2006/picture">
                   <pic:nvPicPr>
-                    <pic:cNvPr id="21" name="Screenshot_2017-07-06-15-46-29.png"/>
-                    <pic:cNvPicPr/>
+                    <pic:cNvPr id="0" name="Picture 18" descr="menu_streak"/>
+                    <pic:cNvPicPr>
+                      <a:picLocks noChangeAspect="1" noChangeArrowheads="1"/>
+                    </pic:cNvPicPr>
                   </pic:nvPicPr>
                   <pic:blipFill>
                     <a:blip r:embed="rId10" cstate="print">
@@ -751,14 +547,18 @@
                       <a:fillRect/>
                     </a:stretch>
                   </pic:blipFill>
-                  <pic:spPr>
+                  <pic:spPr bwMode="auto">
                     <a:xfrm>
                       <a:off x="0" y="0"/>
-                      <a:ext cx="1210890" cy="2154376"/>
+                      <a:ext cx="1136877" cy="2021116"/>
                     </a:xfrm>
                     <a:prstGeom prst="rect">
                       <a:avLst/>
                     </a:prstGeom>
+                    <a:noFill/>
+                    <a:ln>
+                      <a:noFill/>
+                    </a:ln>
                   </pic:spPr>
                 </pic:pic>
               </a:graphicData>
@@ -766,6 +566,236 @@
           </wp:inline>
         </w:drawing>
       </w:r>
+    </w:p>
+    <w:p>
+      <w:pPr>
+        <w:spacing w:line="480" w:lineRule="auto"/>
+        <w:rPr>
+          <w:rFonts w:ascii="Times New Roman" w:hAnsi="Times New Roman" w:cs="Times New Roman"/>
+          <w:sz w:val="24"/>
+          <w:szCs w:val="24"/>
+        </w:rPr>
+      </w:pPr>
+      <w:r>
+        <w:rPr>
+          <w:rFonts w:ascii="Times New Roman" w:hAnsi="Times New Roman" w:cs="Times New Roman"/>
+          <w:sz w:val="24"/>
+          <w:szCs w:val="24"/>
+        </w:rPr>
+        <w:tab/>
+      </w:r>
+      <w:r>
+        <w:rPr>
+          <w:rFonts w:ascii="Times New Roman" w:hAnsi="Times New Roman" w:cs="Times New Roman"/>
+          <w:sz w:val="24"/>
+          <w:szCs w:val="24"/>
+        </w:rPr>
+        <w:t xml:space="preserve">The main menu functions through swiping left and right to access the sliding screens of the menu. </w:t>
+      </w:r>
+      <w:r>
+        <w:rPr>
+          <w:rFonts w:ascii="Times New Roman" w:hAnsi="Times New Roman" w:cs="Times New Roman"/>
+          <w:sz w:val="24"/>
+          <w:szCs w:val="24"/>
+        </w:rPr>
+        <w:t>Three</w:t>
+      </w:r>
+      <w:r>
+        <w:rPr>
+          <w:rFonts w:ascii="Times New Roman" w:hAnsi="Times New Roman" w:cs="Times New Roman"/>
+          <w:sz w:val="24"/>
+          <w:szCs w:val="24"/>
+        </w:rPr>
+        <w:t xml:space="preserve"> features are accessible through this menu, through the ‘Start’ button at</w:t>
+      </w:r>
+      <w:r>
+        <w:rPr>
+          <w:rFonts w:ascii="Times New Roman" w:hAnsi="Times New Roman" w:cs="Times New Roman"/>
+          <w:sz w:val="24"/>
+          <w:szCs w:val="24"/>
+        </w:rPr>
+        <w:t xml:space="preserve"> the bottom of the screen. Tapp</w:t>
+      </w:r>
+      <w:r>
+        <w:rPr>
+          <w:rFonts w:ascii="Times New Roman" w:hAnsi="Times New Roman" w:cs="Times New Roman"/>
+          <w:sz w:val="24"/>
+          <w:szCs w:val="24"/>
+        </w:rPr>
+        <w:t xml:space="preserve">ing the Start button loads the corresponding exercise or activity. </w:t>
+      </w:r>
+    </w:p>
+    <w:p>
+      <w:pPr>
+        <w:spacing w:line="480" w:lineRule="auto"/>
+        <w:ind w:firstLine="720"/>
+        <w:rPr>
+          <w:rFonts w:ascii="Times New Roman" w:hAnsi="Times New Roman" w:cs="Times New Roman"/>
+          <w:sz w:val="24"/>
+          <w:szCs w:val="24"/>
+        </w:rPr>
+      </w:pPr>
+      <w:r>
+        <w:rPr>
+          <w:rFonts w:ascii="Times New Roman" w:hAnsi="Times New Roman" w:cs="Times New Roman"/>
+          <w:sz w:val="24"/>
+          <w:szCs w:val="24"/>
+        </w:rPr>
+        <w:t xml:space="preserve">The </w:t>
+      </w:r>
+      <w:r>
+        <w:rPr>
+          <w:rFonts w:ascii="Times New Roman" w:hAnsi="Times New Roman" w:cs="Times New Roman"/>
+          <w:sz w:val="24"/>
+          <w:szCs w:val="24"/>
+        </w:rPr>
+        <w:t>first</w:t>
+      </w:r>
+      <w:r>
+        <w:rPr>
+          <w:rFonts w:ascii="Times New Roman" w:hAnsi="Times New Roman" w:cs="Times New Roman"/>
+          <w:sz w:val="24"/>
+          <w:szCs w:val="24"/>
+        </w:rPr>
+        <w:t xml:space="preserve"> screen in the carousel menu contains a calendar indicating which days of the month the user has successfully completed at least one exercise, as well as statistics about his current and best ‘streak’ (days in which at least one exercise is completed). The purpose of this screen is to encourage repeat use of the app.</w:t>
+      </w:r>
+    </w:p>
+    <w:p>
+      <w:pPr>
+        <w:spacing w:line="480" w:lineRule="auto"/>
+        <w:ind w:firstLine="720"/>
+        <w:rPr>
+          <w:rFonts w:ascii="Times New Roman" w:hAnsi="Times New Roman" w:cs="Times New Roman"/>
+          <w:sz w:val="24"/>
+          <w:szCs w:val="24"/>
+        </w:rPr>
+      </w:pPr>
+      <w:r>
+        <w:rPr>
+          <w:rFonts w:ascii="Times New Roman" w:hAnsi="Times New Roman" w:cs="Times New Roman"/>
+          <w:sz w:val="24"/>
+          <w:szCs w:val="24"/>
+        </w:rPr>
+        <w:t xml:space="preserve">Consistent between </w:t>
+      </w:r>
+      <w:r>
+        <w:rPr>
+          <w:rFonts w:ascii="Times New Roman" w:hAnsi="Times New Roman" w:cs="Times New Roman"/>
+          <w:sz w:val="24"/>
+          <w:szCs w:val="24"/>
+        </w:rPr>
+        <w:t>all</w:t>
+      </w:r>
+      <w:r>
+        <w:rPr>
+          <w:rFonts w:ascii="Times New Roman" w:hAnsi="Times New Roman" w:cs="Times New Roman"/>
+          <w:sz w:val="24"/>
+          <w:szCs w:val="24"/>
+        </w:rPr>
+        <w:t xml:space="preserve"> the screen is a </w:t>
+      </w:r>
+      <w:r>
+        <w:rPr>
+          <w:rFonts w:ascii="Times New Roman" w:hAnsi="Times New Roman" w:cs="Times New Roman"/>
+          <w:sz w:val="24"/>
+          <w:szCs w:val="24"/>
+        </w:rPr>
+        <w:t>wrench</w:t>
+      </w:r>
+      <w:r>
+        <w:rPr>
+          <w:rFonts w:ascii="Times New Roman" w:hAnsi="Times New Roman" w:cs="Times New Roman"/>
+          <w:sz w:val="24"/>
+          <w:szCs w:val="24"/>
+        </w:rPr>
+        <w:t xml:space="preserve"> icon in the top right corner of the screen. Tapping this </w:t>
+      </w:r>
+      <w:r>
+        <w:rPr>
+          <w:rFonts w:ascii="Times New Roman" w:hAnsi="Times New Roman" w:cs="Times New Roman"/>
+          <w:sz w:val="24"/>
+          <w:szCs w:val="24"/>
+        </w:rPr>
+        <w:t xml:space="preserve">icon loads the </w:t>
+      </w:r>
+      <w:r>
+        <w:rPr>
+          <w:rFonts w:ascii="Times New Roman" w:hAnsi="Times New Roman" w:cs="Times New Roman"/>
+          <w:sz w:val="24"/>
+          <w:szCs w:val="24"/>
+        </w:rPr>
+        <w:t xml:space="preserve">corresponding </w:t>
+      </w:r>
+      <w:r>
+        <w:rPr>
+          <w:rFonts w:ascii="Times New Roman" w:hAnsi="Times New Roman" w:cs="Times New Roman"/>
+          <w:sz w:val="24"/>
+          <w:szCs w:val="24"/>
+        </w:rPr>
+        <w:t>Settings screen.</w:t>
+      </w:r>
+    </w:p>
+    <w:p>
+      <w:pPr>
+        <w:spacing w:line="480" w:lineRule="auto"/>
+        <w:rPr>
+          <w:rFonts w:ascii="Times New Roman" w:hAnsi="Times New Roman" w:cs="Times New Roman"/>
+          <w:sz w:val="24"/>
+          <w:szCs w:val="24"/>
+        </w:rPr>
+      </w:pPr>
+    </w:p>
+    <w:p>
+      <w:pPr>
+        <w:spacing w:line="480" w:lineRule="auto"/>
+        <w:rPr>
+          <w:rFonts w:ascii="Times New Roman" w:hAnsi="Times New Roman" w:cs="Times New Roman"/>
+          <w:sz w:val="24"/>
+          <w:szCs w:val="24"/>
+        </w:rPr>
+      </w:pPr>
+    </w:p>
+    <w:p>
+      <w:pPr>
+        <w:spacing w:line="480" w:lineRule="auto"/>
+        <w:rPr>
+          <w:rFonts w:ascii="Times New Roman" w:hAnsi="Times New Roman" w:cs="Times New Roman"/>
+          <w:sz w:val="24"/>
+          <w:szCs w:val="24"/>
+        </w:rPr>
+      </w:pPr>
+    </w:p>
+    <w:p>
+      <w:pPr>
+        <w:spacing w:line="480" w:lineRule="auto"/>
+        <w:rPr>
+          <w:rFonts w:ascii="Times New Roman" w:hAnsi="Times New Roman" w:cs="Times New Roman"/>
+          <w:b/>
+          <w:sz w:val="24"/>
+          <w:szCs w:val="24"/>
+        </w:rPr>
+      </w:pPr>
+      <w:r>
+        <w:rPr>
+          <w:rFonts w:ascii="Times New Roman" w:hAnsi="Times New Roman" w:cs="Times New Roman"/>
+          <w:b/>
+          <w:sz w:val="24"/>
+          <w:szCs w:val="24"/>
+        </w:rPr>
+        <w:lastRenderedPageBreak/>
+        <w:t>Settings</w:t>
+      </w:r>
+    </w:p>
+    <w:p>
+      <w:pPr>
+        <w:spacing w:line="480" w:lineRule="auto"/>
+        <w:jc w:val="center"/>
+        <w:rPr>
+          <w:rFonts w:ascii="Times New Roman" w:hAnsi="Times New Roman" w:cs="Times New Roman"/>
+          <w:sz w:val="24"/>
+          <w:szCs w:val="24"/>
+        </w:rPr>
+      </w:pPr>
       <w:r>
         <w:rPr>
           <w:rFonts w:ascii="Times New Roman" w:hAnsi="Times New Roman" w:cs="Times New Roman"/>
@@ -775,9 +805,9 @@
         </w:rPr>
         <w:drawing>
           <wp:inline distT="0" distB="0" distL="0" distR="0">
-            <wp:extent cx="1181100" cy="2101374"/>
-            <wp:effectExtent l="0" t="0" r="0" b="0"/>
-            <wp:docPr id="22" name="Picture 22"/>
+            <wp:extent cx="1210890" cy="2152693"/>
+            <wp:effectExtent l="0" t="0" r="8890" b="0"/>
+            <wp:docPr id="21" name="Picture 21"/>
             <wp:cNvGraphicFramePr>
               <a:graphicFrameLocks xmlns:a="http://schemas.openxmlformats.org/drawingml/2006/main" noChangeAspect="1"/>
             </wp:cNvGraphicFramePr>
@@ -785,7 +815,7 @@
               <a:graphicData uri="http://schemas.openxmlformats.org/drawingml/2006/picture">
                 <pic:pic xmlns:pic="http://schemas.openxmlformats.org/drawingml/2006/picture">
                   <pic:nvPicPr>
-                    <pic:cNvPr id="22" name="Screenshot_2017-07-06-15-46-35.png"/>
+                    <pic:cNvPr id="21" name="Screenshot_2017-07-06-15-46-29.png"/>
                     <pic:cNvPicPr/>
                   </pic:nvPicPr>
                   <pic:blipFill>
@@ -803,7 +833,7 @@
                   <pic:spPr>
                     <a:xfrm>
                       <a:off x="0" y="0"/>
-                      <a:ext cx="1195399" cy="2126814"/>
+                      <a:ext cx="1210890" cy="2152693"/>
                     </a:xfrm>
                     <a:prstGeom prst="rect">
                       <a:avLst/>
@@ -815,382 +845,18 @@
           </wp:inline>
         </w:drawing>
       </w:r>
-    </w:p>
-    <w:p>
-      <w:pPr>
-        <w:spacing w:line="480" w:lineRule="auto"/>
-        <w:jc w:val="center"/>
-        <w:rPr>
-          <w:rFonts w:ascii="Times New Roman" w:hAnsi="Times New Roman" w:cs="Times New Roman"/>
-          <w:sz w:val="24"/>
-          <w:szCs w:val="24"/>
-        </w:rPr>
-      </w:pPr>
-    </w:p>
-    <w:p>
-      <w:pPr>
-        <w:spacing w:line="480" w:lineRule="auto"/>
-        <w:rPr>
-          <w:rFonts w:ascii="Times New Roman" w:hAnsi="Times New Roman" w:cs="Times New Roman"/>
-          <w:sz w:val="24"/>
-          <w:szCs w:val="24"/>
-        </w:rPr>
-      </w:pPr>
-      <w:r>
-        <w:rPr>
-          <w:rFonts w:ascii="Times New Roman" w:hAnsi="Times New Roman" w:cs="Times New Roman"/>
-          <w:sz w:val="24"/>
-          <w:szCs w:val="24"/>
-        </w:rPr>
-        <w:tab/>
-      </w:r>
-      <w:r>
-        <w:rPr>
-          <w:rFonts w:ascii="Times New Roman" w:hAnsi="Times New Roman" w:cs="Times New Roman"/>
-          <w:sz w:val="24"/>
-          <w:szCs w:val="24"/>
-        </w:rPr>
-        <w:t xml:space="preserve">Stutter Support utilizes Android’s native persistent preferences framework for saving user preferences and generating settings screens. Each feature within Stutter Support has a corresponding settings file and configuration screen. </w:t>
-      </w:r>
-    </w:p>
-    <w:p>
-      <w:pPr>
-        <w:spacing w:line="480" w:lineRule="auto"/>
-        <w:rPr>
-          <w:rFonts w:ascii="Times New Roman" w:hAnsi="Times New Roman" w:cs="Times New Roman"/>
-          <w:sz w:val="24"/>
-          <w:szCs w:val="24"/>
-        </w:rPr>
-      </w:pPr>
-      <w:r>
-        <w:rPr>
-          <w:rFonts w:ascii="Times New Roman" w:hAnsi="Times New Roman" w:cs="Times New Roman"/>
-          <w:sz w:val="24"/>
-          <w:szCs w:val="24"/>
-        </w:rPr>
-        <w:tab/>
-        <w:t>Within the settings screen for Deep Breathe, the user can adjust how long each breath should take, and the number of breaths she would like to do.</w:t>
-      </w:r>
-    </w:p>
-    <w:p>
-      <w:pPr>
-        <w:spacing w:line="480" w:lineRule="auto"/>
-        <w:rPr>
-          <w:rFonts w:ascii="Times New Roman" w:hAnsi="Times New Roman" w:cs="Times New Roman"/>
-          <w:sz w:val="24"/>
-          <w:szCs w:val="24"/>
-        </w:rPr>
-      </w:pPr>
-    </w:p>
-    <w:p>
-      <w:pPr>
-        <w:spacing w:line="480" w:lineRule="auto"/>
-        <w:rPr>
-          <w:rFonts w:ascii="Times New Roman" w:hAnsi="Times New Roman" w:cs="Times New Roman"/>
-          <w:sz w:val="24"/>
-          <w:szCs w:val="24"/>
-        </w:rPr>
-      </w:pPr>
-    </w:p>
-    <w:p>
-      <w:pPr>
-        <w:spacing w:line="480" w:lineRule="auto"/>
-        <w:rPr>
-          <w:rFonts w:ascii="Times New Roman" w:hAnsi="Times New Roman" w:cs="Times New Roman"/>
-          <w:sz w:val="24"/>
-          <w:szCs w:val="24"/>
-        </w:rPr>
-      </w:pPr>
-    </w:p>
-    <w:p>
-      <w:pPr>
-        <w:spacing w:line="480" w:lineRule="auto"/>
-        <w:rPr>
-          <w:rFonts w:ascii="Times New Roman" w:hAnsi="Times New Roman" w:cs="Times New Roman"/>
-          <w:sz w:val="24"/>
-          <w:szCs w:val="24"/>
-        </w:rPr>
-      </w:pPr>
-    </w:p>
-    <w:p>
-      <w:pPr>
-        <w:spacing w:line="480" w:lineRule="auto"/>
-        <w:rPr>
-          <w:rFonts w:ascii="Times New Roman" w:hAnsi="Times New Roman" w:cs="Times New Roman"/>
-          <w:sz w:val="24"/>
-          <w:szCs w:val="24"/>
-        </w:rPr>
-      </w:pPr>
-    </w:p>
-    <w:p>
-      <w:pPr>
-        <w:spacing w:line="480" w:lineRule="auto"/>
-        <w:rPr>
-          <w:rFonts w:ascii="Times New Roman" w:hAnsi="Times New Roman" w:cs="Times New Roman"/>
-          <w:sz w:val="24"/>
-          <w:szCs w:val="24"/>
-        </w:rPr>
-      </w:pPr>
-    </w:p>
-    <w:p>
-      <w:pPr>
-        <w:spacing w:line="480" w:lineRule="auto"/>
-        <w:rPr>
-          <w:rFonts w:ascii="Times New Roman" w:hAnsi="Times New Roman" w:cs="Times New Roman"/>
-          <w:sz w:val="24"/>
-          <w:szCs w:val="24"/>
-        </w:rPr>
-      </w:pPr>
-      <w:r>
-        <w:rPr>
-          <w:rFonts w:ascii="Times New Roman" w:hAnsi="Times New Roman" w:cs="Times New Roman"/>
-          <w:b/>
-          <w:sz w:val="24"/>
-          <w:szCs w:val="24"/>
-        </w:rPr>
-        <w:lastRenderedPageBreak/>
-        <w:t>Car Game</w:t>
-      </w:r>
-    </w:p>
-    <w:p>
-      <w:pPr>
-        <w:spacing w:line="480" w:lineRule="auto"/>
-        <w:jc w:val="center"/>
-        <w:rPr>
-          <w:rFonts w:ascii="Times New Roman" w:hAnsi="Times New Roman" w:cs="Times New Roman"/>
-          <w:sz w:val="24"/>
-          <w:szCs w:val="24"/>
-        </w:rPr>
-      </w:pPr>
-      <w:r>
-        <w:rPr>
-          <w:rFonts w:ascii="Times New Roman" w:hAnsi="Times New Roman" w:cs="Times New Roman"/>
-          <w:sz w:val="24"/>
-          <w:szCs w:val="24"/>
-        </w:rPr>
-        <w:pict>
-          <v:shapetype id="_x0000_t75" coordsize="21600,21600" o:spt="75" o:preferrelative="t" path="m@4@5l@4@11@9@11@9@5xe" filled="f" stroked="f">
-            <v:stroke joinstyle="miter"/>
-            <v:formulas>
-              <v:f eqn="if lineDrawn pixelLineWidth 0"/>
-              <v:f eqn="sum @0 1 0"/>
-              <v:f eqn="sum 0 0 @1"/>
-              <v:f eqn="prod @2 1 2"/>
-              <v:f eqn="prod @3 21600 pixelWidth"/>
-              <v:f eqn="prod @3 21600 pixelHeight"/>
-              <v:f eqn="sum @0 0 1"/>
-              <v:f eqn="prod @6 1 2"/>
-              <v:f eqn="prod @7 21600 pixelWidth"/>
-              <v:f eqn="sum @8 21600 0"/>
-              <v:f eqn="prod @7 21600 pixelHeight"/>
-              <v:f eqn="sum @10 21600 0"/>
-            </v:formulas>
-            <v:path o:extrusionok="f" gradientshapeok="t" o:connecttype="rect"/>
-            <o:lock v:ext="edit" aspectratio="t"/>
-          </v:shapetype>
-          <v:shape id="_x0000_i1025" type="#_x0000_t75" style="width:138.75pt;height:220.5pt">
-            <v:imagedata r:id="rId12" o:title="car_demo"/>
-          </v:shape>
-        </w:pict>
-      </w:r>
-    </w:p>
-    <w:p>
-      <w:pPr>
-        <w:spacing w:line="480" w:lineRule="auto"/>
-        <w:rPr>
-          <w:rFonts w:ascii="Times New Roman" w:hAnsi="Times New Roman" w:cs="Times New Roman"/>
-          <w:sz w:val="24"/>
-          <w:szCs w:val="24"/>
-        </w:rPr>
-      </w:pPr>
-      <w:r>
-        <w:rPr>
-          <w:rFonts w:ascii="Times New Roman" w:hAnsi="Times New Roman" w:cs="Times New Roman"/>
-          <w:sz w:val="24"/>
-          <w:szCs w:val="24"/>
-        </w:rPr>
-        <w:tab/>
-        <w:t>All speech exercises open with a demonstration of the skill required. In this case, a simple animation demonstrates that the goal of this exercise is to use prolonged speech to say words as they appear on the screen.</w:t>
-      </w:r>
-      <w:r>
-        <w:rPr>
-          <w:rFonts w:ascii="Times New Roman" w:hAnsi="Times New Roman" w:cs="Times New Roman"/>
-          <w:sz w:val="24"/>
-          <w:szCs w:val="24"/>
-        </w:rPr>
-        <w:t xml:space="preserve"> Tapping the ‘OK’ button begins the exercise.</w:t>
-      </w:r>
-    </w:p>
-    <w:p>
-      <w:pPr>
-        <w:spacing w:line="480" w:lineRule="auto"/>
-        <w:jc w:val="center"/>
-        <w:rPr>
-          <w:rFonts w:ascii="Times New Roman" w:hAnsi="Times New Roman" w:cs="Times New Roman"/>
-          <w:sz w:val="24"/>
-          <w:szCs w:val="24"/>
-        </w:rPr>
-      </w:pPr>
-      <w:r>
-        <w:rPr>
-          <w:rFonts w:ascii="Times New Roman" w:hAnsi="Times New Roman" w:cs="Times New Roman"/>
-          <w:sz w:val="24"/>
-          <w:szCs w:val="24"/>
-        </w:rPr>
-        <w:pict>
-          <v:shape id="_x0000_i1026" type="#_x0000_t75" style="width:147.75pt;height:229.5pt">
-            <v:imagedata r:id="rId13" o:title="car_going"/>
-          </v:shape>
-        </w:pict>
-      </w:r>
-    </w:p>
-    <w:p>
-      <w:pPr>
-        <w:spacing w:line="480" w:lineRule="auto"/>
-        <w:rPr>
-          <w:rFonts w:ascii="Times New Roman" w:hAnsi="Times New Roman" w:cs="Times New Roman"/>
-          <w:sz w:val="24"/>
-          <w:szCs w:val="24"/>
-        </w:rPr>
-      </w:pPr>
-      <w:r>
-        <w:rPr>
-          <w:rFonts w:ascii="Times New Roman" w:hAnsi="Times New Roman" w:cs="Times New Roman"/>
-          <w:sz w:val="24"/>
-          <w:szCs w:val="24"/>
-        </w:rPr>
-        <w:lastRenderedPageBreak/>
-        <w:tab/>
-        <w:t>In this exercise, a car is shown driving down the road, and signs slowly roll past with words on them. The user must say the word for as long as it appears on the screen.</w:t>
-      </w:r>
-    </w:p>
-    <w:p>
-      <w:pPr>
-        <w:spacing w:line="480" w:lineRule="auto"/>
-        <w:jc w:val="center"/>
-        <w:rPr>
-          <w:rFonts w:ascii="Times New Roman" w:hAnsi="Times New Roman" w:cs="Times New Roman"/>
-          <w:sz w:val="24"/>
-          <w:szCs w:val="24"/>
-        </w:rPr>
-      </w:pPr>
-      <w:r>
-        <w:rPr>
-          <w:rFonts w:ascii="Times New Roman" w:hAnsi="Times New Roman" w:cs="Times New Roman"/>
-          <w:sz w:val="24"/>
-          <w:szCs w:val="24"/>
-        </w:rPr>
-        <w:pict>
-          <v:shape id="_x0000_i1027" type="#_x0000_t75" style="width:140.25pt;height:183.75pt">
-            <v:imagedata r:id="rId14" o:title="car_fail"/>
-          </v:shape>
-        </w:pict>
-      </w:r>
-    </w:p>
-    <w:p>
-      <w:pPr>
-        <w:spacing w:line="480" w:lineRule="auto"/>
-        <w:rPr>
-          <w:rFonts w:ascii="Times New Roman" w:hAnsi="Times New Roman" w:cs="Times New Roman"/>
-          <w:sz w:val="24"/>
-          <w:szCs w:val="24"/>
-        </w:rPr>
-      </w:pPr>
-      <w:r>
-        <w:rPr>
-          <w:rFonts w:ascii="Times New Roman" w:hAnsi="Times New Roman" w:cs="Times New Roman"/>
-          <w:sz w:val="24"/>
-          <w:szCs w:val="24"/>
-        </w:rPr>
-        <w:tab/>
-        <w:t>Should the user finish a word before the sign is out of sight, a police car will appear to warn the player for ‘speeding’, and encouragement to try again will appear on the upper portion of the screen. The exercise will then resume with the car moving and words scrolling by.</w:t>
-      </w:r>
-    </w:p>
-    <w:p>
-      <w:pPr>
-        <w:spacing w:line="480" w:lineRule="auto"/>
-        <w:jc w:val="center"/>
-        <w:rPr>
-          <w:rFonts w:ascii="Times New Roman" w:hAnsi="Times New Roman" w:cs="Times New Roman"/>
-          <w:sz w:val="24"/>
-          <w:szCs w:val="24"/>
-        </w:rPr>
-      </w:pPr>
-      <w:r>
-        <w:rPr>
-          <w:rFonts w:ascii="Times New Roman" w:hAnsi="Times New Roman" w:cs="Times New Roman"/>
-          <w:sz w:val="24"/>
-          <w:szCs w:val="24"/>
-        </w:rPr>
-        <w:pict>
-          <v:shape id="_x0000_i1028" type="#_x0000_t75" style="width:137.25pt;height:181.5pt">
-            <v:imagedata r:id="rId15" o:title="car_goal"/>
-          </v:shape>
-        </w:pict>
-      </w:r>
-    </w:p>
-    <w:p>
-      <w:pPr>
-        <w:spacing w:line="480" w:lineRule="auto"/>
-        <w:rPr>
-          <w:rFonts w:ascii="Times New Roman" w:hAnsi="Times New Roman" w:cs="Times New Roman"/>
-          <w:sz w:val="24"/>
-          <w:szCs w:val="24"/>
-        </w:rPr>
-      </w:pPr>
-      <w:r>
-        <w:rPr>
-          <w:rFonts w:ascii="Times New Roman" w:hAnsi="Times New Roman" w:cs="Times New Roman"/>
-          <w:sz w:val="24"/>
-          <w:szCs w:val="24"/>
-        </w:rPr>
-        <w:tab/>
-        <w:t>When the user has successfully prolonged enough words (as determined by the difficulty setting), the car will arrive at a goal post and the activity will end.</w:t>
-      </w:r>
-    </w:p>
-    <w:p>
-      <w:pPr>
-        <w:spacing w:line="480" w:lineRule="auto"/>
-        <w:rPr>
-          <w:rFonts w:ascii="Times New Roman" w:hAnsi="Times New Roman" w:cs="Times New Roman"/>
-          <w:sz w:val="24"/>
-          <w:szCs w:val="24"/>
-        </w:rPr>
-      </w:pPr>
-      <w:r>
-        <w:rPr>
-          <w:rFonts w:ascii="Times New Roman" w:hAnsi="Times New Roman" w:cs="Times New Roman"/>
-          <w:b/>
-          <w:sz w:val="24"/>
-          <w:szCs w:val="24"/>
-        </w:rPr>
-        <w:lastRenderedPageBreak/>
-        <w:t>Train Game</w:t>
-      </w:r>
-    </w:p>
-    <w:p>
-      <w:pPr>
-        <w:spacing w:line="480" w:lineRule="auto"/>
-        <w:jc w:val="center"/>
-        <w:rPr>
-          <w:rFonts w:ascii="Times New Roman" w:hAnsi="Times New Roman" w:cs="Times New Roman"/>
-          <w:sz w:val="24"/>
-          <w:szCs w:val="24"/>
-        </w:rPr>
-      </w:pPr>
       <w:r>
         <w:rPr>
           <w:rFonts w:ascii="Times New Roman" w:hAnsi="Times New Roman" w:cs="Times New Roman"/>
           <w:noProof/>
           <w:sz w:val="24"/>
           <w:szCs w:val="24"/>
-          <w:lang w:val="en-CA" w:eastAsia="en-CA"/>
         </w:rPr>
         <w:drawing>
           <wp:inline distT="0" distB="0" distL="0" distR="0">
-            <wp:extent cx="1524000" cy="2271522"/>
-            <wp:effectExtent l="0" t="0" r="0" b="0"/>
-            <wp:docPr id="5" name="Picture 5" descr="E:\Schoolwork\School\COSC3P99\diagram_images\train_demo.jpg"/>
+            <wp:extent cx="1195399" cy="2125153"/>
+            <wp:effectExtent l="0" t="0" r="5080" b="8890"/>
+            <wp:docPr id="22" name="Picture 22"/>
             <wp:cNvGraphicFramePr>
               <a:graphicFrameLocks xmlns:a="http://schemas.openxmlformats.org/drawingml/2006/main" noChangeAspect="1"/>
             </wp:cNvGraphicFramePr>
@@ -1198,13 +864,62 @@
               <a:graphicData uri="http://schemas.openxmlformats.org/drawingml/2006/picture">
                 <pic:pic xmlns:pic="http://schemas.openxmlformats.org/drawingml/2006/picture">
                   <pic:nvPicPr>
-                    <pic:cNvPr id="0" name="Picture 16" descr="E:\Schoolwork\School\COSC3P99\diagram_images\train_demo.jpg"/>
+                    <pic:cNvPr id="22" name="Screenshot_2017-07-06-15-46-35.png"/>
+                    <pic:cNvPicPr/>
+                  </pic:nvPicPr>
+                  <pic:blipFill>
+                    <a:blip r:embed="rId12" cstate="print">
+                      <a:extLst>
+                        <a:ext uri="{28A0092B-C50C-407E-A947-70E740481C1C}">
+                          <a14:useLocalDpi xmlns:a14="http://schemas.microsoft.com/office/drawing/2010/main" val="0"/>
+                        </a:ext>
+                      </a:extLst>
+                    </a:blip>
+                    <a:stretch>
+                      <a:fillRect/>
+                    </a:stretch>
+                  </pic:blipFill>
+                  <pic:spPr>
+                    <a:xfrm>
+                      <a:off x="0" y="0"/>
+                      <a:ext cx="1195399" cy="2125153"/>
+                    </a:xfrm>
+                    <a:prstGeom prst="rect">
+                      <a:avLst/>
+                    </a:prstGeom>
+                  </pic:spPr>
+                </pic:pic>
+              </a:graphicData>
+            </a:graphic>
+          </wp:inline>
+        </w:drawing>
+      </w:r>
+      <w:r>
+        <w:rPr>
+          <w:rFonts w:ascii="Times New Roman" w:hAnsi="Times New Roman" w:cs="Times New Roman"/>
+          <w:noProof/>
+          <w:sz w:val="24"/>
+          <w:szCs w:val="24"/>
+        </w:rPr>
+        <w:drawing>
+          <wp:inline distT="0" distB="0" distL="0" distR="0">
+            <wp:extent cx="1204913" cy="2142068"/>
+            <wp:effectExtent l="0" t="0" r="0" b="0"/>
+            <wp:docPr id="3" name="Picture 3" descr="C:\Users\Myself\AppData\Local\Microsoft\Windows\INetCache\Content.Word\Screenshot_20170827-132418.png"/>
+            <wp:cNvGraphicFramePr>
+              <a:graphicFrameLocks xmlns:a="http://schemas.openxmlformats.org/drawingml/2006/main" noChangeAspect="1"/>
+            </wp:cNvGraphicFramePr>
+            <a:graphic xmlns:a="http://schemas.openxmlformats.org/drawingml/2006/main">
+              <a:graphicData uri="http://schemas.openxmlformats.org/drawingml/2006/picture">
+                <pic:pic xmlns:pic="http://schemas.openxmlformats.org/drawingml/2006/picture">
+                  <pic:nvPicPr>
+                    <pic:cNvPr id="0" name="Picture 6" descr="C:\Users\Myself\AppData\Local\Microsoft\Windows\INetCache\Content.Word\Screenshot_20170827-132418.png"/>
                     <pic:cNvPicPr>
                       <a:picLocks noChangeAspect="1" noChangeArrowheads="1"/>
                     </pic:cNvPicPr>
                   </pic:nvPicPr>
                   <pic:blipFill>
-                    <a:blip r:embed="rId16" cstate="print">
+                    <a:blip r:embed="rId13" cstate="print">
                       <a:extLst>
                         <a:ext uri="{28A0092B-C50C-407E-A947-70E740481C1C}">
                           <a14:useLocalDpi xmlns:a14="http://schemas.microsoft.com/office/drawing/2010/main" val="0"/>
@@ -1219,7 +934,7 @@
                   <pic:spPr bwMode="auto">
                     <a:xfrm>
                       <a:off x="0" y="0"/>
-                      <a:ext cx="1528291" cy="2277918"/>
+                      <a:ext cx="1213878" cy="2158006"/>
                     </a:xfrm>
                     <a:prstGeom prst="rect">
                       <a:avLst/>
@@ -1235,57 +950,18 @@
           </wp:inline>
         </w:drawing>
       </w:r>
-    </w:p>
-    <w:p>
-      <w:pPr>
-        <w:spacing w:line="480" w:lineRule="auto"/>
-        <w:rPr>
-          <w:rFonts w:ascii="Times New Roman" w:hAnsi="Times New Roman" w:cs="Times New Roman"/>
-          <w:sz w:val="24"/>
-          <w:szCs w:val="24"/>
-        </w:rPr>
-      </w:pPr>
-      <w:r>
-        <w:rPr>
-          <w:rFonts w:ascii="Times New Roman" w:hAnsi="Times New Roman" w:cs="Times New Roman"/>
-          <w:sz w:val="24"/>
-          <w:szCs w:val="24"/>
-        </w:rPr>
-        <w:tab/>
-        <w:t xml:space="preserve">The goal of this exercise is to pause to take a break </w:t>
-      </w:r>
-      <w:r>
-        <w:rPr>
-          <w:rFonts w:ascii="Times New Roman" w:hAnsi="Times New Roman" w:cs="Times New Roman"/>
-          <w:sz w:val="24"/>
-          <w:szCs w:val="24"/>
-        </w:rPr>
-        <w:t>to breathe before speaking. An animated demonstration guides the user to use the forced break in the exercise to take a breath to prepare to speak.</w:t>
-      </w:r>
-    </w:p>
-    <w:p>
-      <w:pPr>
-        <w:spacing w:line="480" w:lineRule="auto"/>
-        <w:jc w:val="center"/>
-        <w:rPr>
-          <w:rFonts w:ascii="Times New Roman" w:hAnsi="Times New Roman" w:cs="Times New Roman"/>
-          <w:sz w:val="24"/>
-          <w:szCs w:val="24"/>
-        </w:rPr>
-      </w:pPr>
       <w:r>
         <w:rPr>
           <w:rFonts w:ascii="Times New Roman" w:hAnsi="Times New Roman" w:cs="Times New Roman"/>
           <w:noProof/>
           <w:sz w:val="24"/>
           <w:szCs w:val="24"/>
-          <w:lang w:val="en-CA" w:eastAsia="en-CA"/>
         </w:rPr>
         <w:drawing>
           <wp:inline distT="0" distB="0" distL="0" distR="0">
-            <wp:extent cx="1451074" cy="2143125"/>
-            <wp:effectExtent l="0" t="0" r="0" b="0"/>
-            <wp:docPr id="6" name="Picture 6" descr="E:\Schoolwork\School\COSC3P99\diagram_images\train_prompt.jpg"/>
+            <wp:extent cx="1209675" cy="2150533"/>
+            <wp:effectExtent l="0" t="0" r="0" b="2540"/>
+            <wp:docPr id="23" name="Picture 23" descr="C:\Users\Myself\AppData\Local\Microsoft\Windows\INetCache\Content.Word\Screenshot_20170827-132423.png"/>
             <wp:cNvGraphicFramePr>
               <a:graphicFrameLocks xmlns:a="http://schemas.openxmlformats.org/drawingml/2006/main" noChangeAspect="1"/>
             </wp:cNvGraphicFramePr>
@@ -1293,13 +969,13 @@
               <a:graphicData uri="http://schemas.openxmlformats.org/drawingml/2006/picture">
                 <pic:pic xmlns:pic="http://schemas.openxmlformats.org/drawingml/2006/picture">
                   <pic:nvPicPr>
-                    <pic:cNvPr id="0" name="Picture 17" descr="E:\Schoolwork\School\COSC3P99\diagram_images\train_prompt.jpg"/>
+                    <pic:cNvPr id="0" name="Picture 7" descr="C:\Users\Myself\AppData\Local\Microsoft\Windows\INetCache\Content.Word\Screenshot_20170827-132423.png"/>
                     <pic:cNvPicPr>
                       <a:picLocks noChangeAspect="1" noChangeArrowheads="1"/>
                     </pic:cNvPicPr>
                   </pic:nvPicPr>
                   <pic:blipFill>
-                    <a:blip r:embed="rId17" cstate="print">
+                    <a:blip r:embed="rId14" cstate="print">
                       <a:extLst>
                         <a:ext uri="{28A0092B-C50C-407E-A947-70E740481C1C}">
                           <a14:useLocalDpi xmlns:a14="http://schemas.microsoft.com/office/drawing/2010/main" val="0"/>
@@ -1314,7 +990,7 @@
                   <pic:spPr bwMode="auto">
                     <a:xfrm>
                       <a:off x="0" y="0"/>
-                      <a:ext cx="1467385" cy="2167215"/>
+                      <a:ext cx="1211859" cy="2154416"/>
                     </a:xfrm>
                     <a:prstGeom prst="rect">
                       <a:avLst/>
@@ -1334,6 +1010,17 @@
     <w:p>
       <w:pPr>
         <w:spacing w:line="480" w:lineRule="auto"/>
+        <w:jc w:val="center"/>
+        <w:rPr>
+          <w:rFonts w:ascii="Times New Roman" w:hAnsi="Times New Roman" w:cs="Times New Roman"/>
+          <w:sz w:val="24"/>
+          <w:szCs w:val="24"/>
+        </w:rPr>
+      </w:pPr>
+    </w:p>
+    <w:p>
+      <w:pPr>
+        <w:spacing w:line="480" w:lineRule="auto"/>
         <w:rPr>
           <w:rFonts w:ascii="Times New Roman" w:hAnsi="Times New Roman" w:cs="Times New Roman"/>
           <w:sz w:val="24"/>
@@ -1354,7 +1041,138 @@
           <w:sz w:val="24"/>
           <w:szCs w:val="24"/>
         </w:rPr>
-        <w:t xml:space="preserve">The exercise opens with two figures standing facing each other across train tracks (note: drawing is simplified for demonstration purposes. App will display figures standing safe distances from the train tracks). The opposite figure will display a speech prompt (nature of prompt will depend on the difficulty setting). </w:t>
+        <w:t xml:space="preserve">Stutter Support utilizes Android’s native persistent preferences framework for saving user preferences and generating settings screens. Each feature within Stutter Support has a corresponding settings file and configuration screen. </w:t>
+      </w:r>
+      <w:r>
+        <w:rPr>
+          <w:rFonts w:ascii="Times New Roman" w:hAnsi="Times New Roman" w:cs="Times New Roman"/>
+          <w:sz w:val="24"/>
+          <w:szCs w:val="24"/>
+        </w:rPr>
+        <w:t>Every settings screen contains a button to restore the default settings across all activities, and a button to return to the main menu.</w:t>
+      </w:r>
+    </w:p>
+    <w:p>
+      <w:pPr>
+        <w:spacing w:line="480" w:lineRule="auto"/>
+        <w:rPr>
+          <w:rFonts w:ascii="Times New Roman" w:hAnsi="Times New Roman" w:cs="Times New Roman"/>
+          <w:sz w:val="24"/>
+          <w:szCs w:val="24"/>
+        </w:rPr>
+      </w:pPr>
+      <w:r>
+        <w:rPr>
+          <w:rFonts w:ascii="Times New Roman" w:hAnsi="Times New Roman" w:cs="Times New Roman"/>
+          <w:sz w:val="24"/>
+          <w:szCs w:val="24"/>
+        </w:rPr>
+        <w:tab/>
+        <w:t>Within the settings screen for No Need to Shout, the user can adjust the difficulty level of the game, how long the waiting period is, and how many rounds of the game should be played.</w:t>
+      </w:r>
+    </w:p>
+    <w:p>
+      <w:pPr>
+        <w:spacing w:line="480" w:lineRule="auto"/>
+        <w:rPr>
+          <w:rFonts w:ascii="Times New Roman" w:hAnsi="Times New Roman" w:cs="Times New Roman"/>
+          <w:sz w:val="24"/>
+          <w:szCs w:val="24"/>
+        </w:rPr>
+      </w:pPr>
+      <w:r>
+        <w:rPr>
+          <w:rFonts w:ascii="Times New Roman" w:hAnsi="Times New Roman" w:cs="Times New Roman"/>
+          <w:sz w:val="24"/>
+          <w:szCs w:val="24"/>
+        </w:rPr>
+        <w:tab/>
+        <w:t xml:space="preserve">Within the settings screen for </w:t>
+      </w:r>
+      <w:r>
+        <w:rPr>
+          <w:rFonts w:ascii="Times New Roman" w:hAnsi="Times New Roman" w:cs="Times New Roman"/>
+          <w:sz w:val="24"/>
+          <w:szCs w:val="24"/>
+        </w:rPr>
+        <w:t>Relax</w:t>
+      </w:r>
+      <w:r>
+        <w:rPr>
+          <w:rFonts w:ascii="Times New Roman" w:hAnsi="Times New Roman" w:cs="Times New Roman"/>
+          <w:sz w:val="24"/>
+          <w:szCs w:val="24"/>
+        </w:rPr>
+        <w:t>, the user can adjust how long each breath should take, and the number of breaths she would like to do.</w:t>
+      </w:r>
+    </w:p>
+    <w:p>
+      <w:pPr>
+        <w:spacing w:line="480" w:lineRule="auto"/>
+        <w:rPr>
+          <w:rFonts w:ascii="Times New Roman" w:hAnsi="Times New Roman" w:cs="Times New Roman"/>
+          <w:sz w:val="24"/>
+          <w:szCs w:val="24"/>
+        </w:rPr>
+      </w:pPr>
+      <w:r>
+        <w:rPr>
+          <w:rFonts w:ascii="Times New Roman" w:hAnsi="Times New Roman" w:cs="Times New Roman"/>
+          <w:sz w:val="24"/>
+          <w:szCs w:val="24"/>
+        </w:rPr>
+        <w:tab/>
+        <w:t>Within the settings screen for Leave a Message, the user can reset to the default settings.</w:t>
+      </w:r>
+    </w:p>
+    <w:p>
+      <w:pPr>
+        <w:spacing w:line="480" w:lineRule="auto"/>
+        <w:rPr>
+          <w:rFonts w:ascii="Times New Roman" w:hAnsi="Times New Roman" w:cs="Times New Roman"/>
+          <w:sz w:val="24"/>
+          <w:szCs w:val="24"/>
+        </w:rPr>
+      </w:pPr>
+    </w:p>
+    <w:p>
+      <w:pPr>
+        <w:spacing w:line="480" w:lineRule="auto"/>
+        <w:rPr>
+          <w:rFonts w:ascii="Times New Roman" w:hAnsi="Times New Roman" w:cs="Times New Roman"/>
+          <w:sz w:val="24"/>
+          <w:szCs w:val="24"/>
+        </w:rPr>
+      </w:pPr>
+    </w:p>
+    <w:p>
+      <w:pPr>
+        <w:spacing w:line="480" w:lineRule="auto"/>
+        <w:rPr>
+          <w:rFonts w:ascii="Times New Roman" w:hAnsi="Times New Roman" w:cs="Times New Roman"/>
+          <w:sz w:val="24"/>
+          <w:szCs w:val="24"/>
+        </w:rPr>
+      </w:pPr>
+    </w:p>
+    <w:p>
+      <w:pPr>
+        <w:spacing w:line="480" w:lineRule="auto"/>
+        <w:rPr>
+          <w:rFonts w:ascii="Times New Roman" w:hAnsi="Times New Roman" w:cs="Times New Roman"/>
+          <w:sz w:val="24"/>
+          <w:szCs w:val="24"/>
+        </w:rPr>
+      </w:pPr>
+      <w:r>
+        <w:rPr>
+          <w:rFonts w:ascii="Times New Roman" w:hAnsi="Times New Roman" w:cs="Times New Roman"/>
+          <w:b/>
+          <w:sz w:val="24"/>
+          <w:szCs w:val="24"/>
+        </w:rPr>
+        <w:lastRenderedPageBreak/>
+        <w:t>No Need to Shout</w:t>
       </w:r>
     </w:p>
     <w:p>
@@ -1375,12 +1193,11 @@
           <w:szCs w:val="24"/>
           <w:lang w:val="en-CA" w:eastAsia="en-CA"/>
         </w:rPr>
-        <w:lastRenderedPageBreak/>
         <w:drawing>
           <wp:inline distT="0" distB="0" distL="0" distR="0">
-            <wp:extent cx="1600200" cy="2118213"/>
-            <wp:effectExtent l="0" t="0" r="0" b="0"/>
-            <wp:docPr id="7" name="Picture 7" descr="E:\Schoolwork\School\COSC3P99\diagram_images\train_train.jpg"/>
+            <wp:extent cx="1281328" cy="2277918"/>
+            <wp:effectExtent l="0" t="0" r="0" b="8255"/>
+            <wp:docPr id="5" name="Picture 5"/>
             <wp:cNvGraphicFramePr>
               <a:graphicFrameLocks xmlns:a="http://schemas.openxmlformats.org/drawingml/2006/main" noChangeAspect="1"/>
             </wp:cNvGraphicFramePr>
@@ -1388,20 +1205,19 @@
               <a:graphicData uri="http://schemas.openxmlformats.org/drawingml/2006/picture">
                 <pic:pic xmlns:pic="http://schemas.openxmlformats.org/drawingml/2006/picture">
                   <pic:nvPicPr>
-                    <pic:cNvPr id="0" name="Picture 18" descr="E:\Schoolwork\School\COSC3P99\diagram_images\train_train.jpg"/>
+                    <pic:cNvPr id="0" name="Picture 16" descr="E:\Schoolwork\School\COSC3P99\diagram_images\train_demo.jpg"/>
                     <pic:cNvPicPr>
                       <a:picLocks noChangeAspect="1" noChangeArrowheads="1"/>
                     </pic:cNvPicPr>
                   </pic:nvPicPr>
                   <pic:blipFill>
-                    <a:blip r:embed="rId18" cstate="print">
+                    <a:blip r:embed="rId15" cstate="print">
                       <a:extLst>
                         <a:ext uri="{28A0092B-C50C-407E-A947-70E740481C1C}">
                           <a14:useLocalDpi xmlns:a14="http://schemas.microsoft.com/office/drawing/2010/main" val="0"/>
                         </a:ext>
                       </a:extLst>
                     </a:blip>
-                    <a:srcRect/>
                     <a:stretch>
                       <a:fillRect/>
                     </a:stretch>
@@ -1409,7 +1225,7 @@
                   <pic:spPr bwMode="auto">
                     <a:xfrm>
                       <a:off x="0" y="0"/>
-                      <a:ext cx="1604666" cy="2124124"/>
+                      <a:ext cx="1281328" cy="2277918"/>
                     </a:xfrm>
                     <a:prstGeom prst="rect">
                       <a:avLst/>
@@ -1442,15 +1258,31 @@
           <w:szCs w:val="24"/>
         </w:rPr>
         <w:tab/>
-        <w:t xml:space="preserve">A train will then be shown to be rushing by the figure representing the user. The user should take this forced break in </w:t>
-      </w:r>
-      <w:r>
-        <w:rPr>
-          <w:rFonts w:ascii="Times New Roman" w:hAnsi="Times New Roman" w:cs="Times New Roman"/>
-          <w:sz w:val="24"/>
-          <w:szCs w:val="24"/>
-        </w:rPr>
-        <w:t>the conversation to breathe before speaking.</w:t>
+        <w:t xml:space="preserve">The goal of this exercise is to pause to take a break </w:t>
+      </w:r>
+      <w:r>
+        <w:rPr>
+          <w:rFonts w:ascii="Times New Roman" w:hAnsi="Times New Roman" w:cs="Times New Roman"/>
+          <w:sz w:val="24"/>
+          <w:szCs w:val="24"/>
+        </w:rPr>
+        <w:t xml:space="preserve">to breathe before speaking. An </w:t>
+      </w:r>
+      <w:r>
+        <w:rPr>
+          <w:rFonts w:ascii="Times New Roman" w:hAnsi="Times New Roman" w:cs="Times New Roman"/>
+          <w:sz w:val="24"/>
+          <w:szCs w:val="24"/>
+        </w:rPr>
+        <w:t>instruction card displayed while the speech engine is initializing</w:t>
+      </w:r>
+      <w:r>
+        <w:rPr>
+          <w:rFonts w:ascii="Times New Roman" w:hAnsi="Times New Roman" w:cs="Times New Roman"/>
+          <w:sz w:val="24"/>
+          <w:szCs w:val="24"/>
+        </w:rPr>
+        <w:t xml:space="preserve"> guides the user to use the forced break in the exercise to take a breath to prepare to speak.</w:t>
       </w:r>
     </w:p>
     <w:p>
@@ -1473,9 +1305,9 @@
         </w:rPr>
         <w:drawing>
           <wp:inline distT="0" distB="0" distL="0" distR="0">
-            <wp:extent cx="1428750" cy="2161892"/>
-            <wp:effectExtent l="0" t="0" r="0" b="0"/>
-            <wp:docPr id="8" name="Picture 8" descr="E:\Schoolwork\School\COSC3P99\diagram_images\train_miss.jpg"/>
+            <wp:extent cx="1219058" cy="2167215"/>
+            <wp:effectExtent l="0" t="0" r="635" b="5080"/>
+            <wp:docPr id="6" name="Picture 6"/>
             <wp:cNvGraphicFramePr>
               <a:graphicFrameLocks xmlns:a="http://schemas.openxmlformats.org/drawingml/2006/main" noChangeAspect="1"/>
             </wp:cNvGraphicFramePr>
@@ -1483,20 +1315,19 @@
               <a:graphicData uri="http://schemas.openxmlformats.org/drawingml/2006/picture">
                 <pic:pic xmlns:pic="http://schemas.openxmlformats.org/drawingml/2006/picture">
                   <pic:nvPicPr>
-                    <pic:cNvPr id="0" name="Picture 19" descr="E:\Schoolwork\School\COSC3P99\diagram_images\train_miss.jpg"/>
+                    <pic:cNvPr id="0" name="Picture 17" descr="E:\Schoolwork\School\COSC3P99\diagram_images\train_prompt.jpg"/>
                     <pic:cNvPicPr>
                       <a:picLocks noChangeAspect="1" noChangeArrowheads="1"/>
                     </pic:cNvPicPr>
                   </pic:nvPicPr>
                   <pic:blipFill>
-                    <a:blip r:embed="rId19" cstate="print">
+                    <a:blip r:embed="rId16" cstate="print">
                       <a:extLst>
                         <a:ext uri="{28A0092B-C50C-407E-A947-70E740481C1C}">
                           <a14:useLocalDpi xmlns:a14="http://schemas.microsoft.com/office/drawing/2010/main" val="0"/>
                         </a:ext>
                       </a:extLst>
                     </a:blip>
-                    <a:srcRect/>
                     <a:stretch>
                       <a:fillRect/>
                     </a:stretch>
@@ -1504,7 +1335,7 @@
                   <pic:spPr bwMode="auto">
                     <a:xfrm>
                       <a:off x="0" y="0"/>
-                      <a:ext cx="1433522" cy="2169113"/>
+                      <a:ext cx="1219058" cy="2167215"/>
                     </a:xfrm>
                     <a:prstGeom prst="rect">
                       <a:avLst/>
@@ -1520,6 +1351,194 @@
           </wp:inline>
         </w:drawing>
       </w:r>
+    </w:p>
+    <w:p>
+      <w:pPr>
+        <w:spacing w:line="480" w:lineRule="auto"/>
+        <w:rPr>
+          <w:rFonts w:ascii="Times New Roman" w:hAnsi="Times New Roman" w:cs="Times New Roman"/>
+          <w:sz w:val="24"/>
+          <w:szCs w:val="24"/>
+        </w:rPr>
+      </w:pPr>
+      <w:r>
+        <w:rPr>
+          <w:rFonts w:ascii="Times New Roman" w:hAnsi="Times New Roman" w:cs="Times New Roman"/>
+          <w:sz w:val="24"/>
+          <w:szCs w:val="24"/>
+        </w:rPr>
+        <w:tab/>
+      </w:r>
+      <w:r>
+        <w:rPr>
+          <w:rFonts w:ascii="Times New Roman" w:hAnsi="Times New Roman" w:cs="Times New Roman"/>
+          <w:sz w:val="24"/>
+          <w:szCs w:val="24"/>
+        </w:rPr>
+        <w:t>The exercise opens with two figures standing facing each other across train tracks</w:t>
+      </w:r>
+      <w:r>
+        <w:rPr>
+          <w:rFonts w:ascii="Times New Roman" w:hAnsi="Times New Roman" w:cs="Times New Roman"/>
+          <w:sz w:val="24"/>
+          <w:szCs w:val="24"/>
+        </w:rPr>
+        <w:t>.</w:t>
+      </w:r>
+      <w:r>
+        <w:rPr>
+          <w:rFonts w:ascii="Times New Roman" w:hAnsi="Times New Roman" w:cs="Times New Roman"/>
+          <w:sz w:val="24"/>
+          <w:szCs w:val="24"/>
+        </w:rPr>
+        <w:t xml:space="preserve"> The opposite figure will display a speech prompt.</w:t>
+      </w:r>
+      <w:r>
+        <w:rPr>
+          <w:rFonts w:ascii="Times New Roman" w:hAnsi="Times New Roman" w:cs="Times New Roman"/>
+          <w:sz w:val="24"/>
+          <w:szCs w:val="24"/>
+        </w:rPr>
+        <w:t xml:space="preserve"> The set of words selected by the program is based on the difficulty level selected by the user.</w:t>
+      </w:r>
+    </w:p>
+    <w:p>
+      <w:pPr>
+        <w:spacing w:line="480" w:lineRule="auto"/>
+        <w:jc w:val="center"/>
+        <w:rPr>
+          <w:rFonts w:ascii="Times New Roman" w:hAnsi="Times New Roman" w:cs="Times New Roman"/>
+          <w:sz w:val="24"/>
+          <w:szCs w:val="24"/>
+        </w:rPr>
+      </w:pPr>
+      <w:r>
+        <w:rPr>
+          <w:rFonts w:ascii="Times New Roman" w:hAnsi="Times New Roman" w:cs="Times New Roman"/>
+          <w:noProof/>
+          <w:sz w:val="24"/>
+          <w:szCs w:val="24"/>
+          <w:lang w:val="en-CA" w:eastAsia="en-CA"/>
+        </w:rPr>
+        <w:lastRenderedPageBreak/>
+        <w:drawing>
+          <wp:inline distT="0" distB="0" distL="0" distR="0">
+            <wp:extent cx="1194819" cy="2124124"/>
+            <wp:effectExtent l="0" t="0" r="5715" b="0"/>
+            <wp:docPr id="7" name="Picture 7"/>
+            <wp:cNvGraphicFramePr>
+              <a:graphicFrameLocks xmlns:a="http://schemas.openxmlformats.org/drawingml/2006/main" noChangeAspect="1"/>
+            </wp:cNvGraphicFramePr>
+            <a:graphic xmlns:a="http://schemas.openxmlformats.org/drawingml/2006/main">
+              <a:graphicData uri="http://schemas.openxmlformats.org/drawingml/2006/picture">
+                <pic:pic xmlns:pic="http://schemas.openxmlformats.org/drawingml/2006/picture">
+                  <pic:nvPicPr>
+                    <pic:cNvPr id="0" name="Picture 18" descr="E:\Schoolwork\School\COSC3P99\diagram_images\train_train.jpg"/>
+                    <pic:cNvPicPr>
+                      <a:picLocks noChangeAspect="1" noChangeArrowheads="1"/>
+                    </pic:cNvPicPr>
+                  </pic:nvPicPr>
+                  <pic:blipFill>
+                    <a:blip r:embed="rId17" cstate="print">
+                      <a:extLst>
+                        <a:ext uri="{28A0092B-C50C-407E-A947-70E740481C1C}">
+                          <a14:useLocalDpi xmlns:a14="http://schemas.microsoft.com/office/drawing/2010/main" val="0"/>
+                        </a:ext>
+                      </a:extLst>
+                    </a:blip>
+                    <a:stretch>
+                      <a:fillRect/>
+                    </a:stretch>
+                  </pic:blipFill>
+                  <pic:spPr bwMode="auto">
+                    <a:xfrm>
+                      <a:off x="0" y="0"/>
+                      <a:ext cx="1194819" cy="2124124"/>
+                    </a:xfrm>
+                    <a:prstGeom prst="rect">
+                      <a:avLst/>
+                    </a:prstGeom>
+                    <a:noFill/>
+                    <a:ln>
+                      <a:noFill/>
+                    </a:ln>
+                  </pic:spPr>
+                </pic:pic>
+              </a:graphicData>
+            </a:graphic>
+          </wp:inline>
+        </w:drawing>
+      </w:r>
+    </w:p>
+    <w:p>
+      <w:pPr>
+        <w:spacing w:line="480" w:lineRule="auto"/>
+        <w:rPr>
+          <w:rFonts w:ascii="Times New Roman" w:hAnsi="Times New Roman" w:cs="Times New Roman"/>
+          <w:sz w:val="24"/>
+          <w:szCs w:val="24"/>
+        </w:rPr>
+      </w:pPr>
+      <w:r>
+        <w:rPr>
+          <w:rFonts w:ascii="Times New Roman" w:hAnsi="Times New Roman" w:cs="Times New Roman"/>
+          <w:sz w:val="24"/>
+          <w:szCs w:val="24"/>
+        </w:rPr>
+        <w:tab/>
+        <w:t xml:space="preserve">A train </w:t>
+      </w:r>
+      <w:r>
+        <w:rPr>
+          <w:rFonts w:ascii="Times New Roman" w:hAnsi="Times New Roman" w:cs="Times New Roman"/>
+          <w:sz w:val="24"/>
+          <w:szCs w:val="24"/>
+        </w:rPr>
+        <w:t>will then be shown to be in front of</w:t>
+      </w:r>
+      <w:r>
+        <w:rPr>
+          <w:rFonts w:ascii="Times New Roman" w:hAnsi="Times New Roman" w:cs="Times New Roman"/>
+          <w:sz w:val="24"/>
+          <w:szCs w:val="24"/>
+        </w:rPr>
+        <w:t xml:space="preserve"> the figure representing the user. The user should </w:t>
+      </w:r>
+      <w:r>
+        <w:rPr>
+          <w:rFonts w:ascii="Times New Roman" w:hAnsi="Times New Roman" w:cs="Times New Roman"/>
+          <w:sz w:val="24"/>
+          <w:szCs w:val="24"/>
+        </w:rPr>
+        <w:t>use</w:t>
+      </w:r>
+      <w:r>
+        <w:rPr>
+          <w:rFonts w:ascii="Times New Roman" w:hAnsi="Times New Roman" w:cs="Times New Roman"/>
+          <w:sz w:val="24"/>
+          <w:szCs w:val="24"/>
+        </w:rPr>
+        <w:t xml:space="preserve"> this forced break in </w:t>
+      </w:r>
+      <w:r>
+        <w:rPr>
+          <w:rFonts w:ascii="Times New Roman" w:hAnsi="Times New Roman" w:cs="Times New Roman"/>
+          <w:sz w:val="24"/>
+          <w:szCs w:val="24"/>
+        </w:rPr>
+        <w:t>the conversation to breathe before speaking.</w:t>
+      </w:r>
+    </w:p>
+    <w:p>
+      <w:pPr>
+        <w:spacing w:line="480" w:lineRule="auto"/>
+        <w:jc w:val="center"/>
+        <w:rPr>
+          <w:rFonts w:ascii="Times New Roman" w:hAnsi="Times New Roman" w:cs="Times New Roman"/>
+          <w:sz w:val="24"/>
+          <w:szCs w:val="24"/>
+        </w:rPr>
+      </w:pPr>
       <w:r>
         <w:rPr>
           <w:rFonts w:ascii="Times New Roman" w:hAnsi="Times New Roman" w:cs="Times New Roman"/>
@@ -1530,9 +1549,9 @@
         </w:rPr>
         <w:drawing>
           <wp:inline distT="0" distB="0" distL="0" distR="0" wp14:anchorId="1FFC6641" wp14:editId="30EB7F8A">
-            <wp:extent cx="1533525" cy="2124289"/>
-            <wp:effectExtent l="0" t="0" r="0" b="9525"/>
-            <wp:docPr id="10" name="Picture 10" descr="E:\Schoolwork\School\COSC3P99\diagram_images\train_fail.jpg"/>
+            <wp:extent cx="1207643" cy="2146922"/>
+            <wp:effectExtent l="0" t="0" r="0" b="6350"/>
+            <wp:docPr id="10" name="Picture 10"/>
             <wp:cNvGraphicFramePr>
               <a:graphicFrameLocks xmlns:a="http://schemas.openxmlformats.org/drawingml/2006/main" noChangeAspect="1"/>
             </wp:cNvGraphicFramePr>
@@ -1541,6 +1560,222 @@
                 <pic:pic xmlns:pic="http://schemas.openxmlformats.org/drawingml/2006/picture">
                   <pic:nvPicPr>
                     <pic:cNvPr id="0" name="Picture 21" descr="E:\Schoolwork\School\COSC3P99\diagram_images\train_fail.jpg"/>
+                    <pic:cNvPicPr>
+                      <a:picLocks noChangeAspect="1" noChangeArrowheads="1"/>
+                    </pic:cNvPicPr>
+                  </pic:nvPicPr>
+                  <pic:blipFill>
+                    <a:blip r:embed="rId18" cstate="print">
+                      <a:extLst>
+                        <a:ext uri="{28A0092B-C50C-407E-A947-70E740481C1C}">
+                          <a14:useLocalDpi xmlns:a14="http://schemas.microsoft.com/office/drawing/2010/main" val="0"/>
+                        </a:ext>
+                      </a:extLst>
+                    </a:blip>
+                    <a:stretch>
+                      <a:fillRect/>
+                    </a:stretch>
+                  </pic:blipFill>
+                  <pic:spPr bwMode="auto">
+                    <a:xfrm>
+                      <a:off x="0" y="0"/>
+                      <a:ext cx="1207643" cy="2146922"/>
+                    </a:xfrm>
+                    <a:prstGeom prst="rect">
+                      <a:avLst/>
+                    </a:prstGeom>
+                    <a:noFill/>
+                    <a:ln>
+                      <a:noFill/>
+                    </a:ln>
+                  </pic:spPr>
+                </pic:pic>
+              </a:graphicData>
+            </a:graphic>
+          </wp:inline>
+        </w:drawing>
+      </w:r>
+    </w:p>
+    <w:p>
+      <w:pPr>
+        <w:spacing w:line="480" w:lineRule="auto"/>
+        <w:rPr>
+          <w:rFonts w:ascii="Times New Roman" w:hAnsi="Times New Roman" w:cs="Times New Roman"/>
+          <w:sz w:val="24"/>
+          <w:szCs w:val="24"/>
+        </w:rPr>
+      </w:pPr>
+      <w:r>
+        <w:rPr>
+          <w:rFonts w:ascii="Times New Roman" w:hAnsi="Times New Roman" w:cs="Times New Roman"/>
+          <w:sz w:val="24"/>
+          <w:szCs w:val="24"/>
+        </w:rPr>
+        <w:tab/>
+        <w:t>If the user speaks while the train is going by, the app will register the speech as rushed.</w:t>
+      </w:r>
+      <w:r>
+        <w:rPr>
+          <w:rFonts w:ascii="Times New Roman" w:hAnsi="Times New Roman" w:cs="Times New Roman"/>
+          <w:sz w:val="24"/>
+          <w:szCs w:val="24"/>
+        </w:rPr>
+        <w:t xml:space="preserve"> The opposite figure will not have heard what was said, and appear confused. </w:t>
+      </w:r>
+      <w:r>
+        <w:rPr>
+          <w:rFonts w:ascii="Times New Roman" w:hAnsi="Times New Roman" w:cs="Times New Roman"/>
+          <w:sz w:val="24"/>
+          <w:szCs w:val="24"/>
+        </w:rPr>
+        <w:t>The character will proceed to name another word and the cycle will repeat.</w:t>
+      </w:r>
+    </w:p>
+    <w:p>
+      <w:pPr>
+        <w:spacing w:line="480" w:lineRule="auto"/>
+        <w:jc w:val="center"/>
+        <w:rPr>
+          <w:rFonts w:ascii="Times New Roman" w:hAnsi="Times New Roman" w:cs="Times New Roman"/>
+          <w:sz w:val="24"/>
+          <w:szCs w:val="24"/>
+        </w:rPr>
+      </w:pPr>
+      <w:r>
+        <w:rPr>
+          <w:rFonts w:ascii="Times New Roman" w:hAnsi="Times New Roman" w:cs="Times New Roman"/>
+          <w:noProof/>
+          <w:sz w:val="24"/>
+          <w:szCs w:val="24"/>
+          <w:lang w:val="en-CA" w:eastAsia="en-CA"/>
+        </w:rPr>
+        <w:lastRenderedPageBreak/>
+        <w:drawing>
+          <wp:inline distT="0" distB="0" distL="0" distR="0">
+            <wp:extent cx="1234108" cy="2193971"/>
+            <wp:effectExtent l="0" t="0" r="4445" b="0"/>
+            <wp:docPr id="11" name="Picture 11"/>
+            <wp:cNvGraphicFramePr>
+              <a:graphicFrameLocks xmlns:a="http://schemas.openxmlformats.org/drawingml/2006/main" noChangeAspect="1"/>
+            </wp:cNvGraphicFramePr>
+            <a:graphic xmlns:a="http://schemas.openxmlformats.org/drawingml/2006/main">
+              <a:graphicData uri="http://schemas.openxmlformats.org/drawingml/2006/picture">
+                <pic:pic xmlns:pic="http://schemas.openxmlformats.org/drawingml/2006/picture">
+                  <pic:nvPicPr>
+                    <pic:cNvPr id="0" name="Picture 22" descr="E:\Schoolwork\School\COSC3P99\diagram_images\train_goal.jpg"/>
+                    <pic:cNvPicPr>
+                      <a:picLocks noChangeAspect="1" noChangeArrowheads="1"/>
+                    </pic:cNvPicPr>
+                  </pic:nvPicPr>
+                  <pic:blipFill>
+                    <a:blip r:embed="rId19" cstate="print">
+                      <a:extLst>
+                        <a:ext uri="{28A0092B-C50C-407E-A947-70E740481C1C}">
+                          <a14:useLocalDpi xmlns:a14="http://schemas.microsoft.com/office/drawing/2010/main" val="0"/>
+                        </a:ext>
+                      </a:extLst>
+                    </a:blip>
+                    <a:stretch>
+                      <a:fillRect/>
+                    </a:stretch>
+                  </pic:blipFill>
+                  <pic:spPr bwMode="auto">
+                    <a:xfrm>
+                      <a:off x="0" y="0"/>
+                      <a:ext cx="1234108" cy="2193971"/>
+                    </a:xfrm>
+                    <a:prstGeom prst="rect">
+                      <a:avLst/>
+                    </a:prstGeom>
+                    <a:noFill/>
+                    <a:ln>
+                      <a:noFill/>
+                    </a:ln>
+                  </pic:spPr>
+                </pic:pic>
+              </a:graphicData>
+            </a:graphic>
+          </wp:inline>
+        </w:drawing>
+      </w:r>
+    </w:p>
+    <w:p>
+      <w:pPr>
+        <w:spacing w:line="480" w:lineRule="auto"/>
+        <w:rPr>
+          <w:rFonts w:ascii="Times New Roman" w:hAnsi="Times New Roman" w:cs="Times New Roman"/>
+          <w:sz w:val="24"/>
+          <w:szCs w:val="24"/>
+        </w:rPr>
+      </w:pPr>
+      <w:r>
+        <w:rPr>
+          <w:rFonts w:ascii="Times New Roman" w:hAnsi="Times New Roman" w:cs="Times New Roman"/>
+          <w:sz w:val="24"/>
+          <w:szCs w:val="24"/>
+        </w:rPr>
+        <w:tab/>
+        <w:t>If the user waits until the train has passed, and then begins speech, the opposite figure is shown as understanding the user, and the exercise is considered a success. The exercise is completed when e</w:t>
+      </w:r>
+      <w:r>
+        <w:rPr>
+          <w:rFonts w:ascii="Times New Roman" w:hAnsi="Times New Roman" w:cs="Times New Roman"/>
+          <w:sz w:val="24"/>
+          <w:szCs w:val="24"/>
+        </w:rPr>
+        <w:t>nough prompts have been provided, and the exercise is considered successful if the user successfully responds to all of them.</w:t>
+      </w:r>
+    </w:p>
+    <w:p>
+      <w:pPr>
+        <w:spacing w:line="480" w:lineRule="auto"/>
+        <w:rPr>
+          <w:rFonts w:ascii="Times New Roman" w:hAnsi="Times New Roman" w:cs="Times New Roman"/>
+          <w:b/>
+          <w:sz w:val="24"/>
+          <w:szCs w:val="24"/>
+        </w:rPr>
+      </w:pPr>
+      <w:r>
+        <w:rPr>
+          <w:rFonts w:ascii="Times New Roman" w:hAnsi="Times New Roman" w:cs="Times New Roman"/>
+          <w:b/>
+          <w:sz w:val="24"/>
+          <w:szCs w:val="24"/>
+        </w:rPr>
+        <w:t>Relax</w:t>
+      </w:r>
+    </w:p>
+    <w:p>
+      <w:pPr>
+        <w:spacing w:line="480" w:lineRule="auto"/>
+        <w:jc w:val="center"/>
+        <w:rPr>
+          <w:rFonts w:ascii="Times New Roman" w:hAnsi="Times New Roman" w:cs="Times New Roman"/>
+          <w:sz w:val="24"/>
+          <w:szCs w:val="24"/>
+        </w:rPr>
+      </w:pPr>
+      <w:r>
+        <w:rPr>
+          <w:rFonts w:ascii="Times New Roman" w:hAnsi="Times New Roman" w:cs="Times New Roman"/>
+          <w:noProof/>
+          <w:sz w:val="24"/>
+          <w:szCs w:val="24"/>
+        </w:rPr>
+        <w:drawing>
+          <wp:inline distT="0" distB="0" distL="0" distR="0">
+            <wp:extent cx="1089977" cy="1937737"/>
+            <wp:effectExtent l="0" t="0" r="0" b="5715"/>
+            <wp:docPr id="49" name="Picture 49" descr="C:\Users\Myself\AppData\Local\Microsoft\Windows\INetCache\Content.Word\Screenshot_20170827-132706.png"/>
+            <wp:cNvGraphicFramePr>
+              <a:graphicFrameLocks xmlns:a="http://schemas.openxmlformats.org/drawingml/2006/main" noChangeAspect="1"/>
+            </wp:cNvGraphicFramePr>
+            <a:graphic xmlns:a="http://schemas.openxmlformats.org/drawingml/2006/main">
+              <a:graphicData uri="http://schemas.openxmlformats.org/drawingml/2006/picture">
+                <pic:pic xmlns:pic="http://schemas.openxmlformats.org/drawingml/2006/picture">
+                  <pic:nvPicPr>
+                    <pic:cNvPr id="0" name="Picture 28" descr="C:\Users\Myself\AppData\Local\Microsoft\Windows\INetCache\Content.Word\Screenshot_20170827-132706.png"/>
                     <pic:cNvPicPr>
                       <a:picLocks noChangeAspect="1" noChangeArrowheads="1"/>
                     </pic:cNvPicPr>
@@ -1561,7 +1796,7 @@
                   <pic:spPr bwMode="auto">
                     <a:xfrm>
                       <a:off x="0" y="0"/>
-                      <a:ext cx="1549864" cy="2146922"/>
+                      <a:ext cx="1100138" cy="1955801"/>
                     </a:xfrm>
                     <a:prstGeom prst="rect">
                       <a:avLst/>
@@ -1577,44 +1812,6 @@
           </wp:inline>
         </w:drawing>
       </w:r>
-    </w:p>
-    <w:p>
-      <w:pPr>
-        <w:spacing w:line="480" w:lineRule="auto"/>
-        <w:rPr>
-          <w:rFonts w:ascii="Times New Roman" w:hAnsi="Times New Roman" w:cs="Times New Roman"/>
-          <w:sz w:val="24"/>
-          <w:szCs w:val="24"/>
-        </w:rPr>
-      </w:pPr>
-      <w:r>
-        <w:rPr>
-          <w:rFonts w:ascii="Times New Roman" w:hAnsi="Times New Roman" w:cs="Times New Roman"/>
-          <w:sz w:val="24"/>
-          <w:szCs w:val="24"/>
-        </w:rPr>
-        <w:tab/>
-        <w:t>If the user speaks while the train is going by, the app will register the speech as rushed.</w:t>
-      </w:r>
-      <w:r>
-        <w:rPr>
-          <w:rFonts w:ascii="Times New Roman" w:hAnsi="Times New Roman" w:cs="Times New Roman"/>
-          <w:sz w:val="24"/>
-          <w:szCs w:val="24"/>
-        </w:rPr>
-        <w:t xml:space="preserve"> The opposite figure will not have heard what was said, and appear confused. Encouragement to try again will appear in the upper portion of the screen.</w:t>
-      </w:r>
-    </w:p>
-    <w:p>
-      <w:pPr>
-        <w:spacing w:line="480" w:lineRule="auto"/>
-        <w:jc w:val="center"/>
-        <w:rPr>
-          <w:rFonts w:ascii="Times New Roman" w:hAnsi="Times New Roman" w:cs="Times New Roman"/>
-          <w:sz w:val="24"/>
-          <w:szCs w:val="24"/>
-        </w:rPr>
-      </w:pPr>
       <w:r>
         <w:rPr>
           <w:rFonts w:ascii="Times New Roman" w:hAnsi="Times New Roman" w:cs="Times New Roman"/>
@@ -1623,12 +1820,11 @@
           <w:szCs w:val="24"/>
           <w:lang w:val="en-CA" w:eastAsia="en-CA"/>
         </w:rPr>
-        <w:lastRenderedPageBreak/>
         <w:drawing>
-          <wp:inline distT="0" distB="0" distL="0" distR="0">
-            <wp:extent cx="1771650" cy="2186837"/>
-            <wp:effectExtent l="0" t="0" r="0" b="4445"/>
-            <wp:docPr id="11" name="Picture 11" descr="E:\Schoolwork\School\COSC3P99\diagram_images\train_goal.jpg"/>
+          <wp:inline distT="0" distB="0" distL="0" distR="0" wp14:anchorId="66414E6F" wp14:editId="726ADBC0">
+            <wp:extent cx="1091850" cy="1941066"/>
+            <wp:effectExtent l="0" t="0" r="0" b="2540"/>
+            <wp:docPr id="15" name="Picture 15"/>
             <wp:cNvGraphicFramePr>
               <a:graphicFrameLocks xmlns:a="http://schemas.openxmlformats.org/drawingml/2006/main" noChangeAspect="1"/>
             </wp:cNvGraphicFramePr>
@@ -1636,7 +1832,7 @@
               <a:graphicData uri="http://schemas.openxmlformats.org/drawingml/2006/picture">
                 <pic:pic xmlns:pic="http://schemas.openxmlformats.org/drawingml/2006/picture">
                   <pic:nvPicPr>
-                    <pic:cNvPr id="0" name="Picture 22" descr="E:\Schoolwork\School\COSC3P99\diagram_images\train_goal.jpg"/>
+                    <pic:cNvPr id="0" name="Picture 40" descr="E:\Schoolwork\School\COSC3P99\diagram_images\breathe_in.jpg"/>
                     <pic:cNvPicPr>
                       <a:picLocks noChangeAspect="1" noChangeArrowheads="1"/>
                     </pic:cNvPicPr>
@@ -1649,7 +1845,6 @@
                         </a:ext>
                       </a:extLst>
                     </a:blip>
-                    <a:srcRect/>
                     <a:stretch>
                       <a:fillRect/>
                     </a:stretch>
@@ -1657,7 +1852,7 @@
                   <pic:spPr bwMode="auto">
                     <a:xfrm>
                       <a:off x="0" y="0"/>
-                      <a:ext cx="1777429" cy="2193971"/>
+                      <a:ext cx="1091850" cy="1941066"/>
                     </a:xfrm>
                     <a:prstGeom prst="rect">
                       <a:avLst/>
@@ -1673,56 +1868,6 @@
           </wp:inline>
         </w:drawing>
       </w:r>
-    </w:p>
-    <w:p>
-      <w:pPr>
-        <w:spacing w:line="480" w:lineRule="auto"/>
-        <w:rPr>
-          <w:rFonts w:ascii="Times New Roman" w:hAnsi="Times New Roman" w:cs="Times New Roman"/>
-          <w:sz w:val="24"/>
-          <w:szCs w:val="24"/>
-        </w:rPr>
-      </w:pPr>
-      <w:r>
-        <w:rPr>
-          <w:rFonts w:ascii="Times New Roman" w:hAnsi="Times New Roman" w:cs="Times New Roman"/>
-          <w:sz w:val="24"/>
-          <w:szCs w:val="24"/>
-        </w:rPr>
-        <w:tab/>
-        <w:t>If the user waits until the train has passed, and then begins speech, the opposite figure is shown as understanding the user, and the exercise is considered a success. The exercise is completed when enough prompts have been answered successfully in this manner.</w:t>
-      </w:r>
-    </w:p>
-    <w:p>
-      <w:pPr>
-        <w:spacing w:line="480" w:lineRule="auto"/>
-        <w:rPr>
-          <w:rFonts w:ascii="Times New Roman" w:hAnsi="Times New Roman" w:cs="Times New Roman"/>
-          <w:b/>
-          <w:sz w:val="24"/>
-          <w:szCs w:val="24"/>
-        </w:rPr>
-      </w:pPr>
-      <w:r>
-        <w:rPr>
-          <w:rFonts w:ascii="Times New Roman" w:hAnsi="Times New Roman" w:cs="Times New Roman"/>
-          <w:b/>
-          <w:sz w:val="24"/>
-          <w:szCs w:val="24"/>
-        </w:rPr>
-        <w:t>Deep Breathe</w:t>
-      </w:r>
-    </w:p>
-    <w:p>
-      <w:pPr>
-        <w:spacing w:line="480" w:lineRule="auto"/>
-        <w:jc w:val="center"/>
-        <w:rPr>
-          <w:rFonts w:ascii="Times New Roman" w:hAnsi="Times New Roman" w:cs="Times New Roman"/>
-          <w:sz w:val="24"/>
-          <w:szCs w:val="24"/>
-        </w:rPr>
-      </w:pPr>
       <w:r>
         <w:rPr>
           <w:rFonts w:ascii="Times New Roman" w:hAnsi="Times New Roman" w:cs="Times New Roman"/>
@@ -1732,10 +1877,10 @@
           <w:lang w:val="en-CA" w:eastAsia="en-CA"/>
         </w:rPr>
         <w:drawing>
-          <wp:inline distT="0" distB="0" distL="0" distR="0" wp14:anchorId="66414E6F" wp14:editId="726ADBC0">
-            <wp:extent cx="1091850" cy="1942584"/>
-            <wp:effectExtent l="0" t="0" r="0" b="635"/>
-            <wp:docPr id="15" name="Picture 15"/>
+          <wp:inline distT="0" distB="0" distL="0" distR="0" wp14:anchorId="64B2E481" wp14:editId="3DF5161C">
+            <wp:extent cx="1086096" cy="1930837"/>
+            <wp:effectExtent l="0" t="0" r="0" b="0"/>
+            <wp:docPr id="16" name="Picture 16"/>
             <wp:cNvGraphicFramePr>
               <a:graphicFrameLocks xmlns:a="http://schemas.openxmlformats.org/drawingml/2006/main" noChangeAspect="1"/>
             </wp:cNvGraphicFramePr>
@@ -1743,7 +1888,7 @@
               <a:graphicData uri="http://schemas.openxmlformats.org/drawingml/2006/picture">
                 <pic:pic xmlns:pic="http://schemas.openxmlformats.org/drawingml/2006/picture">
                   <pic:nvPicPr>
-                    <pic:cNvPr id="0" name="Picture 40" descr="E:\Schoolwork\School\COSC3P99\diagram_images\breathe_in.jpg"/>
+                    <pic:cNvPr id="0" name="Picture 41" descr="E:\Schoolwork\School\COSC3P99\diagram_images\breathe_out.jpg"/>
                     <pic:cNvPicPr>
                       <a:picLocks noChangeAspect="1" noChangeArrowheads="1"/>
                     </pic:cNvPicPr>
@@ -1763,7 +1908,7 @@
                   <pic:spPr bwMode="auto">
                     <a:xfrm>
                       <a:off x="0" y="0"/>
-                      <a:ext cx="1091850" cy="1942584"/>
+                      <a:ext cx="1086096" cy="1930837"/>
                     </a:xfrm>
                     <a:prstGeom prst="rect">
                       <a:avLst/>
@@ -1779,19 +1924,196 @@
           </wp:inline>
         </w:drawing>
       </w:r>
-      <w:r>
-        <w:rPr>
-          <w:rFonts w:ascii="Times New Roman" w:hAnsi="Times New Roman" w:cs="Times New Roman"/>
-          <w:noProof/>
-          <w:sz w:val="24"/>
-          <w:szCs w:val="24"/>
-          <w:lang w:val="en-CA" w:eastAsia="en-CA"/>
+    </w:p>
+    <w:p>
+      <w:pPr>
+        <w:spacing w:line="480" w:lineRule="auto"/>
+        <w:rPr>
+          <w:rFonts w:ascii="Times New Roman" w:hAnsi="Times New Roman" w:cs="Times New Roman"/>
+          <w:sz w:val="24"/>
+          <w:szCs w:val="24"/>
+        </w:rPr>
+      </w:pPr>
+      <w:r>
+        <w:rPr>
+          <w:rFonts w:ascii="Times New Roman" w:hAnsi="Times New Roman" w:cs="Times New Roman"/>
+          <w:sz w:val="24"/>
+          <w:szCs w:val="24"/>
+        </w:rPr>
+        <w:tab/>
+        <w:t xml:space="preserve">The purpose of this activity is to establish calm in the user through deep breathing. The activity </w:t>
+      </w:r>
+      <w:r>
+        <w:rPr>
+          <w:rFonts w:ascii="Times New Roman" w:hAnsi="Times New Roman" w:cs="Times New Roman"/>
+          <w:sz w:val="24"/>
+          <w:szCs w:val="24"/>
+        </w:rPr>
+        <w:t>defaults to using</w:t>
+      </w:r>
+      <w:r>
+        <w:rPr>
+          <w:rFonts w:ascii="Times New Roman" w:hAnsi="Times New Roman" w:cs="Times New Roman"/>
+          <w:sz w:val="24"/>
+          <w:szCs w:val="24"/>
+        </w:rPr>
+        <w:t xml:space="preserve"> the popular ‘7-11’ form of deep breathing, showing a figure breathing in for 7 counts and out for 11 counts.</w:t>
+      </w:r>
+      <w:r>
+        <w:rPr>
+          <w:rFonts w:ascii="Times New Roman" w:hAnsi="Times New Roman" w:cs="Times New Roman"/>
+          <w:sz w:val="24"/>
+          <w:szCs w:val="24"/>
+        </w:rPr>
+        <w:t xml:space="preserve"> The length of each breath can be adjusted in the settings.</w:t>
+      </w:r>
+      <w:r>
+        <w:rPr>
+          <w:rFonts w:ascii="Times New Roman" w:hAnsi="Times New Roman" w:cs="Times New Roman"/>
+          <w:sz w:val="24"/>
+          <w:szCs w:val="24"/>
+        </w:rPr>
+        <w:t xml:space="preserve"> The circle in the figure’s chest expand</w:t>
+      </w:r>
+      <w:r>
+        <w:rPr>
+          <w:rFonts w:ascii="Times New Roman" w:hAnsi="Times New Roman" w:cs="Times New Roman"/>
+          <w:sz w:val="24"/>
+          <w:szCs w:val="24"/>
+        </w:rPr>
+        <w:t>s</w:t>
+      </w:r>
+      <w:r>
+        <w:rPr>
+          <w:rFonts w:ascii="Times New Roman" w:hAnsi="Times New Roman" w:cs="Times New Roman"/>
+          <w:sz w:val="24"/>
+          <w:szCs w:val="24"/>
+        </w:rPr>
+        <w:t xml:space="preserve"> and contract</w:t>
+      </w:r>
+      <w:r>
+        <w:rPr>
+          <w:rFonts w:ascii="Times New Roman" w:hAnsi="Times New Roman" w:cs="Times New Roman"/>
+          <w:sz w:val="24"/>
+          <w:szCs w:val="24"/>
+        </w:rPr>
+        <w:t>s</w:t>
+      </w:r>
+      <w:r>
+        <w:rPr>
+          <w:rFonts w:ascii="Times New Roman" w:hAnsi="Times New Roman" w:cs="Times New Roman"/>
+          <w:sz w:val="24"/>
+          <w:szCs w:val="24"/>
+        </w:rPr>
+        <w:t xml:space="preserve"> along with </w:t>
+      </w:r>
+      <w:r>
+        <w:rPr>
+          <w:rFonts w:ascii="Times New Roman" w:hAnsi="Times New Roman" w:cs="Times New Roman"/>
+          <w:sz w:val="24"/>
+          <w:szCs w:val="24"/>
+        </w:rPr>
+        <w:t>instructions</w:t>
+      </w:r>
+      <w:r>
+        <w:rPr>
+          <w:rFonts w:ascii="Times New Roman" w:hAnsi="Times New Roman" w:cs="Times New Roman"/>
+          <w:sz w:val="24"/>
+          <w:szCs w:val="24"/>
+        </w:rPr>
+        <w:t xml:space="preserve"> displayed inside, so </w:t>
+      </w:r>
+      <w:r>
+        <w:rPr>
+          <w:rFonts w:ascii="Times New Roman" w:hAnsi="Times New Roman" w:cs="Times New Roman"/>
+          <w:sz w:val="24"/>
+          <w:szCs w:val="24"/>
+        </w:rPr>
+        <w:lastRenderedPageBreak/>
+        <w:t xml:space="preserve">that the user can easily breathe along with the demonstration. </w:t>
+      </w:r>
+      <w:r>
+        <w:rPr>
+          <w:rFonts w:ascii="Times New Roman" w:hAnsi="Times New Roman" w:cs="Times New Roman"/>
+          <w:sz w:val="24"/>
+          <w:szCs w:val="24"/>
+        </w:rPr>
+        <w:t>The dem</w:t>
+      </w:r>
+      <w:r>
+        <w:rPr>
+          <w:rFonts w:ascii="Times New Roman" w:hAnsi="Times New Roman" w:cs="Times New Roman"/>
+          <w:sz w:val="24"/>
+          <w:szCs w:val="24"/>
+        </w:rPr>
+        <w:t>onstration ends after the number of breaths defined in the setting</w:t>
+      </w:r>
+      <w:r>
+        <w:rPr>
+          <w:rFonts w:ascii="Times New Roman" w:hAnsi="Times New Roman" w:cs="Times New Roman"/>
+          <w:sz w:val="24"/>
+          <w:szCs w:val="24"/>
+        </w:rPr>
+        <w:t>s</w:t>
+      </w:r>
+      <w:r>
+        <w:rPr>
+          <w:rFonts w:ascii="Times New Roman" w:hAnsi="Times New Roman" w:cs="Times New Roman"/>
+          <w:sz w:val="24"/>
+          <w:szCs w:val="24"/>
+        </w:rPr>
+        <w:t xml:space="preserve">, </w:t>
+      </w:r>
+      <w:r>
+        <w:rPr>
+          <w:rFonts w:ascii="Times New Roman" w:hAnsi="Times New Roman" w:cs="Times New Roman"/>
+          <w:sz w:val="24"/>
+          <w:szCs w:val="24"/>
+        </w:rPr>
+        <w:t>which defaults to 5.</w:t>
+      </w:r>
+    </w:p>
+    <w:p>
+      <w:pPr>
+        <w:spacing w:line="480" w:lineRule="auto"/>
+        <w:rPr>
+          <w:rFonts w:ascii="Times New Roman" w:hAnsi="Times New Roman" w:cs="Times New Roman"/>
+          <w:sz w:val="24"/>
+          <w:szCs w:val="24"/>
+        </w:rPr>
+      </w:pPr>
+      <w:r>
+        <w:rPr>
+          <w:rFonts w:ascii="Times New Roman" w:hAnsi="Times New Roman" w:cs="Times New Roman"/>
+          <w:b/>
+          <w:sz w:val="24"/>
+          <w:szCs w:val="24"/>
+        </w:rPr>
+        <w:t>Leave a Message</w:t>
+      </w:r>
+    </w:p>
+    <w:p>
+      <w:pPr>
+        <w:spacing w:line="480" w:lineRule="auto"/>
+        <w:jc w:val="center"/>
+        <w:rPr>
+          <w:rFonts w:ascii="Times New Roman" w:hAnsi="Times New Roman" w:cs="Times New Roman"/>
+          <w:sz w:val="24"/>
+          <w:szCs w:val="24"/>
+        </w:rPr>
+      </w:pPr>
+      <w:r>
+        <w:rPr>
+          <w:rFonts w:ascii="Times New Roman" w:hAnsi="Times New Roman" w:cs="Times New Roman"/>
+          <w:sz w:val="24"/>
+          <w:szCs w:val="24"/>
+          <w:lang w:val="en-CA"/>
         </w:rPr>
         <w:drawing>
-          <wp:inline distT="0" distB="0" distL="0" distR="0" wp14:anchorId="64B2E481" wp14:editId="3DF5161C">
-            <wp:extent cx="1086096" cy="1932346"/>
-            <wp:effectExtent l="0" t="0" r="0" b="0"/>
-            <wp:docPr id="16" name="Picture 16"/>
+          <wp:inline distT="0" distB="0" distL="0" distR="0" wp14:anchorId="26273484" wp14:editId="491668A5">
+            <wp:extent cx="1135596" cy="2018838"/>
+            <wp:effectExtent l="0" t="0" r="7620" b="635"/>
+            <wp:docPr id="12" name="Picture 12"/>
             <wp:cNvGraphicFramePr>
               <a:graphicFrameLocks xmlns:a="http://schemas.openxmlformats.org/drawingml/2006/main" noChangeAspect="1"/>
             </wp:cNvGraphicFramePr>
@@ -1799,7 +2121,7 @@
               <a:graphicData uri="http://schemas.openxmlformats.org/drawingml/2006/picture">
                 <pic:pic xmlns:pic="http://schemas.openxmlformats.org/drawingml/2006/picture">
                   <pic:nvPicPr>
-                    <pic:cNvPr id="0" name="Picture 41" descr="E:\Schoolwork\School\COSC3P99\diagram_images\breathe_out.jpg"/>
+                    <pic:cNvPr id="0" name="Picture 23" descr="E:\Schoolwork\School\COSC3P99\diagram_images\phone_prompt.jpg"/>
                     <pic:cNvPicPr>
                       <a:picLocks noChangeAspect="1" noChangeArrowheads="1"/>
                     </pic:cNvPicPr>
@@ -1819,7 +2141,7 @@
                   <pic:spPr bwMode="auto">
                     <a:xfrm>
                       <a:off x="0" y="0"/>
-                      <a:ext cx="1086096" cy="1932346"/>
+                      <a:ext cx="1135596" cy="2018838"/>
                     </a:xfrm>
                     <a:prstGeom prst="rect">
                       <a:avLst/>
@@ -1835,197 +2157,18 @@
           </wp:inline>
         </w:drawing>
       </w:r>
-    </w:p>
-    <w:p>
-      <w:pPr>
-        <w:spacing w:line="480" w:lineRule="auto"/>
-        <w:rPr>
-          <w:rFonts w:ascii="Times New Roman" w:hAnsi="Times New Roman" w:cs="Times New Roman"/>
-          <w:sz w:val="24"/>
-          <w:szCs w:val="24"/>
-        </w:rPr>
-      </w:pPr>
-      <w:r>
-        <w:rPr>
-          <w:rFonts w:ascii="Times New Roman" w:hAnsi="Times New Roman" w:cs="Times New Roman"/>
-          <w:sz w:val="24"/>
-          <w:szCs w:val="24"/>
-        </w:rPr>
-        <w:tab/>
-        <w:t xml:space="preserve">The purpose of this activity is to establish calm in the user through deep breathing. The activity </w:t>
-      </w:r>
-      <w:r>
-        <w:rPr>
-          <w:rFonts w:ascii="Times New Roman" w:hAnsi="Times New Roman" w:cs="Times New Roman"/>
-          <w:sz w:val="24"/>
-          <w:szCs w:val="24"/>
-        </w:rPr>
-        <w:t>defaults to using</w:t>
-      </w:r>
-      <w:r>
-        <w:rPr>
-          <w:rFonts w:ascii="Times New Roman" w:hAnsi="Times New Roman" w:cs="Times New Roman"/>
-          <w:sz w:val="24"/>
-          <w:szCs w:val="24"/>
-        </w:rPr>
-        <w:t xml:space="preserve"> the popular ‘7-11’ form of deep breathing, showing a figure breathing in for 7 counts and out for 11 counts.</w:t>
-      </w:r>
-      <w:r>
-        <w:rPr>
-          <w:rFonts w:ascii="Times New Roman" w:hAnsi="Times New Roman" w:cs="Times New Roman"/>
-          <w:sz w:val="24"/>
-          <w:szCs w:val="24"/>
-        </w:rPr>
-        <w:t xml:space="preserve"> The length of each breath can be adjusted in the settings.</w:t>
-      </w:r>
-      <w:r>
-        <w:rPr>
-          <w:rFonts w:ascii="Times New Roman" w:hAnsi="Times New Roman" w:cs="Times New Roman"/>
-          <w:sz w:val="24"/>
-          <w:szCs w:val="24"/>
-        </w:rPr>
-        <w:t xml:space="preserve"> The circle in the figure’s chest expand</w:t>
-      </w:r>
-      <w:r>
-        <w:rPr>
-          <w:rFonts w:ascii="Times New Roman" w:hAnsi="Times New Roman" w:cs="Times New Roman"/>
-          <w:sz w:val="24"/>
-          <w:szCs w:val="24"/>
-        </w:rPr>
-        <w:t>s</w:t>
-      </w:r>
-      <w:r>
-        <w:rPr>
-          <w:rFonts w:ascii="Times New Roman" w:hAnsi="Times New Roman" w:cs="Times New Roman"/>
-          <w:sz w:val="24"/>
-          <w:szCs w:val="24"/>
-        </w:rPr>
-        <w:t xml:space="preserve"> and contract</w:t>
-      </w:r>
-      <w:r>
-        <w:rPr>
-          <w:rFonts w:ascii="Times New Roman" w:hAnsi="Times New Roman" w:cs="Times New Roman"/>
-          <w:sz w:val="24"/>
-          <w:szCs w:val="24"/>
-        </w:rPr>
-        <w:t>s</w:t>
-      </w:r>
-      <w:r>
-        <w:rPr>
-          <w:rFonts w:ascii="Times New Roman" w:hAnsi="Times New Roman" w:cs="Times New Roman"/>
-          <w:sz w:val="24"/>
-          <w:szCs w:val="24"/>
-        </w:rPr>
-        <w:t xml:space="preserve"> along with </w:t>
-      </w:r>
-      <w:r>
-        <w:rPr>
-          <w:rFonts w:ascii="Times New Roman" w:hAnsi="Times New Roman" w:cs="Times New Roman"/>
-          <w:sz w:val="24"/>
-          <w:szCs w:val="24"/>
-        </w:rPr>
-        <w:t>instructions</w:t>
-      </w:r>
-      <w:r>
-        <w:rPr>
-          <w:rFonts w:ascii="Times New Roman" w:hAnsi="Times New Roman" w:cs="Times New Roman"/>
-          <w:sz w:val="24"/>
-          <w:szCs w:val="24"/>
-        </w:rPr>
-        <w:t xml:space="preserve"> displayed inside, so </w:t>
-      </w:r>
-      <w:r>
-        <w:rPr>
-          <w:rFonts w:ascii="Times New Roman" w:hAnsi="Times New Roman" w:cs="Times New Roman"/>
-          <w:sz w:val="24"/>
-          <w:szCs w:val="24"/>
-        </w:rPr>
-        <w:lastRenderedPageBreak/>
-        <w:t xml:space="preserve">that the user can easily breathe along with the demonstration. </w:t>
-      </w:r>
-      <w:r>
-        <w:rPr>
-          <w:rFonts w:ascii="Times New Roman" w:hAnsi="Times New Roman" w:cs="Times New Roman"/>
-          <w:sz w:val="24"/>
-          <w:szCs w:val="24"/>
-        </w:rPr>
-        <w:t>The dem</w:t>
-      </w:r>
-      <w:r>
-        <w:rPr>
-          <w:rFonts w:ascii="Times New Roman" w:hAnsi="Times New Roman" w:cs="Times New Roman"/>
-          <w:sz w:val="24"/>
-          <w:szCs w:val="24"/>
-        </w:rPr>
-        <w:t>onstration ends after the number of breaths defined in the setting</w:t>
-      </w:r>
-      <w:r>
-        <w:rPr>
-          <w:rFonts w:ascii="Times New Roman" w:hAnsi="Times New Roman" w:cs="Times New Roman"/>
-          <w:sz w:val="24"/>
-          <w:szCs w:val="24"/>
-        </w:rPr>
-        <w:t>s</w:t>
-      </w:r>
-      <w:r>
-        <w:rPr>
-          <w:rFonts w:ascii="Times New Roman" w:hAnsi="Times New Roman" w:cs="Times New Roman"/>
-          <w:sz w:val="24"/>
-          <w:szCs w:val="24"/>
-        </w:rPr>
-        <w:t xml:space="preserve">, </w:t>
-      </w:r>
-      <w:r>
-        <w:rPr>
-          <w:rFonts w:ascii="Times New Roman" w:hAnsi="Times New Roman" w:cs="Times New Roman"/>
-          <w:sz w:val="24"/>
-          <w:szCs w:val="24"/>
-        </w:rPr>
-        <w:t>which defaults to 5.</w:t>
-      </w:r>
-    </w:p>
-    <w:p>
-      <w:pPr>
-        <w:spacing w:line="480" w:lineRule="auto"/>
-        <w:rPr>
-          <w:rFonts w:ascii="Times New Roman" w:hAnsi="Times New Roman" w:cs="Times New Roman"/>
-          <w:sz w:val="24"/>
-          <w:szCs w:val="24"/>
-        </w:rPr>
-      </w:pPr>
-      <w:r>
-        <w:rPr>
-          <w:rFonts w:ascii="Times New Roman" w:hAnsi="Times New Roman" w:cs="Times New Roman"/>
-          <w:b/>
-          <w:sz w:val="24"/>
-          <w:szCs w:val="24"/>
-        </w:rPr>
-        <w:t>Encouragement</w:t>
-      </w:r>
-    </w:p>
-    <w:p>
-      <w:pPr>
-        <w:spacing w:line="480" w:lineRule="auto"/>
-        <w:jc w:val="center"/>
-        <w:rPr>
-          <w:rFonts w:ascii="Times New Roman" w:hAnsi="Times New Roman" w:cs="Times New Roman"/>
-          <w:sz w:val="24"/>
-          <w:szCs w:val="24"/>
-        </w:rPr>
-      </w:pPr>
-      <w:r>
-        <w:rPr>
-          <w:rFonts w:ascii="Times New Roman" w:hAnsi="Times New Roman" w:cs="Times New Roman"/>
-          <w:noProof/>
-          <w:sz w:val="24"/>
-          <w:szCs w:val="24"/>
-          <w:lang w:val="en-CA" w:eastAsia="en-CA"/>
+      <w:r>
+        <w:rPr>
+          <w:rFonts w:ascii="Times New Roman" w:hAnsi="Times New Roman" w:cs="Times New Roman"/>
+          <w:sz w:val="24"/>
+          <w:szCs w:val="24"/>
+          <w:lang w:val="en-CA"/>
         </w:rPr>
         <w:drawing>
-          <wp:inline distT="0" distB="0" distL="0" distR="0" wp14:anchorId="693F6C7B" wp14:editId="4131A2B8">
-            <wp:extent cx="1247775" cy="2219999"/>
-            <wp:effectExtent l="0" t="0" r="0" b="8890"/>
-            <wp:docPr id="19" name="Picture 19"/>
+          <wp:inline distT="0" distB="0" distL="0" distR="0" wp14:anchorId="7BB960B9" wp14:editId="11C090CC">
+            <wp:extent cx="1143035" cy="2032063"/>
+            <wp:effectExtent l="0" t="0" r="0" b="6350"/>
+            <wp:docPr id="14" name="Picture 14"/>
             <wp:cNvGraphicFramePr>
               <a:graphicFrameLocks xmlns:a="http://schemas.openxmlformats.org/drawingml/2006/main" noChangeAspect="1"/>
             </wp:cNvGraphicFramePr>
@@ -2033,7 +2176,7 @@
               <a:graphicData uri="http://schemas.openxmlformats.org/drawingml/2006/picture">
                 <pic:pic xmlns:pic="http://schemas.openxmlformats.org/drawingml/2006/picture">
                   <pic:nvPicPr>
-                    <pic:cNvPr id="0" name="Picture 44" descr="E:\Schoolwork\School\COSC3P99\diagram_images\encouragement.jpg"/>
+                    <pic:cNvPr id="0" name="Picture 24" descr="E:\Schoolwork\School\COSC3P99\diagram_images\phone_talk.jpg"/>
                     <pic:cNvPicPr>
                       <a:picLocks noChangeAspect="1" noChangeArrowheads="1"/>
                     </pic:cNvPicPr>
@@ -2053,7 +2196,7 @@
                   <pic:spPr bwMode="auto">
                     <a:xfrm>
                       <a:off x="0" y="0"/>
-                      <a:ext cx="1251066" cy="2225854"/>
+                      <a:ext cx="1143035" cy="2032063"/>
                     </a:xfrm>
                     <a:prstGeom prst="rect">
                       <a:avLst/>
@@ -2086,6 +2229,206 @@
           <w:szCs w:val="24"/>
         </w:rPr>
         <w:tab/>
+        <w:t>The purpose of this activity is to practice fluency and lower stress about common speaking situations, by reciting practice scripts aloud in a low-stres</w:t>
+      </w:r>
+      <w:r>
+        <w:rPr>
+          <w:rFonts w:ascii="Times New Roman" w:hAnsi="Times New Roman" w:cs="Times New Roman"/>
+          <w:sz w:val="24"/>
+          <w:szCs w:val="24"/>
+        </w:rPr>
+        <w:t>s environment. Tapping the start button</w:t>
+      </w:r>
+      <w:r>
+        <w:rPr>
+          <w:rFonts w:ascii="Times New Roman" w:hAnsi="Times New Roman" w:cs="Times New Roman"/>
+          <w:sz w:val="24"/>
+          <w:szCs w:val="24"/>
+        </w:rPr>
+        <w:t xml:space="preserve"> begins the script, which is highlighted as the user speaks the words.</w:t>
+      </w:r>
+      <w:r>
+        <w:rPr>
+          <w:rFonts w:ascii="Times New Roman" w:hAnsi="Times New Roman" w:cs="Times New Roman"/>
+          <w:sz w:val="24"/>
+          <w:szCs w:val="24"/>
+        </w:rPr>
+        <w:t xml:space="preserve"> There is no time limit, the user is encouraged to speak slowly and focus on fluency.</w:t>
+      </w:r>
+    </w:p>
+    <w:p>
+      <w:pPr>
+        <w:spacing w:line="480" w:lineRule="auto"/>
+        <w:rPr>
+          <w:rFonts w:ascii="Times New Roman" w:hAnsi="Times New Roman" w:cs="Times New Roman"/>
+          <w:sz w:val="24"/>
+          <w:szCs w:val="24"/>
+        </w:rPr>
+      </w:pPr>
+    </w:p>
+    <w:p>
+      <w:pPr>
+        <w:spacing w:line="480" w:lineRule="auto"/>
+        <w:rPr>
+          <w:rFonts w:ascii="Times New Roman" w:hAnsi="Times New Roman" w:cs="Times New Roman"/>
+          <w:sz w:val="24"/>
+          <w:szCs w:val="24"/>
+        </w:rPr>
+      </w:pPr>
+    </w:p>
+    <w:p>
+      <w:pPr>
+        <w:spacing w:line="480" w:lineRule="auto"/>
+        <w:rPr>
+          <w:rFonts w:ascii="Times New Roman" w:hAnsi="Times New Roman" w:cs="Times New Roman"/>
+          <w:sz w:val="24"/>
+          <w:szCs w:val="24"/>
+        </w:rPr>
+      </w:pPr>
+    </w:p>
+    <w:p>
+      <w:pPr>
+        <w:spacing w:line="480" w:lineRule="auto"/>
+        <w:rPr>
+          <w:rFonts w:ascii="Times New Roman" w:hAnsi="Times New Roman" w:cs="Times New Roman"/>
+          <w:sz w:val="24"/>
+          <w:szCs w:val="24"/>
+        </w:rPr>
+      </w:pPr>
+    </w:p>
+    <w:p>
+      <w:pPr>
+        <w:spacing w:line="480" w:lineRule="auto"/>
+        <w:rPr>
+          <w:rFonts w:ascii="Times New Roman" w:hAnsi="Times New Roman" w:cs="Times New Roman"/>
+          <w:sz w:val="24"/>
+          <w:szCs w:val="24"/>
+        </w:rPr>
+      </w:pPr>
+    </w:p>
+    <w:p>
+      <w:pPr>
+        <w:spacing w:line="480" w:lineRule="auto"/>
+        <w:rPr>
+          <w:rFonts w:ascii="Times New Roman" w:hAnsi="Times New Roman" w:cs="Times New Roman"/>
+          <w:sz w:val="24"/>
+          <w:szCs w:val="24"/>
+        </w:rPr>
+      </w:pPr>
+    </w:p>
+    <w:p>
+      <w:pPr>
+        <w:spacing w:line="480" w:lineRule="auto"/>
+        <w:rPr>
+          <w:rFonts w:ascii="Times New Roman" w:hAnsi="Times New Roman" w:cs="Times New Roman"/>
+          <w:sz w:val="24"/>
+          <w:szCs w:val="24"/>
+        </w:rPr>
+      </w:pPr>
+    </w:p>
+    <w:p>
+      <w:pPr>
+        <w:spacing w:line="480" w:lineRule="auto"/>
+        <w:rPr>
+          <w:rFonts w:ascii="Times New Roman" w:hAnsi="Times New Roman" w:cs="Times New Roman"/>
+          <w:sz w:val="24"/>
+          <w:szCs w:val="24"/>
+        </w:rPr>
+      </w:pPr>
+      <w:r>
+        <w:rPr>
+          <w:rFonts w:ascii="Times New Roman" w:hAnsi="Times New Roman" w:cs="Times New Roman"/>
+          <w:b/>
+          <w:sz w:val="24"/>
+          <w:szCs w:val="24"/>
+        </w:rPr>
+        <w:lastRenderedPageBreak/>
+        <w:t>Encouragement</w:t>
+      </w:r>
+    </w:p>
+    <w:p>
+      <w:pPr>
+        <w:spacing w:line="480" w:lineRule="auto"/>
+        <w:jc w:val="center"/>
+        <w:rPr>
+          <w:rFonts w:ascii="Times New Roman" w:hAnsi="Times New Roman" w:cs="Times New Roman"/>
+          <w:sz w:val="24"/>
+          <w:szCs w:val="24"/>
+        </w:rPr>
+      </w:pPr>
+      <w:r>
+        <w:rPr>
+          <w:rFonts w:ascii="Times New Roman" w:hAnsi="Times New Roman" w:cs="Times New Roman"/>
+          <w:noProof/>
+          <w:sz w:val="24"/>
+          <w:szCs w:val="24"/>
+          <w:lang w:val="en-CA" w:eastAsia="en-CA"/>
+        </w:rPr>
+        <w:drawing>
+          <wp:inline distT="0" distB="0" distL="0" distR="0" wp14:anchorId="693F6C7B" wp14:editId="4131A2B8">
+            <wp:extent cx="1251066" cy="2224117"/>
+            <wp:effectExtent l="0" t="0" r="6350" b="5080"/>
+            <wp:docPr id="19" name="Picture 19"/>
+            <wp:cNvGraphicFramePr>
+              <a:graphicFrameLocks xmlns:a="http://schemas.openxmlformats.org/drawingml/2006/main" noChangeAspect="1"/>
+            </wp:cNvGraphicFramePr>
+            <a:graphic xmlns:a="http://schemas.openxmlformats.org/drawingml/2006/main">
+              <a:graphicData uri="http://schemas.openxmlformats.org/drawingml/2006/picture">
+                <pic:pic xmlns:pic="http://schemas.openxmlformats.org/drawingml/2006/picture">
+                  <pic:nvPicPr>
+                    <pic:cNvPr id="0" name="Picture 44" descr="E:\Schoolwork\School\COSC3P99\diagram_images\encouragement.jpg"/>
+                    <pic:cNvPicPr>
+                      <a:picLocks noChangeAspect="1" noChangeArrowheads="1"/>
+                    </pic:cNvPicPr>
+                  </pic:nvPicPr>
+                  <pic:blipFill>
+                    <a:blip r:embed="rId25" cstate="print">
+                      <a:extLst>
+                        <a:ext uri="{28A0092B-C50C-407E-A947-70E740481C1C}">
+                          <a14:useLocalDpi xmlns:a14="http://schemas.microsoft.com/office/drawing/2010/main" val="0"/>
+                        </a:ext>
+                      </a:extLst>
+                    </a:blip>
+                    <a:stretch>
+                      <a:fillRect/>
+                    </a:stretch>
+                  </pic:blipFill>
+                  <pic:spPr bwMode="auto">
+                    <a:xfrm>
+                      <a:off x="0" y="0"/>
+                      <a:ext cx="1251066" cy="2224117"/>
+                    </a:xfrm>
+                    <a:prstGeom prst="rect">
+                      <a:avLst/>
+                    </a:prstGeom>
+                    <a:noFill/>
+                    <a:ln>
+                      <a:noFill/>
+                    </a:ln>
+                  </pic:spPr>
+                </pic:pic>
+              </a:graphicData>
+            </a:graphic>
+          </wp:inline>
+        </w:drawing>
+      </w:r>
+    </w:p>
+    <w:p>
+      <w:pPr>
+        <w:spacing w:line="480" w:lineRule="auto"/>
+        <w:rPr>
+          <w:rFonts w:ascii="Times New Roman" w:hAnsi="Times New Roman" w:cs="Times New Roman"/>
+          <w:sz w:val="24"/>
+          <w:szCs w:val="24"/>
+        </w:rPr>
+      </w:pPr>
+      <w:r>
+        <w:rPr>
+          <w:rFonts w:ascii="Times New Roman" w:hAnsi="Times New Roman" w:cs="Times New Roman"/>
+          <w:sz w:val="24"/>
+          <w:szCs w:val="24"/>
+        </w:rPr>
+        <w:tab/>
         <w:t xml:space="preserve">After successfully completing an exercise, some words of encouragement will appear on the screen. </w:t>
       </w:r>
       <w:r>
@@ -2104,8 +2447,6 @@
         </w:rPr>
         <w:t>Thanks!</w:t>
       </w:r>
-      <w:bookmarkStart w:id="0" w:name="_GoBack"/>
-      <w:bookmarkEnd w:id="0"/>
       <w:r>
         <w:rPr>
           <w:rFonts w:ascii="Times New Roman" w:hAnsi="Times New Roman" w:cs="Times New Roman"/>
@@ -2154,9 +2495,9 @@
         </w:rPr>
         <w:drawing>
           <wp:inline distT="0" distB="0" distL="0" distR="0">
-            <wp:extent cx="1201770" cy="1933575"/>
+            <wp:extent cx="1093352" cy="1943738"/>
             <wp:effectExtent l="0" t="0" r="0" b="0"/>
-            <wp:docPr id="20" name="Picture 20" descr="E:\Schoolwork\School\COSC3P99\diagram_images\fb_post.jpg"/>
+            <wp:docPr id="20" name="Picture 20"/>
             <wp:cNvGraphicFramePr>
               <a:graphicFrameLocks xmlns:a="http://schemas.openxmlformats.org/drawingml/2006/main" noChangeAspect="1"/>
             </wp:cNvGraphicFramePr>
@@ -2170,7 +2511,62 @@
                     </pic:cNvPicPr>
                   </pic:nvPicPr>
                   <pic:blipFill>
-                    <a:blip r:embed="rId25" cstate="print">
+                    <a:blip r:embed="rId26" cstate="print">
+                      <a:extLst>
+                        <a:ext uri="{28A0092B-C50C-407E-A947-70E740481C1C}">
+                          <a14:useLocalDpi xmlns:a14="http://schemas.microsoft.com/office/drawing/2010/main" val="0"/>
+                        </a:ext>
+                      </a:extLst>
+                    </a:blip>
+                    <a:stretch>
+                      <a:fillRect/>
+                    </a:stretch>
+                  </pic:blipFill>
+                  <pic:spPr bwMode="auto">
+                    <a:xfrm>
+                      <a:off x="0" y="0"/>
+                      <a:ext cx="1093352" cy="1943738"/>
+                    </a:xfrm>
+                    <a:prstGeom prst="rect">
+                      <a:avLst/>
+                    </a:prstGeom>
+                    <a:noFill/>
+                    <a:ln>
+                      <a:noFill/>
+                    </a:ln>
+                  </pic:spPr>
+                </pic:pic>
+              </a:graphicData>
+            </a:graphic>
+          </wp:inline>
+        </w:drawing>
+      </w:r>
+      <w:r>
+        <w:rPr>
+          <w:rFonts w:ascii="Times New Roman" w:hAnsi="Times New Roman" w:cs="Times New Roman"/>
+          <w:noProof/>
+          <w:sz w:val="24"/>
+          <w:szCs w:val="24"/>
+        </w:rPr>
+        <w:drawing>
+          <wp:inline distT="0" distB="0" distL="0" distR="0">
+            <wp:extent cx="1114425" cy="1981200"/>
+            <wp:effectExtent l="0" t="0" r="9525" b="0"/>
+            <wp:docPr id="50" name="Picture 50" descr="C:\Users\Myself\AppData\Local\Microsoft\Windows\INetCache\Content.Word\Screenshot_20170827-132325.png"/>
+            <wp:cNvGraphicFramePr>
+              <a:graphicFrameLocks xmlns:a="http://schemas.openxmlformats.org/drawingml/2006/main" noChangeAspect="1"/>
+            </wp:cNvGraphicFramePr>
+            <a:graphic xmlns:a="http://schemas.openxmlformats.org/drawingml/2006/main">
+              <a:graphicData uri="http://schemas.openxmlformats.org/drawingml/2006/picture">
+                <pic:pic xmlns:pic="http://schemas.openxmlformats.org/drawingml/2006/picture">
+                  <pic:nvPicPr>
+                    <pic:cNvPr id="0" name="Picture 29" descr="C:\Users\Myself\AppData\Local\Microsoft\Windows\INetCache\Content.Word\Screenshot_20170827-132325.png"/>
+                    <pic:cNvPicPr>
+                      <a:picLocks noChangeAspect="1" noChangeArrowheads="1"/>
+                    </pic:cNvPicPr>
+                  </pic:nvPicPr>
+                  <pic:blipFill>
+                    <a:blip r:embed="rId27" cstate="print">
                       <a:extLst>
                         <a:ext uri="{28A0092B-C50C-407E-A947-70E740481C1C}">
                           <a14:useLocalDpi xmlns:a14="http://schemas.microsoft.com/office/drawing/2010/main" val="0"/>
@@ -2185,7 +2581,7 @@
                   <pic:spPr bwMode="auto">
                     <a:xfrm>
                       <a:off x="0" y="0"/>
-                      <a:ext cx="1208087" cy="1943738"/>
+                      <a:ext cx="1120660" cy="1992285"/>
                     </a:xfrm>
                     <a:prstGeom prst="rect">
                       <a:avLst/>
@@ -2218,16 +2614,7 @@
           <w:szCs w:val="24"/>
         </w:rPr>
         <w:tab/>
-        <w:t xml:space="preserve">When important milestones, such as one week or one month of continuous app use, are met, the option to post about the achievement to a social media network is presented to the user. </w:t>
-      </w:r>
-      <w:r>
-        <w:rPr>
-          <w:rFonts w:ascii="Times New Roman" w:hAnsi="Times New Roman" w:cs="Times New Roman"/>
-          <w:sz w:val="24"/>
-          <w:szCs w:val="24"/>
-        </w:rPr>
-        <w:lastRenderedPageBreak/>
-        <w:t xml:space="preserve">Further actions are handled by </w:t>
+        <w:t xml:space="preserve">When important milestones, such as one week or one month of continuous app use, are met, the option to post about the achievement to a social media network is presented to the user. Further actions are handled by </w:t>
       </w:r>
       <w:r>
         <w:rPr>
@@ -2237,156 +2624,8 @@
         </w:rPr>
         <w:t>Android’s native message passing framework, meaning that the user can easily send the app’s message to any social network or messaging system installed on the phone.</w:t>
       </w:r>
-    </w:p>
-    <w:p>
-      <w:pPr>
-        <w:spacing w:line="480" w:lineRule="auto"/>
-        <w:rPr>
-          <w:rFonts w:ascii="Times New Roman" w:hAnsi="Times New Roman" w:cs="Times New Roman"/>
-          <w:sz w:val="24"/>
-          <w:szCs w:val="24"/>
-        </w:rPr>
-      </w:pPr>
-    </w:p>
-    <w:p>
-      <w:pPr>
-        <w:spacing w:line="480" w:lineRule="auto"/>
-        <w:rPr>
-          <w:rFonts w:ascii="Times New Roman" w:hAnsi="Times New Roman" w:cs="Times New Roman"/>
-          <w:sz w:val="24"/>
-          <w:szCs w:val="24"/>
-        </w:rPr>
-      </w:pPr>
-    </w:p>
-    <w:p>
-      <w:pPr>
-        <w:spacing w:line="480" w:lineRule="auto"/>
-        <w:rPr>
-          <w:rFonts w:ascii="Times New Roman" w:hAnsi="Times New Roman" w:cs="Times New Roman"/>
-          <w:sz w:val="24"/>
-          <w:szCs w:val="24"/>
-        </w:rPr>
-      </w:pPr>
-    </w:p>
-    <w:p>
-      <w:pPr>
-        <w:spacing w:line="480" w:lineRule="auto"/>
-        <w:rPr>
-          <w:rFonts w:ascii="Times New Roman" w:hAnsi="Times New Roman" w:cs="Times New Roman"/>
-          <w:sz w:val="24"/>
-          <w:szCs w:val="24"/>
-        </w:rPr>
-      </w:pPr>
-    </w:p>
-    <w:p>
-      <w:pPr>
-        <w:spacing w:line="480" w:lineRule="auto"/>
-        <w:rPr>
-          <w:rFonts w:ascii="Times New Roman" w:hAnsi="Times New Roman" w:cs="Times New Roman"/>
-          <w:sz w:val="24"/>
-          <w:szCs w:val="24"/>
-        </w:rPr>
-      </w:pPr>
-    </w:p>
-    <w:p>
-      <w:pPr>
-        <w:spacing w:line="480" w:lineRule="auto"/>
-        <w:rPr>
-          <w:rFonts w:ascii="Times New Roman" w:hAnsi="Times New Roman" w:cs="Times New Roman"/>
-          <w:sz w:val="24"/>
-          <w:szCs w:val="24"/>
-        </w:rPr>
-      </w:pPr>
-    </w:p>
-    <w:p>
-      <w:pPr>
-        <w:spacing w:line="480" w:lineRule="auto"/>
-        <w:rPr>
-          <w:rFonts w:ascii="Times New Roman" w:hAnsi="Times New Roman" w:cs="Times New Roman"/>
-          <w:sz w:val="24"/>
-          <w:szCs w:val="24"/>
-        </w:rPr>
-      </w:pPr>
-    </w:p>
-    <w:p>
-      <w:pPr>
-        <w:spacing w:line="480" w:lineRule="auto"/>
-        <w:rPr>
-          <w:rFonts w:ascii="Times New Roman" w:hAnsi="Times New Roman" w:cs="Times New Roman"/>
-          <w:sz w:val="24"/>
-          <w:szCs w:val="24"/>
-        </w:rPr>
-      </w:pPr>
-    </w:p>
-    <w:p>
-      <w:pPr>
-        <w:spacing w:line="480" w:lineRule="auto"/>
-        <w:rPr>
-          <w:rFonts w:ascii="Times New Roman" w:hAnsi="Times New Roman" w:cs="Times New Roman"/>
-          <w:sz w:val="24"/>
-          <w:szCs w:val="24"/>
-        </w:rPr>
-      </w:pPr>
-    </w:p>
-    <w:p>
-      <w:pPr>
-        <w:spacing w:line="480" w:lineRule="auto"/>
-        <w:rPr>
-          <w:rFonts w:ascii="Times New Roman" w:hAnsi="Times New Roman" w:cs="Times New Roman"/>
-          <w:sz w:val="24"/>
-          <w:szCs w:val="24"/>
-        </w:rPr>
-      </w:pPr>
-    </w:p>
-    <w:p>
-      <w:pPr>
-        <w:spacing w:line="480" w:lineRule="auto"/>
-        <w:rPr>
-          <w:rFonts w:ascii="Times New Roman" w:hAnsi="Times New Roman" w:cs="Times New Roman"/>
-          <w:sz w:val="24"/>
-          <w:szCs w:val="24"/>
-        </w:rPr>
-      </w:pPr>
-    </w:p>
-    <w:p>
-      <w:pPr>
-        <w:spacing w:line="480" w:lineRule="auto"/>
-        <w:rPr>
-          <w:rFonts w:ascii="Times New Roman" w:hAnsi="Times New Roman" w:cs="Times New Roman"/>
-          <w:sz w:val="24"/>
-          <w:szCs w:val="24"/>
-        </w:rPr>
-      </w:pPr>
-    </w:p>
-    <w:p>
-      <w:pPr>
-        <w:spacing w:line="480" w:lineRule="auto"/>
-        <w:rPr>
-          <w:rFonts w:ascii="Times New Roman" w:hAnsi="Times New Roman" w:cs="Times New Roman"/>
-          <w:sz w:val="24"/>
-          <w:szCs w:val="24"/>
-        </w:rPr>
-      </w:pPr>
-    </w:p>
-    <w:p>
-      <w:pPr>
-        <w:spacing w:line="480" w:lineRule="auto"/>
-        <w:rPr>
-          <w:rFonts w:ascii="Times New Roman" w:hAnsi="Times New Roman" w:cs="Times New Roman"/>
-          <w:sz w:val="24"/>
-          <w:szCs w:val="24"/>
-        </w:rPr>
-      </w:pPr>
-    </w:p>
-    <w:p>
-      <w:pPr>
-        <w:spacing w:line="480" w:lineRule="auto"/>
-        <w:rPr>
-          <w:rFonts w:ascii="Times New Roman" w:hAnsi="Times New Roman" w:cs="Times New Roman"/>
-          <w:sz w:val="24"/>
-          <w:szCs w:val="24"/>
-        </w:rPr>
-      </w:pPr>
+      <w:bookmarkStart w:id="0" w:name="_GoBack"/>
+      <w:bookmarkEnd w:id="0"/>
     </w:p>
     <w:p>
       <w:pPr>
@@ -2409,6 +2648,18 @@
         <w:lastRenderedPageBreak/>
         <w:t>Future Versions</w:t>
       </w:r>
+    </w:p>
+    <w:p>
+      <w:pPr>
+        <w:spacing w:line="480" w:lineRule="auto"/>
+        <w:jc w:val="center"/>
+        <w:rPr>
+          <w:rFonts w:ascii="Times New Roman" w:hAnsi="Times New Roman" w:cs="Times New Roman"/>
+          <w:b/>
+          <w:sz w:val="24"/>
+          <w:szCs w:val="24"/>
+        </w:rPr>
+      </w:pPr>
     </w:p>
     <w:p>
       <w:pPr>
@@ -2464,7 +2715,7 @@
                     </pic:cNvPicPr>
                   </pic:nvPicPr>
                   <pic:blipFill>
-                    <a:blip r:embed="rId26" cstate="print">
+                    <a:blip r:embed="rId28" cstate="print">
                       <a:extLst>
                         <a:ext uri="{28A0092B-C50C-407E-A947-70E740481C1C}">
                           <a14:useLocalDpi xmlns:a14="http://schemas.microsoft.com/office/drawing/2010/main" val="0"/>
@@ -2549,7 +2800,7 @@
                     </pic:cNvPicPr>
                   </pic:nvPicPr>
                   <pic:blipFill>
-                    <a:blip r:embed="rId27" cstate="print">
+                    <a:blip r:embed="rId29" cstate="print">
                       <a:extLst>
                         <a:ext uri="{28A0092B-C50C-407E-A947-70E740481C1C}">
                           <a14:useLocalDpi xmlns:a14="http://schemas.microsoft.com/office/drawing/2010/main" val="0"/>
@@ -2635,7 +2886,7 @@
                     </pic:cNvPicPr>
                   </pic:nvPicPr>
                   <pic:blipFill>
-                    <a:blip r:embed="rId28" cstate="print">
+                    <a:blip r:embed="rId30" cstate="print">
                       <a:extLst>
                         <a:ext uri="{28A0092B-C50C-407E-A947-70E740481C1C}">
                           <a14:useLocalDpi xmlns:a14="http://schemas.microsoft.com/office/drawing/2010/main" val="0"/>
@@ -2720,7 +2971,7 @@
                     </pic:cNvPicPr>
                   </pic:nvPicPr>
                   <pic:blipFill>
-                    <a:blip r:embed="rId29" cstate="print">
+                    <a:blip r:embed="rId31" cstate="print">
                       <a:extLst>
                         <a:ext uri="{28A0092B-C50C-407E-A947-70E740481C1C}">
                           <a14:useLocalDpi xmlns:a14="http://schemas.microsoft.com/office/drawing/2010/main" val="0"/>
@@ -2855,7 +3106,7 @@
                     </pic:cNvPicPr>
                   </pic:nvPicPr>
                   <pic:blipFill>
-                    <a:blip r:embed="rId30" cstate="print">
+                    <a:blip r:embed="rId32" cstate="print">
                       <a:extLst>
                         <a:ext uri="{28A0092B-C50C-407E-A947-70E740481C1C}">
                           <a14:useLocalDpi xmlns:a14="http://schemas.microsoft.com/office/drawing/2010/main" val="0"/>
@@ -2940,7 +3191,7 @@
                     </pic:cNvPicPr>
                   </pic:nvPicPr>
                   <pic:blipFill>
-                    <a:blip r:embed="rId31" cstate="print">
+                    <a:blip r:embed="rId33" cstate="print">
                       <a:extLst>
                         <a:ext uri="{28A0092B-C50C-407E-A947-70E740481C1C}">
                           <a14:useLocalDpi xmlns:a14="http://schemas.microsoft.com/office/drawing/2010/main" val="0"/>
@@ -3026,7 +3277,7 @@
                     </pic:cNvPicPr>
                   </pic:nvPicPr>
                   <pic:blipFill>
-                    <a:blip r:embed="rId32" cstate="print">
+                    <a:blip r:embed="rId34" cstate="print">
                       <a:extLst>
                         <a:ext uri="{28A0092B-C50C-407E-A947-70E740481C1C}">
                           <a14:useLocalDpi xmlns:a14="http://schemas.microsoft.com/office/drawing/2010/main" val="0"/>
@@ -3111,7 +3362,7 @@
                     </pic:cNvPicPr>
                   </pic:nvPicPr>
                   <pic:blipFill>
-                    <a:blip r:embed="rId33" cstate="print">
+                    <a:blip r:embed="rId35" cstate="print">
                       <a:extLst>
                         <a:ext uri="{28A0092B-C50C-407E-A947-70E740481C1C}">
                           <a14:useLocalDpi xmlns:a14="http://schemas.microsoft.com/office/drawing/2010/main" val="0"/>
@@ -3199,168 +3450,6 @@
           <w:szCs w:val="24"/>
         </w:rPr>
         <w:lastRenderedPageBreak/>
-        <w:t>Script Reading</w:t>
-      </w:r>
-    </w:p>
-    <w:p>
-      <w:pPr>
-        <w:spacing w:line="480" w:lineRule="auto"/>
-        <w:rPr>
-          <w:rFonts w:ascii="Times New Roman" w:hAnsi="Times New Roman" w:cs="Times New Roman"/>
-          <w:sz w:val="24"/>
-          <w:szCs w:val="24"/>
-        </w:rPr>
-      </w:pPr>
-      <w:r>
-        <w:rPr>
-          <w:rFonts w:ascii="Times New Roman" w:hAnsi="Times New Roman" w:cs="Times New Roman"/>
-          <w:noProof/>
-          <w:sz w:val="24"/>
-          <w:szCs w:val="24"/>
-          <w:lang w:val="en-CA"/>
-        </w:rPr>
-        <w:drawing>
-          <wp:inline distT="0" distB="0" distL="0" distR="0" wp14:anchorId="24B10BBD" wp14:editId="371C0609">
-            <wp:extent cx="1495425" cy="2010675"/>
-            <wp:effectExtent l="0" t="0" r="0" b="8890"/>
-            <wp:docPr id="12" name="Picture 12" descr="E:\Schoolwork\School\COSC3P99\diagram_images\phone_prompt.jpg"/>
-            <wp:cNvGraphicFramePr>
-              <a:graphicFrameLocks xmlns:a="http://schemas.openxmlformats.org/drawingml/2006/main" noChangeAspect="1"/>
-            </wp:cNvGraphicFramePr>
-            <a:graphic xmlns:a="http://schemas.openxmlformats.org/drawingml/2006/main">
-              <a:graphicData uri="http://schemas.openxmlformats.org/drawingml/2006/picture">
-                <pic:pic xmlns:pic="http://schemas.openxmlformats.org/drawingml/2006/picture">
-                  <pic:nvPicPr>
-                    <pic:cNvPr id="0" name="Picture 23" descr="E:\Schoolwork\School\COSC3P99\diagram_images\phone_prompt.jpg"/>
-                    <pic:cNvPicPr>
-                      <a:picLocks noChangeAspect="1" noChangeArrowheads="1"/>
-                    </pic:cNvPicPr>
-                  </pic:nvPicPr>
-                  <pic:blipFill>
-                    <a:blip r:embed="rId34" cstate="print">
-                      <a:extLst>
-                        <a:ext uri="{28A0092B-C50C-407E-A947-70E740481C1C}">
-                          <a14:useLocalDpi xmlns:a14="http://schemas.microsoft.com/office/drawing/2010/main" val="0"/>
-                        </a:ext>
-                      </a:extLst>
-                    </a:blip>
-                    <a:srcRect/>
-                    <a:stretch>
-                      <a:fillRect/>
-                    </a:stretch>
-                  </pic:blipFill>
-                  <pic:spPr bwMode="auto">
-                    <a:xfrm>
-                      <a:off x="0" y="0"/>
-                      <a:ext cx="1501496" cy="2018838"/>
-                    </a:xfrm>
-                    <a:prstGeom prst="rect">
-                      <a:avLst/>
-                    </a:prstGeom>
-                    <a:noFill/>
-                    <a:ln>
-                      <a:noFill/>
-                    </a:ln>
-                  </pic:spPr>
-                </pic:pic>
-              </a:graphicData>
-            </a:graphic>
-          </wp:inline>
-        </w:drawing>
-      </w:r>
-      <w:r>
-        <w:rPr>
-          <w:rFonts w:ascii="Times New Roman" w:hAnsi="Times New Roman" w:cs="Times New Roman"/>
-          <w:noProof/>
-          <w:sz w:val="24"/>
-          <w:szCs w:val="24"/>
-          <w:lang w:val="en-CA"/>
-        </w:rPr>
-        <w:drawing>
-          <wp:inline distT="0" distB="0" distL="0" distR="0" wp14:anchorId="49205FD6" wp14:editId="7A09630A">
-            <wp:extent cx="1590675" cy="2008736"/>
-            <wp:effectExtent l="0" t="0" r="0" b="0"/>
-            <wp:docPr id="14" name="Picture 14" descr="E:\Schoolwork\School\COSC3P99\diagram_images\phone_talk.jpg"/>
-            <wp:cNvGraphicFramePr>
-              <a:graphicFrameLocks xmlns:a="http://schemas.openxmlformats.org/drawingml/2006/main" noChangeAspect="1"/>
-            </wp:cNvGraphicFramePr>
-            <a:graphic xmlns:a="http://schemas.openxmlformats.org/drawingml/2006/main">
-              <a:graphicData uri="http://schemas.openxmlformats.org/drawingml/2006/picture">
-                <pic:pic xmlns:pic="http://schemas.openxmlformats.org/drawingml/2006/picture">
-                  <pic:nvPicPr>
-                    <pic:cNvPr id="0" name="Picture 24" descr="E:\Schoolwork\School\COSC3P99\diagram_images\phone_talk.jpg"/>
-                    <pic:cNvPicPr>
-                      <a:picLocks noChangeAspect="1" noChangeArrowheads="1"/>
-                    </pic:cNvPicPr>
-                  </pic:nvPicPr>
-                  <pic:blipFill>
-                    <a:blip r:embed="rId35" cstate="print">
-                      <a:extLst>
-                        <a:ext uri="{28A0092B-C50C-407E-A947-70E740481C1C}">
-                          <a14:useLocalDpi xmlns:a14="http://schemas.microsoft.com/office/drawing/2010/main" val="0"/>
-                        </a:ext>
-                      </a:extLst>
-                    </a:blip>
-                    <a:srcRect/>
-                    <a:stretch>
-                      <a:fillRect/>
-                    </a:stretch>
-                  </pic:blipFill>
-                  <pic:spPr bwMode="auto">
-                    <a:xfrm>
-                      <a:off x="0" y="0"/>
-                      <a:ext cx="1609147" cy="2032063"/>
-                    </a:xfrm>
-                    <a:prstGeom prst="rect">
-                      <a:avLst/>
-                    </a:prstGeom>
-                    <a:noFill/>
-                    <a:ln>
-                      <a:noFill/>
-                    </a:ln>
-                  </pic:spPr>
-                </pic:pic>
-              </a:graphicData>
-            </a:graphic>
-          </wp:inline>
-        </w:drawing>
-      </w:r>
-    </w:p>
-    <w:p>
-      <w:pPr>
-        <w:spacing w:line="480" w:lineRule="auto"/>
-        <w:rPr>
-          <w:rFonts w:ascii="Times New Roman" w:hAnsi="Times New Roman" w:cs="Times New Roman"/>
-          <w:sz w:val="24"/>
-          <w:szCs w:val="24"/>
-        </w:rPr>
-      </w:pPr>
-      <w:r>
-        <w:rPr>
-          <w:rFonts w:ascii="Times New Roman" w:hAnsi="Times New Roman" w:cs="Times New Roman"/>
-          <w:sz w:val="24"/>
-          <w:szCs w:val="24"/>
-        </w:rPr>
-        <w:tab/>
-        <w:t>The purpose of this activity is to practice fluency and lower stress about common speaking situations, by reciting practice scripts aloud in a low-stress environment. Tapping the phone begins the script, which is highlighted as the user speaks the words.</w:t>
-      </w:r>
-    </w:p>
-    <w:p>
-      <w:pPr>
-        <w:spacing w:line="480" w:lineRule="auto"/>
-        <w:rPr>
-          <w:rFonts w:ascii="Times New Roman" w:hAnsi="Times New Roman" w:cs="Times New Roman"/>
-          <w:sz w:val="24"/>
-          <w:szCs w:val="24"/>
-        </w:rPr>
-      </w:pPr>
-      <w:r>
-        <w:rPr>
-          <w:rFonts w:ascii="Times New Roman" w:hAnsi="Times New Roman" w:cs="Times New Roman"/>
-          <w:b/>
-          <w:sz w:val="24"/>
-          <w:szCs w:val="24"/>
-        </w:rPr>
         <w:t>Thought Tracker</w:t>
       </w:r>
     </w:p>
@@ -3447,16 +3536,25 @@
           <w:szCs w:val="24"/>
         </w:rPr>
         <w:tab/>
-        <w:t xml:space="preserve">This tool is used to track negative thoughts related to speaking and stuttering, for tracking and better identification within cognitive-behavioural therapy of distorted or catastrophized thinking. Thoughts can be entered with the system keyboard, and a mood rating can be </w:t>
-      </w:r>
-      <w:r>
-        <w:rPr>
-          <w:rFonts w:ascii="Times New Roman" w:hAnsi="Times New Roman" w:cs="Times New Roman"/>
-          <w:sz w:val="24"/>
-          <w:szCs w:val="24"/>
-        </w:rPr>
-        <w:lastRenderedPageBreak/>
-        <w:t>associated with them. Previously entered thoughts can be easily re-added to the current day by selecting them from the ‘Old Thoughts’ list.</w:t>
+        <w:t>This tool is used to track negative thoughts related to speaking and stuttering, for tracking and better identification within cognitive-</w:t>
+      </w:r>
+      <w:proofErr w:type="spellStart"/>
+      <w:r>
+        <w:rPr>
+          <w:rFonts w:ascii="Times New Roman" w:hAnsi="Times New Roman" w:cs="Times New Roman"/>
+          <w:sz w:val="24"/>
+          <w:szCs w:val="24"/>
+        </w:rPr>
+        <w:t>behavioural</w:t>
+      </w:r>
+      <w:proofErr w:type="spellEnd"/>
+      <w:r>
+        <w:rPr>
+          <w:rFonts w:ascii="Times New Roman" w:hAnsi="Times New Roman" w:cs="Times New Roman"/>
+          <w:sz w:val="24"/>
+          <w:szCs w:val="24"/>
+        </w:rPr>
+        <w:t xml:space="preserve"> therapy of distorted or catastrophized thinking. Thoughts can be entered with the system keyboard, and a mood rating can be associated with them. Previously entered thoughts can be easily re-added to the current day by selecting them from the ‘Old Thoughts’ list.</w:t>
       </w:r>
     </w:p>
     <w:p>
@@ -3495,6 +3593,7 @@
           <w:szCs w:val="24"/>
           <w:lang w:val="en-CA"/>
         </w:rPr>
+        <w:lastRenderedPageBreak/>
         <w:drawing>
           <wp:inline distT="0" distB="0" distL="0" distR="0" wp14:anchorId="15FC5DDB" wp14:editId="0DA966D7">
             <wp:extent cx="1609725" cy="2262528"/>
@@ -3562,6 +3661,413 @@
         </w:rPr>
         <w:tab/>
         <w:t>This view displays a graph of the average mood of each day of the last month, as well as the thoughts most commonly logged into the app. Swiping from the left returns to the current date.</w:t>
+      </w:r>
+    </w:p>
+    <w:p>
+      <w:pPr>
+        <w:spacing w:line="480" w:lineRule="auto"/>
+        <w:rPr>
+          <w:rFonts w:ascii="Times New Roman" w:hAnsi="Times New Roman" w:cs="Times New Roman"/>
+          <w:sz w:val="24"/>
+          <w:szCs w:val="24"/>
+        </w:rPr>
+      </w:pPr>
+    </w:p>
+    <w:p>
+      <w:pPr>
+        <w:spacing w:line="480" w:lineRule="auto"/>
+        <w:rPr>
+          <w:rFonts w:ascii="Times New Roman" w:hAnsi="Times New Roman" w:cs="Times New Roman"/>
+          <w:sz w:val="24"/>
+          <w:szCs w:val="24"/>
+        </w:rPr>
+      </w:pPr>
+    </w:p>
+    <w:p>
+      <w:pPr>
+        <w:spacing w:line="480" w:lineRule="auto"/>
+        <w:rPr>
+          <w:rFonts w:ascii="Times New Roman" w:hAnsi="Times New Roman" w:cs="Times New Roman"/>
+          <w:sz w:val="24"/>
+          <w:szCs w:val="24"/>
+        </w:rPr>
+      </w:pPr>
+    </w:p>
+    <w:p>
+      <w:pPr>
+        <w:spacing w:line="480" w:lineRule="auto"/>
+        <w:rPr>
+          <w:rFonts w:ascii="Times New Roman" w:hAnsi="Times New Roman" w:cs="Times New Roman"/>
+          <w:sz w:val="24"/>
+          <w:szCs w:val="24"/>
+        </w:rPr>
+      </w:pPr>
+    </w:p>
+    <w:p>
+      <w:pPr>
+        <w:spacing w:line="480" w:lineRule="auto"/>
+        <w:rPr>
+          <w:rFonts w:ascii="Times New Roman" w:hAnsi="Times New Roman" w:cs="Times New Roman"/>
+          <w:sz w:val="24"/>
+          <w:szCs w:val="24"/>
+        </w:rPr>
+      </w:pPr>
+    </w:p>
+    <w:p>
+      <w:pPr>
+        <w:spacing w:line="480" w:lineRule="auto"/>
+        <w:rPr>
+          <w:rFonts w:ascii="Times New Roman" w:hAnsi="Times New Roman" w:cs="Times New Roman"/>
+          <w:sz w:val="24"/>
+          <w:szCs w:val="24"/>
+        </w:rPr>
+      </w:pPr>
+      <w:r>
+        <w:rPr>
+          <w:rFonts w:ascii="Times New Roman" w:hAnsi="Times New Roman" w:cs="Times New Roman"/>
+          <w:b/>
+          <w:sz w:val="24"/>
+          <w:szCs w:val="24"/>
+        </w:rPr>
+        <w:t>Car Game</w:t>
+      </w:r>
+    </w:p>
+    <w:p>
+      <w:pPr>
+        <w:spacing w:line="480" w:lineRule="auto"/>
+        <w:rPr>
+          <w:rFonts w:ascii="Times New Roman" w:hAnsi="Times New Roman" w:cs="Times New Roman"/>
+          <w:sz w:val="24"/>
+          <w:szCs w:val="24"/>
+        </w:rPr>
+      </w:pPr>
+      <w:r>
+        <w:rPr>
+          <w:rFonts w:ascii="Times New Roman" w:hAnsi="Times New Roman" w:cs="Times New Roman"/>
+          <w:sz w:val="24"/>
+          <w:szCs w:val="24"/>
+        </w:rPr>
+        <w:lastRenderedPageBreak/>
+        <w:drawing>
+          <wp:inline distT="0" distB="0" distL="0" distR="0">
+            <wp:extent cx="1762125" cy="2800350"/>
+            <wp:effectExtent l="0" t="0" r="9525" b="0"/>
+            <wp:docPr id="48" name="Picture 48" descr="car_demo"/>
+            <wp:cNvGraphicFramePr>
+              <a:graphicFrameLocks xmlns:a="http://schemas.openxmlformats.org/drawingml/2006/main" noChangeAspect="1"/>
+            </wp:cNvGraphicFramePr>
+            <a:graphic xmlns:a="http://schemas.openxmlformats.org/drawingml/2006/main">
+              <a:graphicData uri="http://schemas.openxmlformats.org/drawingml/2006/picture">
+                <pic:pic xmlns:pic="http://schemas.openxmlformats.org/drawingml/2006/picture">
+                  <pic:nvPicPr>
+                    <pic:cNvPr id="0" name="Picture 24" descr="car_demo"/>
+                    <pic:cNvPicPr>
+                      <a:picLocks noChangeAspect="1" noChangeArrowheads="1"/>
+                    </pic:cNvPicPr>
+                  </pic:nvPicPr>
+                  <pic:blipFill>
+                    <a:blip r:embed="rId38" cstate="print">
+                      <a:extLst>
+                        <a:ext uri="{28A0092B-C50C-407E-A947-70E740481C1C}">
+                          <a14:useLocalDpi xmlns:a14="http://schemas.microsoft.com/office/drawing/2010/main" val="0"/>
+                        </a:ext>
+                      </a:extLst>
+                    </a:blip>
+                    <a:srcRect/>
+                    <a:stretch>
+                      <a:fillRect/>
+                    </a:stretch>
+                  </pic:blipFill>
+                  <pic:spPr bwMode="auto">
+                    <a:xfrm>
+                      <a:off x="0" y="0"/>
+                      <a:ext cx="1762125" cy="2800350"/>
+                    </a:xfrm>
+                    <a:prstGeom prst="rect">
+                      <a:avLst/>
+                    </a:prstGeom>
+                    <a:noFill/>
+                    <a:ln>
+                      <a:noFill/>
+                    </a:ln>
+                  </pic:spPr>
+                </pic:pic>
+              </a:graphicData>
+            </a:graphic>
+          </wp:inline>
+        </w:drawing>
+      </w:r>
+    </w:p>
+    <w:p>
+      <w:pPr>
+        <w:spacing w:line="480" w:lineRule="auto"/>
+        <w:rPr>
+          <w:rFonts w:ascii="Times New Roman" w:hAnsi="Times New Roman" w:cs="Times New Roman"/>
+          <w:sz w:val="24"/>
+          <w:szCs w:val="24"/>
+        </w:rPr>
+      </w:pPr>
+      <w:r>
+        <w:rPr>
+          <w:rFonts w:ascii="Times New Roman" w:hAnsi="Times New Roman" w:cs="Times New Roman"/>
+          <w:sz w:val="24"/>
+          <w:szCs w:val="24"/>
+        </w:rPr>
+        <w:tab/>
+        <w:t>All speech exercises open with a demonstration of the skill required. In this case, a simple animation demonstrates that the goal of this exercise is to use prolonged speech to say words as they appear on the screen. Tapping the ‘OK’ button begins the exercise.</w:t>
+      </w:r>
+    </w:p>
+    <w:p>
+      <w:pPr>
+        <w:spacing w:line="480" w:lineRule="auto"/>
+        <w:rPr>
+          <w:rFonts w:ascii="Times New Roman" w:hAnsi="Times New Roman" w:cs="Times New Roman"/>
+          <w:sz w:val="24"/>
+          <w:szCs w:val="24"/>
+        </w:rPr>
+      </w:pPr>
+      <w:r>
+        <w:rPr>
+          <w:rFonts w:ascii="Times New Roman" w:hAnsi="Times New Roman" w:cs="Times New Roman"/>
+          <w:sz w:val="24"/>
+          <w:szCs w:val="24"/>
+        </w:rPr>
+        <w:drawing>
+          <wp:inline distT="0" distB="0" distL="0" distR="0">
+            <wp:extent cx="1876425" cy="2914650"/>
+            <wp:effectExtent l="0" t="0" r="9525" b="0"/>
+            <wp:docPr id="47" name="Picture 47" descr="car_going"/>
+            <wp:cNvGraphicFramePr>
+              <a:graphicFrameLocks xmlns:a="http://schemas.openxmlformats.org/drawingml/2006/main" noChangeAspect="1"/>
+            </wp:cNvGraphicFramePr>
+            <a:graphic xmlns:a="http://schemas.openxmlformats.org/drawingml/2006/main">
+              <a:graphicData uri="http://schemas.openxmlformats.org/drawingml/2006/picture">
+                <pic:pic xmlns:pic="http://schemas.openxmlformats.org/drawingml/2006/picture">
+                  <pic:nvPicPr>
+                    <pic:cNvPr id="0" name="Picture 25" descr="car_going"/>
+                    <pic:cNvPicPr>
+                      <a:picLocks noChangeAspect="1" noChangeArrowheads="1"/>
+                    </pic:cNvPicPr>
+                  </pic:nvPicPr>
+                  <pic:blipFill>
+                    <a:blip r:embed="rId39" cstate="print">
+                      <a:extLst>
+                        <a:ext uri="{28A0092B-C50C-407E-A947-70E740481C1C}">
+                          <a14:useLocalDpi xmlns:a14="http://schemas.microsoft.com/office/drawing/2010/main" val="0"/>
+                        </a:ext>
+                      </a:extLst>
+                    </a:blip>
+                    <a:srcRect/>
+                    <a:stretch>
+                      <a:fillRect/>
+                    </a:stretch>
+                  </pic:blipFill>
+                  <pic:spPr bwMode="auto">
+                    <a:xfrm>
+                      <a:off x="0" y="0"/>
+                      <a:ext cx="1876425" cy="2914650"/>
+                    </a:xfrm>
+                    <a:prstGeom prst="rect">
+                      <a:avLst/>
+                    </a:prstGeom>
+                    <a:noFill/>
+                    <a:ln>
+                      <a:noFill/>
+                    </a:ln>
+                  </pic:spPr>
+                </pic:pic>
+              </a:graphicData>
+            </a:graphic>
+          </wp:inline>
+        </w:drawing>
+      </w:r>
+    </w:p>
+    <w:p>
+      <w:pPr>
+        <w:spacing w:line="480" w:lineRule="auto"/>
+        <w:rPr>
+          <w:rFonts w:ascii="Times New Roman" w:hAnsi="Times New Roman" w:cs="Times New Roman"/>
+          <w:sz w:val="24"/>
+          <w:szCs w:val="24"/>
+        </w:rPr>
+      </w:pPr>
+      <w:r>
+        <w:rPr>
+          <w:rFonts w:ascii="Times New Roman" w:hAnsi="Times New Roman" w:cs="Times New Roman"/>
+          <w:sz w:val="24"/>
+          <w:szCs w:val="24"/>
+        </w:rPr>
+        <w:tab/>
+        <w:t>In this exercise, a car is shown driving down the road, and signs slowly roll past with words on them. The user must say the word for as long as it appears on the screen.</w:t>
+      </w:r>
+    </w:p>
+    <w:p>
+      <w:pPr>
+        <w:spacing w:line="480" w:lineRule="auto"/>
+        <w:rPr>
+          <w:rFonts w:ascii="Times New Roman" w:hAnsi="Times New Roman" w:cs="Times New Roman"/>
+          <w:sz w:val="24"/>
+          <w:szCs w:val="24"/>
+        </w:rPr>
+      </w:pPr>
+      <w:r>
+        <w:rPr>
+          <w:rFonts w:ascii="Times New Roman" w:hAnsi="Times New Roman" w:cs="Times New Roman"/>
+          <w:sz w:val="24"/>
+          <w:szCs w:val="24"/>
+        </w:rPr>
+        <w:lastRenderedPageBreak/>
+        <w:drawing>
+          <wp:inline distT="0" distB="0" distL="0" distR="0">
+            <wp:extent cx="1781175" cy="2333625"/>
+            <wp:effectExtent l="0" t="0" r="9525" b="9525"/>
+            <wp:docPr id="46" name="Picture 46" descr="car_fail"/>
+            <wp:cNvGraphicFramePr>
+              <a:graphicFrameLocks xmlns:a="http://schemas.openxmlformats.org/drawingml/2006/main" noChangeAspect="1"/>
+            </wp:cNvGraphicFramePr>
+            <a:graphic xmlns:a="http://schemas.openxmlformats.org/drawingml/2006/main">
+              <a:graphicData uri="http://schemas.openxmlformats.org/drawingml/2006/picture">
+                <pic:pic xmlns:pic="http://schemas.openxmlformats.org/drawingml/2006/picture">
+                  <pic:nvPicPr>
+                    <pic:cNvPr id="0" name="Picture 26" descr="car_fail"/>
+                    <pic:cNvPicPr>
+                      <a:picLocks noChangeAspect="1" noChangeArrowheads="1"/>
+                    </pic:cNvPicPr>
+                  </pic:nvPicPr>
+                  <pic:blipFill>
+                    <a:blip r:embed="rId40" cstate="print">
+                      <a:extLst>
+                        <a:ext uri="{28A0092B-C50C-407E-A947-70E740481C1C}">
+                          <a14:useLocalDpi xmlns:a14="http://schemas.microsoft.com/office/drawing/2010/main" val="0"/>
+                        </a:ext>
+                      </a:extLst>
+                    </a:blip>
+                    <a:srcRect/>
+                    <a:stretch>
+                      <a:fillRect/>
+                    </a:stretch>
+                  </pic:blipFill>
+                  <pic:spPr bwMode="auto">
+                    <a:xfrm>
+                      <a:off x="0" y="0"/>
+                      <a:ext cx="1781175" cy="2333625"/>
+                    </a:xfrm>
+                    <a:prstGeom prst="rect">
+                      <a:avLst/>
+                    </a:prstGeom>
+                    <a:noFill/>
+                    <a:ln>
+                      <a:noFill/>
+                    </a:ln>
+                  </pic:spPr>
+                </pic:pic>
+              </a:graphicData>
+            </a:graphic>
+          </wp:inline>
+        </w:drawing>
+      </w:r>
+    </w:p>
+    <w:p>
+      <w:pPr>
+        <w:spacing w:line="480" w:lineRule="auto"/>
+        <w:rPr>
+          <w:rFonts w:ascii="Times New Roman" w:hAnsi="Times New Roman" w:cs="Times New Roman"/>
+          <w:sz w:val="24"/>
+          <w:szCs w:val="24"/>
+        </w:rPr>
+      </w:pPr>
+      <w:r>
+        <w:rPr>
+          <w:rFonts w:ascii="Times New Roman" w:hAnsi="Times New Roman" w:cs="Times New Roman"/>
+          <w:sz w:val="24"/>
+          <w:szCs w:val="24"/>
+        </w:rPr>
+        <w:tab/>
+        <w:t>Should the user finish a word before the sign is out of sight, a police car will appear to warn the player for ‘speeding’, and encouragement to try again will appear on the upper portion of the screen. The exercise will then resume with the car moving and words scrolling by.</w:t>
+      </w:r>
+    </w:p>
+    <w:p>
+      <w:pPr>
+        <w:spacing w:line="480" w:lineRule="auto"/>
+        <w:rPr>
+          <w:rFonts w:ascii="Times New Roman" w:hAnsi="Times New Roman" w:cs="Times New Roman"/>
+          <w:sz w:val="24"/>
+          <w:szCs w:val="24"/>
+        </w:rPr>
+      </w:pPr>
+      <w:r>
+        <w:rPr>
+          <w:rFonts w:ascii="Times New Roman" w:hAnsi="Times New Roman" w:cs="Times New Roman"/>
+          <w:sz w:val="24"/>
+          <w:szCs w:val="24"/>
+        </w:rPr>
+        <w:drawing>
+          <wp:inline distT="0" distB="0" distL="0" distR="0">
+            <wp:extent cx="1743075" cy="2305050"/>
+            <wp:effectExtent l="0" t="0" r="9525" b="0"/>
+            <wp:docPr id="45" name="Picture 45" descr="car_goal"/>
+            <wp:cNvGraphicFramePr>
+              <a:graphicFrameLocks xmlns:a="http://schemas.openxmlformats.org/drawingml/2006/main" noChangeAspect="1"/>
+            </wp:cNvGraphicFramePr>
+            <a:graphic xmlns:a="http://schemas.openxmlformats.org/drawingml/2006/main">
+              <a:graphicData uri="http://schemas.openxmlformats.org/drawingml/2006/picture">
+                <pic:pic xmlns:pic="http://schemas.openxmlformats.org/drawingml/2006/picture">
+                  <pic:nvPicPr>
+                    <pic:cNvPr id="0" name="Picture 27" descr="car_goal"/>
+                    <pic:cNvPicPr>
+                      <a:picLocks noChangeAspect="1" noChangeArrowheads="1"/>
+                    </pic:cNvPicPr>
+                  </pic:nvPicPr>
+                  <pic:blipFill>
+                    <a:blip r:embed="rId41" cstate="print">
+                      <a:extLst>
+                        <a:ext uri="{28A0092B-C50C-407E-A947-70E740481C1C}">
+                          <a14:useLocalDpi xmlns:a14="http://schemas.microsoft.com/office/drawing/2010/main" val="0"/>
+                        </a:ext>
+                      </a:extLst>
+                    </a:blip>
+                    <a:srcRect/>
+                    <a:stretch>
+                      <a:fillRect/>
+                    </a:stretch>
+                  </pic:blipFill>
+                  <pic:spPr bwMode="auto">
+                    <a:xfrm>
+                      <a:off x="0" y="0"/>
+                      <a:ext cx="1743075" cy="2305050"/>
+                    </a:xfrm>
+                    <a:prstGeom prst="rect">
+                      <a:avLst/>
+                    </a:prstGeom>
+                    <a:noFill/>
+                    <a:ln>
+                      <a:noFill/>
+                    </a:ln>
+                  </pic:spPr>
+                </pic:pic>
+              </a:graphicData>
+            </a:graphic>
+          </wp:inline>
+        </w:drawing>
+      </w:r>
+    </w:p>
+    <w:p>
+      <w:pPr>
+        <w:spacing w:line="480" w:lineRule="auto"/>
+        <w:rPr>
+          <w:rFonts w:ascii="Times New Roman" w:hAnsi="Times New Roman" w:cs="Times New Roman"/>
+          <w:sz w:val="24"/>
+          <w:szCs w:val="24"/>
+        </w:rPr>
+      </w:pPr>
+      <w:r>
+        <w:rPr>
+          <w:rFonts w:ascii="Times New Roman" w:hAnsi="Times New Roman" w:cs="Times New Roman"/>
+          <w:sz w:val="24"/>
+          <w:szCs w:val="24"/>
+        </w:rPr>
+        <w:tab/>
+        <w:t>When the user has successfully prolonged enough words (as determined by the difficulty setting), the car will arrive at a goal post and the activity will end.</w:t>
       </w:r>
     </w:p>
     <w:p>
@@ -3985,7 +4491,6 @@
   <w:style w:type="character" w:default="1" w:styleId="DefaultParagraphFont">
     <w:name w:val="Default Paragraph Font"/>
     <w:uiPriority w:val="1"/>
-    <w:semiHidden/>
     <w:unhideWhenUsed/>
   </w:style>
   <w:style w:type="table" w:default="1" w:styleId="TableNormal">
@@ -4300,7 +4805,7 @@
 </file>
 
 <file path=customXml/itemProps1.xml><?xml version="1.0" encoding="utf-8"?>
-<ds:datastoreItem xmlns:ds="http://schemas.openxmlformats.org/officeDocument/2006/customXml" ds:itemID="{7A1103B4-0391-4648-A365-802E065990A4}">
+<ds:datastoreItem xmlns:ds="http://schemas.openxmlformats.org/officeDocument/2006/customXml" ds:itemID="{516B8465-790B-4806-B35B-9071CE40F259}">
   <ds:schemaRefs>
     <ds:schemaRef ds:uri="http://schemas.openxmlformats.org/officeDocument/2006/bibliography"/>
   </ds:schemaRefs>

</xml_diff>

<commit_message>
Adds notifications to Usage Flow
</commit_message>
<xml_diff>
--- a/Usage Flow.docx
+++ b/Usage Flow.docx
@@ -46,25 +46,7 @@
           <w:sz w:val="24"/>
           <w:szCs w:val="24"/>
         </w:rPr>
-        <w:t xml:space="preserve">, which uses the </w:t>
-      </w:r>
-      <w:proofErr w:type="spellStart"/>
-      <w:r>
-        <w:rPr>
-          <w:rFonts w:ascii="Times New Roman" w:hAnsi="Times New Roman" w:cs="Times New Roman"/>
-          <w:sz w:val="24"/>
-          <w:szCs w:val="24"/>
-        </w:rPr>
-        <w:t>PocketSphinx</w:t>
-      </w:r>
-      <w:proofErr w:type="spellEnd"/>
-      <w:r>
-        <w:rPr>
-          <w:rFonts w:ascii="Times New Roman" w:hAnsi="Times New Roman" w:cs="Times New Roman"/>
-          <w:sz w:val="24"/>
-          <w:szCs w:val="24"/>
-        </w:rPr>
-        <w:t xml:space="preserve"> speech recognition library for interactivity</w:t>
+        <w:t>, which uses the PocketSphinx speech recognition library for interactivity</w:t>
       </w:r>
       <w:r>
         <w:rPr>
@@ -2105,6 +2087,7 @@
       <w:r>
         <w:rPr>
           <w:rFonts w:ascii="Times New Roman" w:hAnsi="Times New Roman" w:cs="Times New Roman"/>
+          <w:noProof/>
           <w:sz w:val="24"/>
           <w:szCs w:val="24"/>
           <w:lang w:val="en-CA"/>
@@ -2160,6 +2143,7 @@
       <w:r>
         <w:rPr>
           <w:rFonts w:ascii="Times New Roman" w:hAnsi="Times New Roman" w:cs="Times New Roman"/>
+          <w:noProof/>
           <w:sz w:val="24"/>
           <w:szCs w:val="24"/>
           <w:lang w:val="en-CA"/>
@@ -2624,8 +2608,184 @@
         </w:rPr>
         <w:t>Android’s native message passing framework, meaning that the user can easily send the app’s message to any social network or messaging system installed on the phone.</w:t>
       </w:r>
+    </w:p>
+    <w:p>
+      <w:pPr>
+        <w:spacing w:line="480" w:lineRule="auto"/>
+        <w:rPr>
+          <w:rFonts w:ascii="Times New Roman" w:hAnsi="Times New Roman" w:cs="Times New Roman"/>
+          <w:sz w:val="24"/>
+          <w:szCs w:val="24"/>
+        </w:rPr>
+      </w:pPr>
+      <w:r>
+        <w:rPr>
+          <w:rFonts w:ascii="Times New Roman" w:hAnsi="Times New Roman" w:cs="Times New Roman"/>
+          <w:b/>
+          <w:sz w:val="24"/>
+          <w:szCs w:val="24"/>
+        </w:rPr>
+        <w:lastRenderedPageBreak/>
+        <w:t>Daily Notification</w:t>
+      </w:r>
+    </w:p>
+    <w:p>
+      <w:pPr>
+        <w:spacing w:line="480" w:lineRule="auto"/>
+        <w:jc w:val="center"/>
+        <w:rPr>
+          <w:rFonts w:ascii="Times New Roman" w:hAnsi="Times New Roman" w:cs="Times New Roman"/>
+          <w:sz w:val="24"/>
+          <w:szCs w:val="24"/>
+        </w:rPr>
+      </w:pPr>
+      <w:r>
+        <w:rPr>
+          <w:rFonts w:ascii="Times New Roman" w:hAnsi="Times New Roman" w:cs="Times New Roman"/>
+          <w:noProof/>
+          <w:sz w:val="24"/>
+          <w:szCs w:val="24"/>
+        </w:rPr>
+        <w:drawing>
+          <wp:inline distT="0" distB="0" distL="0" distR="0">
+            <wp:extent cx="1552575" cy="2760133"/>
+            <wp:effectExtent l="0" t="0" r="0" b="2540"/>
+            <wp:docPr id="8" name="Picture 8" descr="C:\Users\Myself\AppData\Local\Microsoft\Windows\INetCache\Content.Word\Screenshot_20170827-160014.png"/>
+            <wp:cNvGraphicFramePr>
+              <a:graphicFrameLocks xmlns:a="http://schemas.openxmlformats.org/drawingml/2006/main" noChangeAspect="1"/>
+            </wp:cNvGraphicFramePr>
+            <a:graphic xmlns:a="http://schemas.openxmlformats.org/drawingml/2006/main">
+              <a:graphicData uri="http://schemas.openxmlformats.org/drawingml/2006/picture">
+                <pic:pic xmlns:pic="http://schemas.openxmlformats.org/drawingml/2006/picture">
+                  <pic:nvPicPr>
+                    <pic:cNvPr id="0" name="Picture 1" descr="C:\Users\Myself\AppData\Local\Microsoft\Windows\INetCache\Content.Word\Screenshot_20170827-160014.png"/>
+                    <pic:cNvPicPr>
+                      <a:picLocks noChangeAspect="1" noChangeArrowheads="1"/>
+                    </pic:cNvPicPr>
+                  </pic:nvPicPr>
+                  <pic:blipFill>
+                    <a:blip r:embed="rId28" cstate="print">
+                      <a:extLst>
+                        <a:ext uri="{28A0092B-C50C-407E-A947-70E740481C1C}">
+                          <a14:useLocalDpi xmlns:a14="http://schemas.microsoft.com/office/drawing/2010/main" val="0"/>
+                        </a:ext>
+                      </a:extLst>
+                    </a:blip>
+                    <a:srcRect/>
+                    <a:stretch>
+                      <a:fillRect/>
+                    </a:stretch>
+                  </pic:blipFill>
+                  <pic:spPr bwMode="auto">
+                    <a:xfrm>
+                      <a:off x="0" y="0"/>
+                      <a:ext cx="1554312" cy="2763220"/>
+                    </a:xfrm>
+                    <a:prstGeom prst="rect">
+                      <a:avLst/>
+                    </a:prstGeom>
+                    <a:noFill/>
+                    <a:ln>
+                      <a:noFill/>
+                    </a:ln>
+                  </pic:spPr>
+                </pic:pic>
+              </a:graphicData>
+            </a:graphic>
+          </wp:inline>
+        </w:drawing>
+      </w:r>
+    </w:p>
+    <w:p>
+      <w:pPr>
+        <w:spacing w:line="480" w:lineRule="auto"/>
+        <w:rPr>
+          <w:rFonts w:ascii="Times New Roman" w:hAnsi="Times New Roman" w:cs="Times New Roman"/>
+          <w:sz w:val="24"/>
+          <w:szCs w:val="24"/>
+        </w:rPr>
+      </w:pPr>
+      <w:r>
+        <w:rPr>
+          <w:rFonts w:ascii="Times New Roman" w:hAnsi="Times New Roman" w:cs="Times New Roman"/>
+          <w:sz w:val="24"/>
+          <w:szCs w:val="24"/>
+        </w:rPr>
+        <w:tab/>
+        <w:t xml:space="preserve">At approximately 4PM every day after the app is launched for the first time, the app will create a notification to remind the user to practice their speech using the app if they have not yet done so. </w:t>
+      </w:r>
+    </w:p>
+    <w:p>
+      <w:pPr>
+        <w:spacing w:line="480" w:lineRule="auto"/>
+        <w:rPr>
+          <w:rFonts w:ascii="Times New Roman" w:hAnsi="Times New Roman" w:cs="Times New Roman"/>
+          <w:sz w:val="24"/>
+          <w:szCs w:val="24"/>
+        </w:rPr>
+      </w:pPr>
+    </w:p>
+    <w:p>
+      <w:pPr>
+        <w:spacing w:line="480" w:lineRule="auto"/>
+        <w:rPr>
+          <w:rFonts w:ascii="Times New Roman" w:hAnsi="Times New Roman" w:cs="Times New Roman"/>
+          <w:sz w:val="24"/>
+          <w:szCs w:val="24"/>
+        </w:rPr>
+      </w:pPr>
+    </w:p>
+    <w:p>
+      <w:pPr>
+        <w:spacing w:line="480" w:lineRule="auto"/>
+        <w:rPr>
+          <w:rFonts w:ascii="Times New Roman" w:hAnsi="Times New Roman" w:cs="Times New Roman"/>
+          <w:sz w:val="24"/>
+          <w:szCs w:val="24"/>
+        </w:rPr>
+      </w:pPr>
+    </w:p>
+    <w:p>
+      <w:pPr>
+        <w:spacing w:line="480" w:lineRule="auto"/>
+        <w:rPr>
+          <w:rFonts w:ascii="Times New Roman" w:hAnsi="Times New Roman" w:cs="Times New Roman"/>
+          <w:sz w:val="24"/>
+          <w:szCs w:val="24"/>
+        </w:rPr>
+      </w:pPr>
+    </w:p>
+    <w:p>
+      <w:pPr>
+        <w:spacing w:line="480" w:lineRule="auto"/>
+        <w:rPr>
+          <w:rFonts w:ascii="Times New Roman" w:hAnsi="Times New Roman" w:cs="Times New Roman"/>
+          <w:sz w:val="24"/>
+          <w:szCs w:val="24"/>
+        </w:rPr>
+      </w:pPr>
       <w:bookmarkStart w:id="0" w:name="_GoBack"/>
       <w:bookmarkEnd w:id="0"/>
+    </w:p>
+    <w:p>
+      <w:pPr>
+        <w:spacing w:line="480" w:lineRule="auto"/>
+        <w:rPr>
+          <w:rFonts w:ascii="Times New Roman" w:hAnsi="Times New Roman" w:cs="Times New Roman"/>
+          <w:sz w:val="24"/>
+          <w:szCs w:val="24"/>
+        </w:rPr>
+      </w:pPr>
+    </w:p>
+    <w:p>
+      <w:pPr>
+        <w:spacing w:line="480" w:lineRule="auto"/>
+        <w:rPr>
+          <w:rFonts w:ascii="Times New Roman" w:hAnsi="Times New Roman" w:cs="Times New Roman"/>
+          <w:sz w:val="24"/>
+          <w:szCs w:val="24"/>
+        </w:rPr>
+      </w:pPr>
     </w:p>
     <w:p>
       <w:pPr>
@@ -2715,7 +2875,7 @@
                     </pic:cNvPicPr>
                   </pic:nvPicPr>
                   <pic:blipFill>
-                    <a:blip r:embed="rId28" cstate="print">
+                    <a:blip r:embed="rId29" cstate="print">
                       <a:extLst>
                         <a:ext uri="{28A0092B-C50C-407E-A947-70E740481C1C}">
                           <a14:useLocalDpi xmlns:a14="http://schemas.microsoft.com/office/drawing/2010/main" val="0"/>
@@ -2800,7 +2960,7 @@
                     </pic:cNvPicPr>
                   </pic:nvPicPr>
                   <pic:blipFill>
-                    <a:blip r:embed="rId29" cstate="print">
+                    <a:blip r:embed="rId30" cstate="print">
                       <a:extLst>
                         <a:ext uri="{28A0092B-C50C-407E-A947-70E740481C1C}">
                           <a14:useLocalDpi xmlns:a14="http://schemas.microsoft.com/office/drawing/2010/main" val="0"/>
@@ -2886,7 +3046,7 @@
                     </pic:cNvPicPr>
                   </pic:nvPicPr>
                   <pic:blipFill>
-                    <a:blip r:embed="rId30" cstate="print">
+                    <a:blip r:embed="rId31" cstate="print">
                       <a:extLst>
                         <a:ext uri="{28A0092B-C50C-407E-A947-70E740481C1C}">
                           <a14:useLocalDpi xmlns:a14="http://schemas.microsoft.com/office/drawing/2010/main" val="0"/>
@@ -2971,7 +3131,7 @@
                     </pic:cNvPicPr>
                   </pic:nvPicPr>
                   <pic:blipFill>
-                    <a:blip r:embed="rId31" cstate="print">
+                    <a:blip r:embed="rId32" cstate="print">
                       <a:extLst>
                         <a:ext uri="{28A0092B-C50C-407E-A947-70E740481C1C}">
                           <a14:useLocalDpi xmlns:a14="http://schemas.microsoft.com/office/drawing/2010/main" val="0"/>
@@ -3106,7 +3266,7 @@
                     </pic:cNvPicPr>
                   </pic:nvPicPr>
                   <pic:blipFill>
-                    <a:blip r:embed="rId32" cstate="print">
+                    <a:blip r:embed="rId33" cstate="print">
                       <a:extLst>
                         <a:ext uri="{28A0092B-C50C-407E-A947-70E740481C1C}">
                           <a14:useLocalDpi xmlns:a14="http://schemas.microsoft.com/office/drawing/2010/main" val="0"/>
@@ -3191,7 +3351,7 @@
                     </pic:cNvPicPr>
                   </pic:nvPicPr>
                   <pic:blipFill>
-                    <a:blip r:embed="rId33" cstate="print">
+                    <a:blip r:embed="rId34" cstate="print">
                       <a:extLst>
                         <a:ext uri="{28A0092B-C50C-407E-A947-70E740481C1C}">
                           <a14:useLocalDpi xmlns:a14="http://schemas.microsoft.com/office/drawing/2010/main" val="0"/>
@@ -3277,7 +3437,7 @@
                     </pic:cNvPicPr>
                   </pic:nvPicPr>
                   <pic:blipFill>
-                    <a:blip r:embed="rId34" cstate="print">
+                    <a:blip r:embed="rId35" cstate="print">
                       <a:extLst>
                         <a:ext uri="{28A0092B-C50C-407E-A947-70E740481C1C}">
                           <a14:useLocalDpi xmlns:a14="http://schemas.microsoft.com/office/drawing/2010/main" val="0"/>
@@ -3362,7 +3522,7 @@
                     </pic:cNvPicPr>
                   </pic:nvPicPr>
                   <pic:blipFill>
-                    <a:blip r:embed="rId35" cstate="print">
+                    <a:blip r:embed="rId36" cstate="print">
                       <a:extLst>
                         <a:ext uri="{28A0092B-C50C-407E-A947-70E740481C1C}">
                           <a14:useLocalDpi xmlns:a14="http://schemas.microsoft.com/office/drawing/2010/main" val="0"/>
@@ -3488,7 +3648,7 @@
                     </pic:cNvPicPr>
                   </pic:nvPicPr>
                   <pic:blipFill>
-                    <a:blip r:embed="rId36" cstate="print">
+                    <a:blip r:embed="rId37" cstate="print">
                       <a:extLst>
                         <a:ext uri="{28A0092B-C50C-407E-A947-70E740481C1C}">
                           <a14:useLocalDpi xmlns:a14="http://schemas.microsoft.com/office/drawing/2010/main" val="0"/>
@@ -3536,25 +3696,7 @@
           <w:szCs w:val="24"/>
         </w:rPr>
         <w:tab/>
-        <w:t>This tool is used to track negative thoughts related to speaking and stuttering, for tracking and better identification within cognitive-</w:t>
-      </w:r>
-      <w:proofErr w:type="spellStart"/>
-      <w:r>
-        <w:rPr>
-          <w:rFonts w:ascii="Times New Roman" w:hAnsi="Times New Roman" w:cs="Times New Roman"/>
-          <w:sz w:val="24"/>
-          <w:szCs w:val="24"/>
-        </w:rPr>
-        <w:t>behavioural</w:t>
-      </w:r>
-      <w:proofErr w:type="spellEnd"/>
-      <w:r>
-        <w:rPr>
-          <w:rFonts w:ascii="Times New Roman" w:hAnsi="Times New Roman" w:cs="Times New Roman"/>
-          <w:sz w:val="24"/>
-          <w:szCs w:val="24"/>
-        </w:rPr>
-        <w:t xml:space="preserve"> therapy of distorted or catastrophized thinking. Thoughts can be entered with the system keyboard, and a mood rating can be associated with them. Previously entered thoughts can be easily re-added to the current day by selecting them from the ‘Old Thoughts’ list.</w:t>
+        <w:t>This tool is used to track negative thoughts related to speaking and stuttering, for tracking and better identification within cognitive-behavioural therapy of distorted or catastrophized thinking. Thoughts can be entered with the system keyboard, and a mood rating can be associated with them. Previously entered thoughts can be easily re-added to the current day by selecting them from the ‘Old Thoughts’ list.</w:t>
       </w:r>
     </w:p>
     <w:p>
@@ -3612,7 +3754,7 @@
                     </pic:cNvPicPr>
                   </pic:nvPicPr>
                   <pic:blipFill>
-                    <a:blip r:embed="rId37" cstate="print">
+                    <a:blip r:embed="rId38" cstate="print">
                       <a:extLst>
                         <a:ext uri="{28A0092B-C50C-407E-A947-70E740481C1C}">
                           <a14:useLocalDpi xmlns:a14="http://schemas.microsoft.com/office/drawing/2010/main" val="0"/>
@@ -3744,6 +3886,7 @@
       <w:r>
         <w:rPr>
           <w:rFonts w:ascii="Times New Roman" w:hAnsi="Times New Roman" w:cs="Times New Roman"/>
+          <w:noProof/>
           <w:sz w:val="24"/>
           <w:szCs w:val="24"/>
         </w:rPr>
@@ -3766,7 +3909,7 @@
                     </pic:cNvPicPr>
                   </pic:nvPicPr>
                   <pic:blipFill>
-                    <a:blip r:embed="rId38" cstate="print">
+                    <a:blip r:embed="rId39" cstate="print">
                       <a:extLst>
                         <a:ext uri="{28A0092B-C50C-407E-A947-70E740481C1C}">
                           <a14:useLocalDpi xmlns:a14="http://schemas.microsoft.com/office/drawing/2010/main" val="0"/>
@@ -3829,6 +3972,7 @@
       <w:r>
         <w:rPr>
           <w:rFonts w:ascii="Times New Roman" w:hAnsi="Times New Roman" w:cs="Times New Roman"/>
+          <w:noProof/>
           <w:sz w:val="24"/>
           <w:szCs w:val="24"/>
         </w:rPr>
@@ -3850,7 +3994,7 @@
                     </pic:cNvPicPr>
                   </pic:nvPicPr>
                   <pic:blipFill>
-                    <a:blip r:embed="rId39" cstate="print">
+                    <a:blip r:embed="rId40" cstate="print">
                       <a:extLst>
                         <a:ext uri="{28A0092B-C50C-407E-A947-70E740481C1C}">
                           <a14:useLocalDpi xmlns:a14="http://schemas.microsoft.com/office/drawing/2010/main" val="0"/>
@@ -3913,6 +4057,7 @@
       <w:r>
         <w:rPr>
           <w:rFonts w:ascii="Times New Roman" w:hAnsi="Times New Roman" w:cs="Times New Roman"/>
+          <w:noProof/>
           <w:sz w:val="24"/>
           <w:szCs w:val="24"/>
         </w:rPr>
@@ -3935,7 +4080,7 @@
                     </pic:cNvPicPr>
                   </pic:nvPicPr>
                   <pic:blipFill>
-                    <a:blip r:embed="rId40" cstate="print">
+                    <a:blip r:embed="rId41" cstate="print">
                       <a:extLst>
                         <a:ext uri="{28A0092B-C50C-407E-A947-70E740481C1C}">
                           <a14:useLocalDpi xmlns:a14="http://schemas.microsoft.com/office/drawing/2010/main" val="0"/>
@@ -3998,6 +4143,7 @@
       <w:r>
         <w:rPr>
           <w:rFonts w:ascii="Times New Roman" w:hAnsi="Times New Roman" w:cs="Times New Roman"/>
+          <w:noProof/>
           <w:sz w:val="24"/>
           <w:szCs w:val="24"/>
         </w:rPr>
@@ -4019,7 +4165,7 @@
                     </pic:cNvPicPr>
                   </pic:nvPicPr>
                   <pic:blipFill>
-                    <a:blip r:embed="rId41" cstate="print">
+                    <a:blip r:embed="rId42" cstate="print">
                       <a:extLst>
                         <a:ext uri="{28A0092B-C50C-407E-A947-70E740481C1C}">
                           <a14:useLocalDpi xmlns:a14="http://schemas.microsoft.com/office/drawing/2010/main" val="0"/>
@@ -4491,6 +4637,7 @@
   <w:style w:type="character" w:default="1" w:styleId="DefaultParagraphFont">
     <w:name w:val="Default Paragraph Font"/>
     <w:uiPriority w:val="1"/>
+    <w:semiHidden/>
     <w:unhideWhenUsed/>
   </w:style>
   <w:style w:type="table" w:default="1" w:styleId="TableNormal">
@@ -4805,7 +4952,7 @@
 </file>
 
 <file path=customXml/itemProps1.xml><?xml version="1.0" encoding="utf-8"?>
-<ds:datastoreItem xmlns:ds="http://schemas.openxmlformats.org/officeDocument/2006/customXml" ds:itemID="{516B8465-790B-4806-B35B-9071CE40F259}">
+<ds:datastoreItem xmlns:ds="http://schemas.openxmlformats.org/officeDocument/2006/customXml" ds:itemID="{0AD5A6B6-EACC-4286-BD3D-5CDA4BEB8354}">
   <ds:schemaRefs>
     <ds:schemaRef ds:uri="http://schemas.openxmlformats.org/officeDocument/2006/bibliography"/>
   </ds:schemaRefs>

</xml_diff>